<commit_message>
completed chapter two - starting chapter 3
</commit_message>
<xml_diff>
--- a/FinalYearDocuments/FinalYearDocumentation/InterimReport/InterimReport.docx
+++ b/FinalYearDocuments/FinalYearDocumentation/InterimReport/InterimReport.docx
@@ -3548,12 +3548,12 @@
           <w:numId w:val="1"/>
         </w:numPr>
       </w:pPr>
-      <w:bookmarkStart w:id="1" w:name="_Toc21978023"/>
-      <w:bookmarkStart w:id="2" w:name="_Toc21978018"/>
+      <w:bookmarkStart w:id="1" w:name="_Toc21978018"/>
+      <w:bookmarkStart w:id="2" w:name="_Toc21978023"/>
       <w:r>
         <w:t>Project Background</w:t>
       </w:r>
-      <w:bookmarkEnd w:id="2"/>
+      <w:bookmarkEnd w:id="1"/>
     </w:p>
     <w:p>
       <w:pPr>
@@ -7009,166 +7009,3375 @@
     <w:p/>
     <w:p/>
     <w:p/>
-    <w:p>
-      <w:bookmarkStart w:id="8" w:name="_GoBack"/>
+    <w:p/>
+    <w:bookmarkEnd w:id="2"/>
+    <w:p>
+      <w:pPr>
+        <w:pStyle w:val="Heading1"/>
+      </w:pPr>
+      <w:r>
+        <w:lastRenderedPageBreak/>
+        <w:t>2. Literature Review</w:t>
+      </w:r>
+    </w:p>
+    <w:p>
+      <w:pPr>
+        <w:pStyle w:val="Heading2"/>
+      </w:pPr>
+      <w:r>
+        <w:t>2.1. Introduction</w:t>
+      </w:r>
+    </w:p>
+    <w:p>
+      <w:r>
+        <w:t>In this chapter, research into areas related to nutrition and dietary needs is the priority. These areas include the different industry solutions, different types of technology applicable to domain area, other useful strategies or research relating to the project aim and studying technical solutions provided by other college students relating to the domain of interest.  How the potential solution would be applicable to the target user would also be explored here too.</w:t>
+      </w:r>
+    </w:p>
+    <w:p>
+      <w:pPr>
+        <w:pStyle w:val="Heading2"/>
+      </w:pPr>
+      <w:bookmarkStart w:id="8" w:name="_Toc21978025"/>
+      <w:r>
+        <w:t xml:space="preserve">2.2. </w:t>
+      </w:r>
+      <w:r>
+        <w:t>Alternative Existing Solutions to Your Problem</w:t>
+      </w:r>
       <w:bookmarkEnd w:id="8"/>
     </w:p>
     <w:p>
-      <w:pPr>
-        <w:pStyle w:val="Heading1"/>
-      </w:pPr>
-      <w:r>
+      <w:r>
+        <w:t>Two alternative solutions researched into were “Fitbit” and “</w:t>
+      </w:r>
+      <w:proofErr w:type="spellStart"/>
+      <w:r>
+        <w:t>mySugr</w:t>
+      </w:r>
+      <w:proofErr w:type="spellEnd"/>
+      <w:r>
+        <w:t>”. Both were found on the “Play Store” for the Android devices and so are mobile applications.  When assessing the applications, a comparison between the goal of the team behind the application and the app’s functionality was conducted combined with evaluation of the “UX”, “Design” and “Ease of use” for overall critical review.</w:t>
+      </w:r>
+    </w:p>
+    <w:p>
+      <w:pPr>
+        <w:rPr>
+          <w:b/>
+          <w:sz w:val="24"/>
+          <w:szCs w:val="24"/>
+        </w:rPr>
+      </w:pPr>
+      <w:r>
+        <w:rPr>
+          <w:b/>
+          <w:sz w:val="24"/>
+          <w:szCs w:val="24"/>
+        </w:rPr>
+        <w:t>Fitbit</w:t>
+      </w:r>
+    </w:p>
+    <w:p>
+      <w:r>
+        <w:t>According to Play Store Application specification, Fitbit “is dedicated to helping people lead healthier, more active lives”.  The application main functionality is logging key information, such as the diet, water intake, exercise tracking and a weight goal. Through all these activities, Fitbit assists the user in monitoring the physical condition for overall improved health, which incorporates sleep, eat, exercise and repeat. Fitbit also monitors the heart rate through syncing with multiple external devices, such as Fitbit watch, designed to track such details.</w:t>
+      </w:r>
+    </w:p>
+    <w:p>
+      <w:r>
+        <w:t xml:space="preserve">The overall design of the mobile application is clean and smooth. However, it is not easy to use. Parts of the design interface do not follow conventional operational standards in its attempt to be unique, such as clicking on the user profile picture to access the navigational tool. Another aspect is the logging of the data, designed as part of feature usage specification. Because in-depth knowledge of the input such as calories is part of the requirements, the standard of ease of use would be reduced heavily.  </w:t>
+      </w:r>
+    </w:p>
+    <w:p>
+      <w:r>
+        <w:t>This would make the user experience moderate to a disappointment for the average user, as most would not have the knowledge at their depth. The application is catered to specialists or team for an athlete as the typical user.</w:t>
+      </w:r>
+    </w:p>
+    <w:p>
+      <w:r>
+        <w:rPr>
+          <w:noProof/>
+        </w:rPr>
         <w:lastRenderedPageBreak/>
-        <w:t xml:space="preserve">2. </w:t>
-      </w:r>
-      <w:r>
-        <w:t>Literature Review</w:t>
-      </w:r>
-      <w:bookmarkEnd w:id="1"/>
+        <w:drawing>
+          <wp:inline distT="0" distB="0" distL="0" distR="0" wp14:anchorId="1A9C4DC4" wp14:editId="79601E42">
+            <wp:extent cx="1544796" cy="3053715"/>
+            <wp:effectExtent l="133350" t="114300" r="132080" b="146685"/>
+            <wp:docPr id="1" name="Picture 1"/>
+            <wp:cNvGraphicFramePr>
+              <a:graphicFrameLocks xmlns:a="http://schemas.openxmlformats.org/drawingml/2006/main" noChangeAspect="1"/>
+            </wp:cNvGraphicFramePr>
+            <a:graphic xmlns:a="http://schemas.openxmlformats.org/drawingml/2006/main">
+              <a:graphicData uri="http://schemas.openxmlformats.org/drawingml/2006/picture">
+                <pic:pic xmlns:pic="http://schemas.openxmlformats.org/drawingml/2006/picture">
+                  <pic:nvPicPr>
+                    <pic:cNvPr id="1" name="Fitbit_home.jpg"/>
+                    <pic:cNvPicPr/>
+                  </pic:nvPicPr>
+                  <pic:blipFill>
+                    <a:blip r:embed="rId11" cstate="print">
+                      <a:extLst>
+                        <a:ext uri="{28A0092B-C50C-407E-A947-70E740481C1C}">
+                          <a14:useLocalDpi xmlns:a14="http://schemas.microsoft.com/office/drawing/2010/main" val="0"/>
+                        </a:ext>
+                      </a:extLst>
+                    </a:blip>
+                    <a:stretch>
+                      <a:fillRect/>
+                    </a:stretch>
+                  </pic:blipFill>
+                  <pic:spPr>
+                    <a:xfrm>
+                      <a:off x="0" y="0"/>
+                      <a:ext cx="1566574" cy="3096766"/>
+                    </a:xfrm>
+                    <a:prstGeom prst="rect">
+                      <a:avLst/>
+                    </a:prstGeom>
+                    <a:solidFill>
+                      <a:srgbClr val="FFFFFF">
+                        <a:shade val="85000"/>
+                      </a:srgbClr>
+                    </a:solidFill>
+                    <a:ln w="88900" cap="sq">
+                      <a:solidFill>
+                        <a:srgbClr val="FFFFFF"/>
+                      </a:solidFill>
+                      <a:miter lim="800000"/>
+                    </a:ln>
+                    <a:effectLst>
+                      <a:outerShdw blurRad="55000" dist="18000" dir="5400000" algn="tl" rotWithShape="0">
+                        <a:srgbClr val="000000">
+                          <a:alpha val="40000"/>
+                        </a:srgbClr>
+                      </a:outerShdw>
+                    </a:effectLst>
+                    <a:scene3d>
+                      <a:camera prst="orthographicFront"/>
+                      <a:lightRig rig="twoPt" dir="t">
+                        <a:rot lat="0" lon="0" rev="7200000"/>
+                      </a:lightRig>
+                    </a:scene3d>
+                    <a:sp3d>
+                      <a:bevelT w="25400" h="19050"/>
+                      <a:contourClr>
+                        <a:srgbClr val="FFFFFF"/>
+                      </a:contourClr>
+                    </a:sp3d>
+                  </pic:spPr>
+                </pic:pic>
+              </a:graphicData>
+            </a:graphic>
+          </wp:inline>
+        </w:drawing>
+      </w:r>
+      <w:r>
+        <w:t xml:space="preserve">                                      </w:t>
+      </w:r>
+      <w:r>
+        <w:rPr>
+          <w:noProof/>
+        </w:rPr>
+        <w:drawing>
+          <wp:inline distT="0" distB="0" distL="0" distR="0" wp14:anchorId="7775C3CF" wp14:editId="7BE5C386">
+            <wp:extent cx="1483383" cy="2953221"/>
+            <wp:effectExtent l="133350" t="114300" r="135890" b="171450"/>
+            <wp:docPr id="2" name="Picture 2"/>
+            <wp:cNvGraphicFramePr>
+              <a:graphicFrameLocks xmlns:a="http://schemas.openxmlformats.org/drawingml/2006/main" noChangeAspect="1"/>
+            </wp:cNvGraphicFramePr>
+            <a:graphic xmlns:a="http://schemas.openxmlformats.org/drawingml/2006/main">
+              <a:graphicData uri="http://schemas.openxmlformats.org/drawingml/2006/picture">
+                <pic:pic xmlns:pic="http://schemas.openxmlformats.org/drawingml/2006/picture">
+                  <pic:nvPicPr>
+                    <pic:cNvPr id="2" name="fitbit_community.jpg"/>
+                    <pic:cNvPicPr/>
+                  </pic:nvPicPr>
+                  <pic:blipFill>
+                    <a:blip r:embed="rId12" cstate="print">
+                      <a:extLst>
+                        <a:ext uri="{28A0092B-C50C-407E-A947-70E740481C1C}">
+                          <a14:useLocalDpi xmlns:a14="http://schemas.microsoft.com/office/drawing/2010/main" val="0"/>
+                        </a:ext>
+                      </a:extLst>
+                    </a:blip>
+                    <a:stretch>
+                      <a:fillRect/>
+                    </a:stretch>
+                  </pic:blipFill>
+                  <pic:spPr>
+                    <a:xfrm>
+                      <a:off x="0" y="0"/>
+                      <a:ext cx="1545089" cy="3076069"/>
+                    </a:xfrm>
+                    <a:prstGeom prst="rect">
+                      <a:avLst/>
+                    </a:prstGeom>
+                    <a:solidFill>
+                      <a:srgbClr val="FFFFFF">
+                        <a:shade val="85000"/>
+                      </a:srgbClr>
+                    </a:solidFill>
+                    <a:ln w="88900" cap="sq">
+                      <a:solidFill>
+                        <a:srgbClr val="FFFFFF"/>
+                      </a:solidFill>
+                      <a:miter lim="800000"/>
+                    </a:ln>
+                    <a:effectLst>
+                      <a:outerShdw blurRad="55000" dist="18000" dir="5400000" algn="tl" rotWithShape="0">
+                        <a:srgbClr val="000000">
+                          <a:alpha val="40000"/>
+                        </a:srgbClr>
+                      </a:outerShdw>
+                    </a:effectLst>
+                    <a:scene3d>
+                      <a:camera prst="orthographicFront"/>
+                      <a:lightRig rig="twoPt" dir="t">
+                        <a:rot lat="0" lon="0" rev="7200000"/>
+                      </a:lightRig>
+                    </a:scene3d>
+                    <a:sp3d>
+                      <a:bevelT w="25400" h="19050"/>
+                      <a:contourClr>
+                        <a:srgbClr val="FFFFFF"/>
+                      </a:contourClr>
+                    </a:sp3d>
+                  </pic:spPr>
+                </pic:pic>
+              </a:graphicData>
+            </a:graphic>
+          </wp:inline>
+        </w:drawing>
+      </w:r>
+    </w:p>
+    <w:p>
+      <w:r>
+        <w:rPr>
+          <w:noProof/>
+        </w:rPr>
+        <w:drawing>
+          <wp:inline distT="0" distB="0" distL="0" distR="0" wp14:anchorId="388AD81A" wp14:editId="419130FE">
+            <wp:extent cx="1456911" cy="2894741"/>
+            <wp:effectExtent l="133350" t="114300" r="124460" b="172720"/>
+            <wp:docPr id="20" name="Picture 20"/>
+            <wp:cNvGraphicFramePr>
+              <a:graphicFrameLocks xmlns:a="http://schemas.openxmlformats.org/drawingml/2006/main" noChangeAspect="1"/>
+            </wp:cNvGraphicFramePr>
+            <a:graphic xmlns:a="http://schemas.openxmlformats.org/drawingml/2006/main">
+              <a:graphicData uri="http://schemas.openxmlformats.org/drawingml/2006/picture">
+                <pic:pic xmlns:pic="http://schemas.openxmlformats.org/drawingml/2006/picture">
+                  <pic:nvPicPr>
+                    <pic:cNvPr id="3" name="fitbit_discover.jpg"/>
+                    <pic:cNvPicPr/>
+                  </pic:nvPicPr>
+                  <pic:blipFill>
+                    <a:blip r:embed="rId13" cstate="print">
+                      <a:extLst>
+                        <a:ext uri="{28A0092B-C50C-407E-A947-70E740481C1C}">
+                          <a14:useLocalDpi xmlns:a14="http://schemas.microsoft.com/office/drawing/2010/main" val="0"/>
+                        </a:ext>
+                      </a:extLst>
+                    </a:blip>
+                    <a:stretch>
+                      <a:fillRect/>
+                    </a:stretch>
+                  </pic:blipFill>
+                  <pic:spPr>
+                    <a:xfrm>
+                      <a:off x="0" y="0"/>
+                      <a:ext cx="1471083" cy="2922900"/>
+                    </a:xfrm>
+                    <a:prstGeom prst="rect">
+                      <a:avLst/>
+                    </a:prstGeom>
+                    <a:solidFill>
+                      <a:srgbClr val="FFFFFF">
+                        <a:shade val="85000"/>
+                      </a:srgbClr>
+                    </a:solidFill>
+                    <a:ln w="88900" cap="sq">
+                      <a:solidFill>
+                        <a:srgbClr val="FFFFFF"/>
+                      </a:solidFill>
+                      <a:miter lim="800000"/>
+                    </a:ln>
+                    <a:effectLst>
+                      <a:outerShdw blurRad="55000" dist="18000" dir="5400000" algn="tl" rotWithShape="0">
+                        <a:srgbClr val="000000">
+                          <a:alpha val="40000"/>
+                        </a:srgbClr>
+                      </a:outerShdw>
+                    </a:effectLst>
+                    <a:scene3d>
+                      <a:camera prst="orthographicFront"/>
+                      <a:lightRig rig="twoPt" dir="t">
+                        <a:rot lat="0" lon="0" rev="7200000"/>
+                      </a:lightRig>
+                    </a:scene3d>
+                    <a:sp3d>
+                      <a:bevelT w="25400" h="19050"/>
+                      <a:contourClr>
+                        <a:srgbClr val="FFFFFF"/>
+                      </a:contourClr>
+                    </a:sp3d>
+                  </pic:spPr>
+                </pic:pic>
+              </a:graphicData>
+            </a:graphic>
+          </wp:inline>
+        </w:drawing>
+      </w:r>
+      <w:r>
+        <w:t xml:space="preserve">                                            </w:t>
+      </w:r>
+      <w:r>
+        <w:rPr>
+          <w:noProof/>
+        </w:rPr>
+        <w:drawing>
+          <wp:inline distT="0" distB="0" distL="0" distR="0" wp14:anchorId="7A11480D" wp14:editId="04061B61">
+            <wp:extent cx="1454777" cy="2821815"/>
+            <wp:effectExtent l="133350" t="114300" r="127000" b="169545"/>
+            <wp:docPr id="4" name="Picture 4"/>
+            <wp:cNvGraphicFramePr>
+              <a:graphicFrameLocks xmlns:a="http://schemas.openxmlformats.org/drawingml/2006/main" noChangeAspect="1"/>
+            </wp:cNvGraphicFramePr>
+            <a:graphic xmlns:a="http://schemas.openxmlformats.org/drawingml/2006/main">
+              <a:graphicData uri="http://schemas.openxmlformats.org/drawingml/2006/picture">
+                <pic:pic xmlns:pic="http://schemas.openxmlformats.org/drawingml/2006/picture">
+                  <pic:nvPicPr>
+                    <pic:cNvPr id="4" name="fitbit_account.jpg"/>
+                    <pic:cNvPicPr/>
+                  </pic:nvPicPr>
+                  <pic:blipFill>
+                    <a:blip r:embed="rId14" cstate="print">
+                      <a:extLst>
+                        <a:ext uri="{28A0092B-C50C-407E-A947-70E740481C1C}">
+                          <a14:useLocalDpi xmlns:a14="http://schemas.microsoft.com/office/drawing/2010/main" val="0"/>
+                        </a:ext>
+                      </a:extLst>
+                    </a:blip>
+                    <a:stretch>
+                      <a:fillRect/>
+                    </a:stretch>
+                  </pic:blipFill>
+                  <pic:spPr>
+                    <a:xfrm>
+                      <a:off x="0" y="0"/>
+                      <a:ext cx="1467127" cy="2845771"/>
+                    </a:xfrm>
+                    <a:prstGeom prst="rect">
+                      <a:avLst/>
+                    </a:prstGeom>
+                    <a:solidFill>
+                      <a:srgbClr val="FFFFFF">
+                        <a:shade val="85000"/>
+                      </a:srgbClr>
+                    </a:solidFill>
+                    <a:ln w="88900" cap="sq">
+                      <a:solidFill>
+                        <a:srgbClr val="FFFFFF"/>
+                      </a:solidFill>
+                      <a:miter lim="800000"/>
+                    </a:ln>
+                    <a:effectLst>
+                      <a:outerShdw blurRad="55000" dist="18000" dir="5400000" algn="tl" rotWithShape="0">
+                        <a:srgbClr val="000000">
+                          <a:alpha val="40000"/>
+                        </a:srgbClr>
+                      </a:outerShdw>
+                    </a:effectLst>
+                    <a:scene3d>
+                      <a:camera prst="orthographicFront"/>
+                      <a:lightRig rig="twoPt" dir="t">
+                        <a:rot lat="0" lon="0" rev="7200000"/>
+                      </a:lightRig>
+                    </a:scene3d>
+                    <a:sp3d>
+                      <a:bevelT w="25400" h="19050"/>
+                      <a:contourClr>
+                        <a:srgbClr val="FFFFFF"/>
+                      </a:contourClr>
+                    </a:sp3d>
+                  </pic:spPr>
+                </pic:pic>
+              </a:graphicData>
+            </a:graphic>
+          </wp:inline>
+        </w:drawing>
+      </w:r>
+    </w:p>
+    <w:p>
+      <w:pPr>
+        <w:rPr>
+          <w:b/>
+          <w:sz w:val="24"/>
+          <w:szCs w:val="24"/>
+        </w:rPr>
+      </w:pPr>
+      <w:proofErr w:type="spellStart"/>
+      <w:r>
+        <w:rPr>
+          <w:b/>
+          <w:sz w:val="24"/>
+          <w:szCs w:val="24"/>
+        </w:rPr>
+        <w:t>mySugr</w:t>
+      </w:r>
+      <w:proofErr w:type="spellEnd"/>
+      <w:r>
+        <w:rPr>
+          <w:b/>
+          <w:sz w:val="24"/>
+          <w:szCs w:val="24"/>
+        </w:rPr>
+        <w:t xml:space="preserve"> </w:t>
+      </w:r>
+    </w:p>
+    <w:p>
+      <w:r>
+        <w:t>An app “to manage your diabetes and HbA1c”. It was ranked “the top diabetes app by Healthline 3 times”. The functionalities of the application are access to easy and personalised dashboard (including diets, meds, carb intake, meals, blood, glucose etc), clear blood sugar level graphs, estimate HbA1c, motivating challenges and feedback, medical analysis (daily, weekly and monthly), detailed reports for the doctor and secure data backup, which incorporates regulatory compliance, quality and safety for the user.</w:t>
+      </w:r>
+    </w:p>
+    <w:p>
+      <w:r>
+        <w:t xml:space="preserve">The design of the application is simple yet smooth and intuitive. The graphical element grabs the user attention to return and keep using the application, while at the same time using familiar toolkits and standards for minimal learning curve. The ease of use is at medium level, as the complex </w:t>
+      </w:r>
+      <w:r>
+        <w:lastRenderedPageBreak/>
+        <w:t xml:space="preserve">area of the application is the logging of diabetes. This requires abundant knowledge and insight into the diabetes domain. Otherwise it is simply enough for anyone necessarily needing it. </w:t>
+      </w:r>
+    </w:p>
+    <w:p>
+      <w:r>
+        <w:t>The overall UX for the application is only a level higher than the expected standard. From a design and ease of use, the UX is pleasant for anyone to use. The complexity area, which is the logging aspect of the application, is the only critic area of the UX and area to improve on.</w:t>
+      </w:r>
+    </w:p>
+    <w:p>
+      <w:r>
+        <w:rPr>
+          <w:noProof/>
+        </w:rPr>
+        <w:drawing>
+          <wp:inline distT="0" distB="0" distL="0" distR="0" wp14:anchorId="79550711" wp14:editId="4DFD052C">
+            <wp:extent cx="1464541" cy="2888520"/>
+            <wp:effectExtent l="114300" t="114300" r="116840" b="160020"/>
+            <wp:docPr id="5" name="Picture 5"/>
+            <wp:cNvGraphicFramePr>
+              <a:graphicFrameLocks xmlns:a="http://schemas.openxmlformats.org/drawingml/2006/main" noChangeAspect="1"/>
+            </wp:cNvGraphicFramePr>
+            <a:graphic xmlns:a="http://schemas.openxmlformats.org/drawingml/2006/main">
+              <a:graphicData uri="http://schemas.openxmlformats.org/drawingml/2006/picture">
+                <pic:pic xmlns:pic="http://schemas.openxmlformats.org/drawingml/2006/picture">
+                  <pic:nvPicPr>
+                    <pic:cNvPr id="5" name="MySugr_home.jpg"/>
+                    <pic:cNvPicPr/>
+                  </pic:nvPicPr>
+                  <pic:blipFill>
+                    <a:blip r:embed="rId15" cstate="print">
+                      <a:extLst>
+                        <a:ext uri="{28A0092B-C50C-407E-A947-70E740481C1C}">
+                          <a14:useLocalDpi xmlns:a14="http://schemas.microsoft.com/office/drawing/2010/main" val="0"/>
+                        </a:ext>
+                      </a:extLst>
+                    </a:blip>
+                    <a:stretch>
+                      <a:fillRect/>
+                    </a:stretch>
+                  </pic:blipFill>
+                  <pic:spPr>
+                    <a:xfrm>
+                      <a:off x="0" y="0"/>
+                      <a:ext cx="1477307" cy="2913699"/>
+                    </a:xfrm>
+                    <a:prstGeom prst="rect">
+                      <a:avLst/>
+                    </a:prstGeom>
+                    <a:solidFill>
+                      <a:srgbClr val="FFFFFF">
+                        <a:shade val="85000"/>
+                      </a:srgbClr>
+                    </a:solidFill>
+                    <a:ln w="88900" cap="sq">
+                      <a:solidFill>
+                        <a:srgbClr val="FFFFFF"/>
+                      </a:solidFill>
+                      <a:miter lim="800000"/>
+                    </a:ln>
+                    <a:effectLst>
+                      <a:outerShdw blurRad="55000" dist="18000" dir="5400000" algn="tl" rotWithShape="0">
+                        <a:srgbClr val="000000">
+                          <a:alpha val="40000"/>
+                        </a:srgbClr>
+                      </a:outerShdw>
+                    </a:effectLst>
+                    <a:scene3d>
+                      <a:camera prst="orthographicFront"/>
+                      <a:lightRig rig="twoPt" dir="t">
+                        <a:rot lat="0" lon="0" rev="7200000"/>
+                      </a:lightRig>
+                    </a:scene3d>
+                    <a:sp3d>
+                      <a:bevelT w="25400" h="19050"/>
+                      <a:contourClr>
+                        <a:srgbClr val="FFFFFF"/>
+                      </a:contourClr>
+                    </a:sp3d>
+                  </pic:spPr>
+                </pic:pic>
+              </a:graphicData>
+            </a:graphic>
+          </wp:inline>
+        </w:drawing>
+      </w:r>
+      <w:r>
+        <w:t xml:space="preserve">   </w:t>
+      </w:r>
+      <w:r>
+        <w:rPr>
+          <w:noProof/>
+        </w:rPr>
+        <w:drawing>
+          <wp:inline distT="0" distB="0" distL="0" distR="0" wp14:anchorId="7EBC3555" wp14:editId="1557019B">
+            <wp:extent cx="1456938" cy="2888218"/>
+            <wp:effectExtent l="114300" t="114300" r="105410" b="160020"/>
+            <wp:docPr id="11" name="Picture 11"/>
+            <wp:cNvGraphicFramePr>
+              <a:graphicFrameLocks xmlns:a="http://schemas.openxmlformats.org/drawingml/2006/main" noChangeAspect="1"/>
+            </wp:cNvGraphicFramePr>
+            <a:graphic xmlns:a="http://schemas.openxmlformats.org/drawingml/2006/main">
+              <a:graphicData uri="http://schemas.openxmlformats.org/drawingml/2006/picture">
+                <pic:pic xmlns:pic="http://schemas.openxmlformats.org/drawingml/2006/picture">
+                  <pic:nvPicPr>
+                    <pic:cNvPr id="11" name="MySugr_Overview.jpg"/>
+                    <pic:cNvPicPr/>
+                  </pic:nvPicPr>
+                  <pic:blipFill>
+                    <a:blip r:embed="rId16" cstate="print">
+                      <a:extLst>
+                        <a:ext uri="{28A0092B-C50C-407E-A947-70E740481C1C}">
+                          <a14:useLocalDpi xmlns:a14="http://schemas.microsoft.com/office/drawing/2010/main" val="0"/>
+                        </a:ext>
+                      </a:extLst>
+                    </a:blip>
+                    <a:stretch>
+                      <a:fillRect/>
+                    </a:stretch>
+                  </pic:blipFill>
+                  <pic:spPr>
+                    <a:xfrm>
+                      <a:off x="0" y="0"/>
+                      <a:ext cx="1492163" cy="2958048"/>
+                    </a:xfrm>
+                    <a:prstGeom prst="rect">
+                      <a:avLst/>
+                    </a:prstGeom>
+                    <a:solidFill>
+                      <a:srgbClr val="FFFFFF">
+                        <a:shade val="85000"/>
+                      </a:srgbClr>
+                    </a:solidFill>
+                    <a:ln w="88900" cap="sq">
+                      <a:solidFill>
+                        <a:srgbClr val="FFFFFF"/>
+                      </a:solidFill>
+                      <a:miter lim="800000"/>
+                    </a:ln>
+                    <a:effectLst>
+                      <a:outerShdw blurRad="55000" dist="18000" dir="5400000" algn="tl" rotWithShape="0">
+                        <a:srgbClr val="000000">
+                          <a:alpha val="40000"/>
+                        </a:srgbClr>
+                      </a:outerShdw>
+                    </a:effectLst>
+                    <a:scene3d>
+                      <a:camera prst="orthographicFront"/>
+                      <a:lightRig rig="twoPt" dir="t">
+                        <a:rot lat="0" lon="0" rev="7200000"/>
+                      </a:lightRig>
+                    </a:scene3d>
+                    <a:sp3d>
+                      <a:bevelT w="25400" h="19050"/>
+                      <a:contourClr>
+                        <a:srgbClr val="FFFFFF"/>
+                      </a:contourClr>
+                    </a:sp3d>
+                  </pic:spPr>
+                </pic:pic>
+              </a:graphicData>
+            </a:graphic>
+          </wp:inline>
+        </w:drawing>
+      </w:r>
+      <w:r>
+        <w:t xml:space="preserve">        </w:t>
+      </w:r>
+      <w:r>
+        <w:rPr>
+          <w:noProof/>
+        </w:rPr>
+        <w:drawing>
+          <wp:inline distT="0" distB="0" distL="0" distR="0" wp14:anchorId="45E5575F" wp14:editId="0A55BCF8">
+            <wp:extent cx="1479804" cy="2906306"/>
+            <wp:effectExtent l="133350" t="114300" r="120650" b="161290"/>
+            <wp:docPr id="7" name="Picture 7"/>
+            <wp:cNvGraphicFramePr>
+              <a:graphicFrameLocks xmlns:a="http://schemas.openxmlformats.org/drawingml/2006/main" noChangeAspect="1"/>
+            </wp:cNvGraphicFramePr>
+            <a:graphic xmlns:a="http://schemas.openxmlformats.org/drawingml/2006/main">
+              <a:graphicData uri="http://schemas.openxmlformats.org/drawingml/2006/picture">
+                <pic:pic xmlns:pic="http://schemas.openxmlformats.org/drawingml/2006/picture">
+                  <pic:nvPicPr>
+                    <pic:cNvPr id="7" name="MySugr_WeeklyStatus.jpg"/>
+                    <pic:cNvPicPr/>
+                  </pic:nvPicPr>
+                  <pic:blipFill>
+                    <a:blip r:embed="rId17" cstate="print">
+                      <a:extLst>
+                        <a:ext uri="{28A0092B-C50C-407E-A947-70E740481C1C}">
+                          <a14:useLocalDpi xmlns:a14="http://schemas.microsoft.com/office/drawing/2010/main" val="0"/>
+                        </a:ext>
+                      </a:extLst>
+                    </a:blip>
+                    <a:stretch>
+                      <a:fillRect/>
+                    </a:stretch>
+                  </pic:blipFill>
+                  <pic:spPr>
+                    <a:xfrm>
+                      <a:off x="0" y="0"/>
+                      <a:ext cx="1500090" cy="2946146"/>
+                    </a:xfrm>
+                    <a:prstGeom prst="rect">
+                      <a:avLst/>
+                    </a:prstGeom>
+                    <a:solidFill>
+                      <a:srgbClr val="FFFFFF">
+                        <a:shade val="85000"/>
+                      </a:srgbClr>
+                    </a:solidFill>
+                    <a:ln w="88900" cap="sq">
+                      <a:solidFill>
+                        <a:srgbClr val="FFFFFF"/>
+                      </a:solidFill>
+                      <a:miter lim="800000"/>
+                    </a:ln>
+                    <a:effectLst>
+                      <a:outerShdw blurRad="55000" dist="18000" dir="5400000" algn="tl" rotWithShape="0">
+                        <a:srgbClr val="000000">
+                          <a:alpha val="40000"/>
+                        </a:srgbClr>
+                      </a:outerShdw>
+                    </a:effectLst>
+                    <a:scene3d>
+                      <a:camera prst="orthographicFront"/>
+                      <a:lightRig rig="twoPt" dir="t">
+                        <a:rot lat="0" lon="0" rev="7200000"/>
+                      </a:lightRig>
+                    </a:scene3d>
+                    <a:sp3d>
+                      <a:bevelT w="25400" h="19050"/>
+                      <a:contourClr>
+                        <a:srgbClr val="FFFFFF"/>
+                      </a:contourClr>
+                    </a:sp3d>
+                  </pic:spPr>
+                </pic:pic>
+              </a:graphicData>
+            </a:graphic>
+          </wp:inline>
+        </w:drawing>
+      </w:r>
+    </w:p>
+    <w:p>
+      <w:r>
+        <w:rPr>
+          <w:noProof/>
+        </w:rPr>
+        <w:drawing>
+          <wp:inline distT="0" distB="0" distL="0" distR="0" wp14:anchorId="163F2753" wp14:editId="0FD45B98">
+            <wp:extent cx="1452382" cy="2872659"/>
+            <wp:effectExtent l="133350" t="114300" r="128905" b="156845"/>
+            <wp:docPr id="8" name="Picture 8"/>
+            <wp:cNvGraphicFramePr>
+              <a:graphicFrameLocks xmlns:a="http://schemas.openxmlformats.org/drawingml/2006/main" noChangeAspect="1"/>
+            </wp:cNvGraphicFramePr>
+            <a:graphic xmlns:a="http://schemas.openxmlformats.org/drawingml/2006/main">
+              <a:graphicData uri="http://schemas.openxmlformats.org/drawingml/2006/picture">
+                <pic:pic xmlns:pic="http://schemas.openxmlformats.org/drawingml/2006/picture">
+                  <pic:nvPicPr>
+                    <pic:cNvPr id="8" name="MySugr_Account.jpg"/>
+                    <pic:cNvPicPr/>
+                  </pic:nvPicPr>
+                  <pic:blipFill>
+                    <a:blip r:embed="rId18" cstate="print">
+                      <a:extLst>
+                        <a:ext uri="{28A0092B-C50C-407E-A947-70E740481C1C}">
+                          <a14:useLocalDpi xmlns:a14="http://schemas.microsoft.com/office/drawing/2010/main" val="0"/>
+                        </a:ext>
+                      </a:extLst>
+                    </a:blip>
+                    <a:stretch>
+                      <a:fillRect/>
+                    </a:stretch>
+                  </pic:blipFill>
+                  <pic:spPr>
+                    <a:xfrm>
+                      <a:off x="0" y="0"/>
+                      <a:ext cx="1475418" cy="2918222"/>
+                    </a:xfrm>
+                    <a:prstGeom prst="rect">
+                      <a:avLst/>
+                    </a:prstGeom>
+                    <a:solidFill>
+                      <a:srgbClr val="FFFFFF">
+                        <a:shade val="85000"/>
+                      </a:srgbClr>
+                    </a:solidFill>
+                    <a:ln w="88900" cap="sq">
+                      <a:solidFill>
+                        <a:srgbClr val="FFFFFF"/>
+                      </a:solidFill>
+                      <a:miter lim="800000"/>
+                    </a:ln>
+                    <a:effectLst>
+                      <a:outerShdw blurRad="55000" dist="18000" dir="5400000" algn="tl" rotWithShape="0">
+                        <a:srgbClr val="000000">
+                          <a:alpha val="40000"/>
+                        </a:srgbClr>
+                      </a:outerShdw>
+                    </a:effectLst>
+                    <a:scene3d>
+                      <a:camera prst="orthographicFront"/>
+                      <a:lightRig rig="twoPt" dir="t">
+                        <a:rot lat="0" lon="0" rev="7200000"/>
+                      </a:lightRig>
+                    </a:scene3d>
+                    <a:sp3d>
+                      <a:bevelT w="25400" h="19050"/>
+                      <a:contourClr>
+                        <a:srgbClr val="FFFFFF"/>
+                      </a:contourClr>
+                    </a:sp3d>
+                  </pic:spPr>
+                </pic:pic>
+              </a:graphicData>
+            </a:graphic>
+          </wp:inline>
+        </w:drawing>
+      </w:r>
+      <w:r>
+        <w:t xml:space="preserve">    </w:t>
+      </w:r>
+      <w:r>
+        <w:rPr>
+          <w:noProof/>
+        </w:rPr>
+        <w:drawing>
+          <wp:inline distT="0" distB="0" distL="0" distR="0" wp14:anchorId="60CA91C9" wp14:editId="5647B55E">
+            <wp:extent cx="1450475" cy="2859164"/>
+            <wp:effectExtent l="133350" t="114300" r="130810" b="170180"/>
+            <wp:docPr id="9" name="Picture 9"/>
+            <wp:cNvGraphicFramePr>
+              <a:graphicFrameLocks xmlns:a="http://schemas.openxmlformats.org/drawingml/2006/main" noChangeAspect="1"/>
+            </wp:cNvGraphicFramePr>
+            <a:graphic xmlns:a="http://schemas.openxmlformats.org/drawingml/2006/main">
+              <a:graphicData uri="http://schemas.openxmlformats.org/drawingml/2006/picture">
+                <pic:pic xmlns:pic="http://schemas.openxmlformats.org/drawingml/2006/picture">
+                  <pic:nvPicPr>
+                    <pic:cNvPr id="9" name="MySugr_LogStatus.jpg"/>
+                    <pic:cNvPicPr/>
+                  </pic:nvPicPr>
+                  <pic:blipFill>
+                    <a:blip r:embed="rId19" cstate="print">
+                      <a:extLst>
+                        <a:ext uri="{28A0092B-C50C-407E-A947-70E740481C1C}">
+                          <a14:useLocalDpi xmlns:a14="http://schemas.microsoft.com/office/drawing/2010/main" val="0"/>
+                        </a:ext>
+                      </a:extLst>
+                    </a:blip>
+                    <a:stretch>
+                      <a:fillRect/>
+                    </a:stretch>
+                  </pic:blipFill>
+                  <pic:spPr>
+                    <a:xfrm>
+                      <a:off x="0" y="0"/>
+                      <a:ext cx="1479650" cy="2916674"/>
+                    </a:xfrm>
+                    <a:prstGeom prst="rect">
+                      <a:avLst/>
+                    </a:prstGeom>
+                    <a:solidFill>
+                      <a:srgbClr val="FFFFFF">
+                        <a:shade val="85000"/>
+                      </a:srgbClr>
+                    </a:solidFill>
+                    <a:ln w="88900" cap="sq">
+                      <a:solidFill>
+                        <a:srgbClr val="FFFFFF"/>
+                      </a:solidFill>
+                      <a:miter lim="800000"/>
+                    </a:ln>
+                    <a:effectLst>
+                      <a:outerShdw blurRad="55000" dist="18000" dir="5400000" algn="tl" rotWithShape="0">
+                        <a:srgbClr val="000000">
+                          <a:alpha val="40000"/>
+                        </a:srgbClr>
+                      </a:outerShdw>
+                    </a:effectLst>
+                    <a:scene3d>
+                      <a:camera prst="orthographicFront"/>
+                      <a:lightRig rig="twoPt" dir="t">
+                        <a:rot lat="0" lon="0" rev="7200000"/>
+                      </a:lightRig>
+                    </a:scene3d>
+                    <a:sp3d>
+                      <a:bevelT w="25400" h="19050"/>
+                      <a:contourClr>
+                        <a:srgbClr val="FFFFFF"/>
+                      </a:contourClr>
+                    </a:sp3d>
+                  </pic:spPr>
+                </pic:pic>
+              </a:graphicData>
+            </a:graphic>
+          </wp:inline>
+        </w:drawing>
+      </w:r>
+      <w:r>
+        <w:t xml:space="preserve">       </w:t>
+      </w:r>
+      <w:r>
+        <w:rPr>
+          <w:noProof/>
+        </w:rPr>
+        <w:drawing>
+          <wp:inline distT="0" distB="0" distL="0" distR="0" wp14:anchorId="1805BFD3" wp14:editId="2F9CD1FA">
+            <wp:extent cx="1436625" cy="2833461"/>
+            <wp:effectExtent l="114300" t="114300" r="106680" b="138430"/>
+            <wp:docPr id="10" name="Picture 10"/>
+            <wp:cNvGraphicFramePr>
+              <a:graphicFrameLocks xmlns:a="http://schemas.openxmlformats.org/drawingml/2006/main" noChangeAspect="1"/>
+            </wp:cNvGraphicFramePr>
+            <a:graphic xmlns:a="http://schemas.openxmlformats.org/drawingml/2006/main">
+              <a:graphicData uri="http://schemas.openxmlformats.org/drawingml/2006/picture">
+                <pic:pic xmlns:pic="http://schemas.openxmlformats.org/drawingml/2006/picture">
+                  <pic:nvPicPr>
+                    <pic:cNvPr id="10" name="MySugr_Search.jpg"/>
+                    <pic:cNvPicPr/>
+                  </pic:nvPicPr>
+                  <pic:blipFill>
+                    <a:blip r:embed="rId20" cstate="print">
+                      <a:extLst>
+                        <a:ext uri="{28A0092B-C50C-407E-A947-70E740481C1C}">
+                          <a14:useLocalDpi xmlns:a14="http://schemas.microsoft.com/office/drawing/2010/main" val="0"/>
+                        </a:ext>
+                      </a:extLst>
+                    </a:blip>
+                    <a:stretch>
+                      <a:fillRect/>
+                    </a:stretch>
+                  </pic:blipFill>
+                  <pic:spPr>
+                    <a:xfrm>
+                      <a:off x="0" y="0"/>
+                      <a:ext cx="1449694" cy="2859238"/>
+                    </a:xfrm>
+                    <a:prstGeom prst="rect">
+                      <a:avLst/>
+                    </a:prstGeom>
+                    <a:solidFill>
+                      <a:srgbClr val="FFFFFF">
+                        <a:shade val="85000"/>
+                      </a:srgbClr>
+                    </a:solidFill>
+                    <a:ln w="88900" cap="sq">
+                      <a:solidFill>
+                        <a:srgbClr val="FFFFFF"/>
+                      </a:solidFill>
+                      <a:miter lim="800000"/>
+                    </a:ln>
+                    <a:effectLst>
+                      <a:outerShdw blurRad="55000" dist="18000" dir="5400000" algn="tl" rotWithShape="0">
+                        <a:srgbClr val="000000">
+                          <a:alpha val="40000"/>
+                        </a:srgbClr>
+                      </a:outerShdw>
+                    </a:effectLst>
+                    <a:scene3d>
+                      <a:camera prst="orthographicFront"/>
+                      <a:lightRig rig="twoPt" dir="t">
+                        <a:rot lat="0" lon="0" rev="7200000"/>
+                      </a:lightRig>
+                    </a:scene3d>
+                    <a:sp3d>
+                      <a:bevelT w="25400" h="19050"/>
+                      <a:contourClr>
+                        <a:srgbClr val="FFFFFF"/>
+                      </a:contourClr>
+                    </a:sp3d>
+                  </pic:spPr>
+                </pic:pic>
+              </a:graphicData>
+            </a:graphic>
+          </wp:inline>
+        </w:drawing>
+      </w:r>
+    </w:p>
+    <w:p>
+      <w:pPr>
+        <w:rPr>
+          <w:b/>
+          <w:sz w:val="24"/>
+          <w:szCs w:val="24"/>
+        </w:rPr>
+      </w:pPr>
+      <w:r>
+        <w:rPr>
+          <w:b/>
+          <w:sz w:val="24"/>
+          <w:szCs w:val="24"/>
+        </w:rPr>
+        <w:t>Overall Evaluation of Industry Mobile Applications</w:t>
+      </w:r>
+    </w:p>
+    <w:p>
+      <w:r>
+        <w:t xml:space="preserve">The areas to be covered for overall evaluation are UX, functionality, design and ease of use. Regarding mobile applications in the nutritional fields the evaluation varies. The functionality requirements for the application, such as fitness or nutritional deficiencies, have been met for the user. </w:t>
+      </w:r>
+    </w:p>
+    <w:p>
+      <w:r>
+        <w:lastRenderedPageBreak/>
+        <w:t xml:space="preserve">The design varies. In some applications, conventional standards are followed, which minimises learnability </w:t>
+      </w:r>
+      <w:r>
+        <w:t>simultaneously</w:t>
+      </w:r>
+      <w:r>
+        <w:t xml:space="preserve"> with maximising usability. However, the learning curve are not low for someone who never used apps like it before, which may put off non-technical proficient users.</w:t>
+      </w:r>
+    </w:p>
+    <w:p>
+      <w:r>
+        <w:t xml:space="preserve">Ease of use, regarding the core aspect of the applications, are moderate to low. This is due to the necessary in-depth knowledge of the area the app was designed for, such as logging nutritional data, which is the heart of the application. These specifications are not something ordinary people would have at hand, which would hinder the overall user experience. All other design decisions are either easily learnable or expected to be known beforehand. </w:t>
+      </w:r>
+    </w:p>
+    <w:p>
+      <w:r>
+        <w:t>The UX overall, because of the dependency of the logging of the data, is moderate and requires patience as specific measurements are needed for the app optimising.</w:t>
+      </w:r>
+    </w:p>
+    <w:p>
+      <w:pPr>
+        <w:rPr>
+          <w:b/>
+          <w:sz w:val="24"/>
+          <w:szCs w:val="24"/>
+        </w:rPr>
+      </w:pPr>
+      <w:r>
+        <w:rPr>
+          <w:b/>
+          <w:sz w:val="24"/>
+          <w:szCs w:val="24"/>
+        </w:rPr>
+        <w:t>Conclusion</w:t>
+      </w:r>
+    </w:p>
+    <w:p>
+      <w:r>
+        <w:t xml:space="preserve">The application functionality and design are universally catered towards specific user group. They do not expand the UX to generic users. As a result, the focus of the application for the project should be the UI design to allow for generic input rather than specific. This would improve the UX and ease of use combined with giving a feature to make the application stand </w:t>
+      </w:r>
+      <w:proofErr w:type="gramStart"/>
+      <w:r>
+        <w:t>out.#</w:t>
+      </w:r>
+      <w:proofErr w:type="gramEnd"/>
     </w:p>
     <w:p/>
-    <w:p>
-      <w:pPr>
-        <w:rPr>
+    <w:p/>
+    <w:p/>
+    <w:p/>
+    <w:p/>
+    <w:p/>
+    <w:p/>
+    <w:p/>
+    <w:p/>
+    <w:p/>
+    <w:p/>
+    <w:p/>
+    <w:p/>
+    <w:p/>
+    <w:p/>
+    <w:p/>
+    <w:p/>
+    <w:p/>
+    <w:p/>
+    <w:p>
+      <w:pPr>
+        <w:pStyle w:val="Heading2"/>
+      </w:pPr>
+      <w:bookmarkStart w:id="9" w:name="_Toc21978026"/>
+      <w:r>
+        <w:lastRenderedPageBreak/>
+        <w:t>2.3. Technologies you’ve researched</w:t>
+      </w:r>
+      <w:bookmarkEnd w:id="9"/>
+    </w:p>
+    <w:p>
+      <w:pPr>
+        <w:rPr>
+          <w:b/>
+          <w:sz w:val="24"/>
+          <w:szCs w:val="24"/>
+        </w:rPr>
+      </w:pPr>
+      <w:r>
+        <w:rPr>
+          <w:b/>
+          <w:sz w:val="24"/>
+          <w:szCs w:val="24"/>
+        </w:rPr>
+        <w:t>Mobile Technologies and their integrated development environment</w:t>
+      </w:r>
+    </w:p>
+    <w:p>
+      <w:r>
+        <w:t xml:space="preserve">There were a variety of mobile technologies that were investigated for the purpose of the project. As each were delved into, the questions of how they would fit the requirements all the requirements of the application were the main priority. These were the technical requirements, the businesses requirements and the user requirements simultaneously. By research into the popular hybrid mobile applications by the developing community, an outline of the four most popular technologies, </w:t>
+      </w:r>
+      <w:r>
+        <w:t>PhoneGap IDE</w:t>
+      </w:r>
+      <w:r>
+        <w:t xml:space="preserve">, </w:t>
+      </w:r>
+      <w:r>
+        <w:t>Ionic,</w:t>
+      </w:r>
+      <w:r>
+        <w:t xml:space="preserve"> </w:t>
+      </w:r>
+      <w:r>
+        <w:t>React Native</w:t>
+      </w:r>
+      <w:r>
+        <w:t xml:space="preserve"> and </w:t>
+      </w:r>
+      <w:r>
+        <w:t>Xamarin</w:t>
+      </w:r>
+      <w:r>
+        <w:t>, will be employed.</w:t>
+      </w:r>
+    </w:p>
+    <w:p>
+      <w:pPr>
+        <w:rPr>
+          <w:b/>
+          <w:sz w:val="24"/>
+          <w:szCs w:val="24"/>
+        </w:rPr>
+      </w:pPr>
+      <w:r>
+        <w:rPr>
+          <w:b/>
+          <w:sz w:val="24"/>
+          <w:szCs w:val="24"/>
+        </w:rPr>
+        <w:t>PhoneGap</w:t>
+      </w:r>
+    </w:p>
+    <w:p>
+      <w:r>
+        <w:t>By wording of Orion Info Solutions Website, “PhoneGap is open source freely available app which can be run on different platforms. There is rapid increase in these types of apps as they are easy to maintain and save both time and money.” Because applications created using PhoneGap are developed using modern web technologies (HTML5, CSS3, JS libraries), they provide “easy testing and maintenance” to the community and allow for usage without learning any “additional skills”. They also support “multiple platforms such as Android, iOS, Window” through providing software that are “</w:t>
+      </w:r>
+      <w:r>
+        <w:t>easy to access</w:t>
+      </w:r>
+      <w:r>
+        <w:t>”.</w:t>
+      </w:r>
+    </w:p>
+    <w:p>
+      <w:r>
+        <w:t>Objectively, downsides are part of the application. Due to knowledge “</w:t>
+      </w:r>
+      <w:r>
+        <w:t>PhoneGap Apps are very poor in performance, they are not recommended for the gaming technologies as compared to native apps</w:t>
+      </w:r>
+      <w:r>
+        <w:t>”. They also fail “</w:t>
+      </w:r>
+      <w:r>
+        <w:t>in providing the access and control to the user</w:t>
+      </w:r>
+      <w:r>
+        <w:t>” due to their “</w:t>
+      </w:r>
+      <w:r>
+        <w:t>slow processing</w:t>
+      </w:r>
+      <w:r>
+        <w:t>”. The same apps “</w:t>
+      </w:r>
+      <w:r>
+        <w:t>become inefficient</w:t>
+      </w:r>
+      <w:r>
+        <w:t>” when working with the same “</w:t>
+      </w:r>
+      <w:r>
+        <w:t>native apps</w:t>
+      </w:r>
+      <w:r>
+        <w:t>”. As a result of such design decisions, the layout of PhoneGap apps are not “</w:t>
+      </w:r>
+      <w:r>
+        <w:t>as good as native apps</w:t>
+      </w:r>
+      <w:r>
+        <w:t>”.</w:t>
+      </w:r>
+    </w:p>
+    <w:p>
+      <w:r>
+        <w:rPr>
+          <w:noProof/>
+        </w:rPr>
+        <w:drawing>
+          <wp:inline distT="0" distB="0" distL="0" distR="0" wp14:anchorId="2E3032DF" wp14:editId="0A1C60B1">
+            <wp:extent cx="4768850" cy="2606972"/>
+            <wp:effectExtent l="133350" t="114300" r="127000" b="155575"/>
+            <wp:docPr id="6" name="Picture 6"/>
+            <wp:cNvGraphicFramePr>
+              <a:graphicFrameLocks xmlns:a="http://schemas.openxmlformats.org/drawingml/2006/main" noChangeAspect="1"/>
+            </wp:cNvGraphicFramePr>
+            <a:graphic xmlns:a="http://schemas.openxmlformats.org/drawingml/2006/main">
+              <a:graphicData uri="http://schemas.openxmlformats.org/drawingml/2006/picture">
+                <pic:pic xmlns:pic="http://schemas.openxmlformats.org/drawingml/2006/picture">
+                  <pic:nvPicPr>
+                    <pic:cNvPr id="6" name="PhoneGap-Mobile-Application-Development09-750x410.jpg"/>
+                    <pic:cNvPicPr/>
+                  </pic:nvPicPr>
+                  <pic:blipFill>
+                    <a:blip r:embed="rId21" cstate="print">
+                      <a:extLst>
+                        <a:ext uri="{28A0092B-C50C-407E-A947-70E740481C1C}">
+                          <a14:useLocalDpi xmlns:a14="http://schemas.microsoft.com/office/drawing/2010/main" val="0"/>
+                        </a:ext>
+                      </a:extLst>
+                    </a:blip>
+                    <a:stretch>
+                      <a:fillRect/>
+                    </a:stretch>
+                  </pic:blipFill>
+                  <pic:spPr>
+                    <a:xfrm>
+                      <a:off x="0" y="0"/>
+                      <a:ext cx="4852472" cy="2652685"/>
+                    </a:xfrm>
+                    <a:prstGeom prst="rect">
+                      <a:avLst/>
+                    </a:prstGeom>
+                    <a:solidFill>
+                      <a:srgbClr val="FFFFFF">
+                        <a:shade val="85000"/>
+                      </a:srgbClr>
+                    </a:solidFill>
+                    <a:ln w="88900" cap="sq">
+                      <a:solidFill>
+                        <a:srgbClr val="FFFFFF"/>
+                      </a:solidFill>
+                      <a:miter lim="800000"/>
+                    </a:ln>
+                    <a:effectLst>
+                      <a:outerShdw blurRad="55000" dist="18000" dir="5400000" algn="tl" rotWithShape="0">
+                        <a:srgbClr val="000000">
+                          <a:alpha val="40000"/>
+                        </a:srgbClr>
+                      </a:outerShdw>
+                    </a:effectLst>
+                    <a:scene3d>
+                      <a:camera prst="orthographicFront"/>
+                      <a:lightRig rig="twoPt" dir="t">
+                        <a:rot lat="0" lon="0" rev="7200000"/>
+                      </a:lightRig>
+                    </a:scene3d>
+                    <a:sp3d>
+                      <a:bevelT w="25400" h="19050"/>
+                      <a:contourClr>
+                        <a:srgbClr val="FFFFFF"/>
+                      </a:contourClr>
+                    </a:sp3d>
+                  </pic:spPr>
+                </pic:pic>
+              </a:graphicData>
+            </a:graphic>
+          </wp:inline>
+        </w:drawing>
+      </w:r>
+    </w:p>
+    <w:p>
+      <w:pPr>
+        <w:rPr>
+          <w:b/>
+          <w:sz w:val="28"/>
+          <w:szCs w:val="28"/>
+        </w:rPr>
+      </w:pPr>
+      <w:r>
+        <w:rPr>
+          <w:b/>
+          <w:sz w:val="28"/>
+          <w:szCs w:val="28"/>
+        </w:rPr>
+        <w:t>Ionic</w:t>
+      </w:r>
+    </w:p>
+    <w:p>
+      <w:r>
+        <w:t xml:space="preserve">Through insight of the </w:t>
+      </w:r>
+      <w:proofErr w:type="spellStart"/>
+      <w:r>
+        <w:t>Altexsoft</w:t>
+      </w:r>
+      <w:proofErr w:type="spellEnd"/>
+      <w:r>
+        <w:t xml:space="preserve"> Website, </w:t>
+      </w:r>
+      <w:hyperlink r:id="rId22" w:history="1">
+        <w:r>
+          <w:rPr>
+            <w:rStyle w:val="Hyperlink"/>
+            <w:rFonts w:eastAsiaTheme="majorEastAsia"/>
+          </w:rPr>
+          <w:t>Ionic</w:t>
+        </w:r>
+      </w:hyperlink>
+      <w:r>
+        <w:t xml:space="preserve"> was created “</w:t>
+      </w:r>
+      <w:r>
+        <w:t>2013 as an open-source SDK for hybrid mobile applications</w:t>
+      </w:r>
+      <w:r>
+        <w:t>” and “</w:t>
+      </w:r>
+      <w:r>
+        <w:t xml:space="preserve">now has more than </w:t>
+      </w:r>
+      <w:hyperlink r:id="rId23" w:history="1">
+        <w:r>
+          <w:rPr>
+            <w:rStyle w:val="Hyperlink"/>
+            <w:rFonts w:eastAsiaTheme="majorEastAsia"/>
+          </w:rPr>
+          <w:t>5 million apps</w:t>
+        </w:r>
+      </w:hyperlink>
+      <w:r>
+        <w:t xml:space="preserve"> built using it</w:t>
+      </w:r>
+      <w:r>
+        <w:t>”</w:t>
+      </w:r>
+      <w:r>
+        <w:t xml:space="preserve">. </w:t>
+      </w:r>
+      <w:r>
+        <w:t xml:space="preserve"> The reasoning behind the numbers is the “strong [growing] community” and the “Concise documentation” built with the application. An area where its best known for is “</w:t>
+      </w:r>
+      <w:r>
+        <w:t xml:space="preserve">providing platform-specific UI elements </w:t>
+      </w:r>
+      <w:r>
+        <w:t>…</w:t>
+      </w:r>
+      <w:r>
+        <w:t xml:space="preserve"> for iOS and Android</w:t>
+      </w:r>
+      <w:r>
+        <w:t>”, which allows for “</w:t>
+      </w:r>
+      <w:r>
+        <w:t>quick prototyping</w:t>
+      </w:r>
+      <w:r>
+        <w:t>”</w:t>
+      </w:r>
+      <w:r>
+        <w:t>.</w:t>
+      </w:r>
+    </w:p>
+    <w:p>
+      <w:r>
+        <w:lastRenderedPageBreak/>
+        <w:t>Some areas of weakness for Ionic starts with “Absence of hot reloading”, a feature which allows developers to make a change to the system which changes the layout in real time. This combined with the design of being a “</w:t>
+      </w:r>
+      <w:r>
+        <w:t>Plugin-dependent system</w:t>
+      </w:r>
+      <w:r>
+        <w:t>” makes any application designed by Ionic have potential “security issues”. The final issue, which had a significant part in the decision making, is the “p</w:t>
+      </w:r>
+      <w:r>
+        <w:t>erformance is lacking</w:t>
+      </w:r>
+      <w:r>
+        <w:t xml:space="preserve"> [when compared]</w:t>
+      </w:r>
+      <w:r>
+        <w:t xml:space="preserve"> with native applications</w:t>
+      </w:r>
+      <w:r>
+        <w:t>”.</w:t>
+      </w:r>
+    </w:p>
+    <w:p>
+      <w:r>
+        <w:rPr>
+          <w:noProof/>
+        </w:rPr>
+        <w:drawing>
+          <wp:inline distT="0" distB="0" distL="0" distR="0" wp14:anchorId="7DB62B4E" wp14:editId="50A85AB4">
+            <wp:extent cx="4929809" cy="3014906"/>
+            <wp:effectExtent l="0" t="0" r="4445" b="0"/>
+            <wp:docPr id="14" name="Picture 14"/>
+            <wp:cNvGraphicFramePr>
+              <a:graphicFrameLocks xmlns:a="http://schemas.openxmlformats.org/drawingml/2006/main" noChangeAspect="1"/>
+            </wp:cNvGraphicFramePr>
+            <a:graphic xmlns:a="http://schemas.openxmlformats.org/drawingml/2006/main">
+              <a:graphicData uri="http://schemas.openxmlformats.org/drawingml/2006/picture">
+                <pic:pic xmlns:pic="http://schemas.openxmlformats.org/drawingml/2006/picture">
+                  <pic:nvPicPr>
+                    <pic:cNvPr id="14" name="word-image-8.png"/>
+                    <pic:cNvPicPr/>
+                  </pic:nvPicPr>
+                  <pic:blipFill>
+                    <a:blip r:embed="rId24" cstate="print">
+                      <a:extLst>
+                        <a:ext uri="{28A0092B-C50C-407E-A947-70E740481C1C}">
+                          <a14:useLocalDpi xmlns:a14="http://schemas.microsoft.com/office/drawing/2010/main" val="0"/>
+                        </a:ext>
+                      </a:extLst>
+                    </a:blip>
+                    <a:stretch>
+                      <a:fillRect/>
+                    </a:stretch>
+                  </pic:blipFill>
+                  <pic:spPr>
+                    <a:xfrm>
+                      <a:off x="0" y="0"/>
+                      <a:ext cx="4934185" cy="3017582"/>
+                    </a:xfrm>
+                    <a:prstGeom prst="rect">
+                      <a:avLst/>
+                    </a:prstGeom>
+                  </pic:spPr>
+                </pic:pic>
+              </a:graphicData>
+            </a:graphic>
+          </wp:inline>
+        </w:drawing>
+      </w:r>
+    </w:p>
+    <w:p>
+      <w:pPr>
+        <w:rPr>
+          <w:b/>
+          <w:sz w:val="28"/>
+          <w:szCs w:val="28"/>
+        </w:rPr>
+      </w:pPr>
+      <w:r>
+        <w:rPr>
+          <w:b/>
+          <w:sz w:val="28"/>
+          <w:szCs w:val="28"/>
+        </w:rPr>
+        <w:t xml:space="preserve"> React Native</w:t>
+      </w:r>
+    </w:p>
+    <w:p>
+      <w:r>
+        <w:t xml:space="preserve">The </w:t>
+      </w:r>
+      <w:proofErr w:type="spellStart"/>
+      <w:r>
+        <w:t>Altexsoft</w:t>
+      </w:r>
+      <w:proofErr w:type="spellEnd"/>
+      <w:r>
+        <w:t xml:space="preserve"> Website states React Native is </w:t>
+      </w:r>
+      <w:r>
+        <w:t>“a hybrid mobile-app development framework for iOS and Android.”</w:t>
+      </w:r>
+      <w:r>
+        <w:t xml:space="preserve"> Built using the tools of ReactJS, “a JavaScript library that [uses] the speed of JavaScript” to make applications “highly dynamic and responsive to user input “, React Native combines native application development with JavaScript UI development. React Native has been created by Facebook and is open source for growth of community developers. The speed of the development comes from the usage of the “</w:t>
+      </w:r>
+      <w:r>
+        <w:t>Virtual DOM in ReactJS</w:t>
+      </w:r>
+      <w:r>
+        <w:t>”. This ensures both” user</w:t>
+      </w:r>
+      <w:r>
+        <w:t xml:space="preserve"> experience</w:t>
+      </w:r>
+      <w:r>
+        <w:t>”</w:t>
+      </w:r>
+      <w:r>
+        <w:t xml:space="preserve"> and </w:t>
+      </w:r>
+      <w:r>
+        <w:t>“</w:t>
+      </w:r>
+      <w:r>
+        <w:t>developer’s work</w:t>
+      </w:r>
+      <w:r>
+        <w:t>” are improved simultaneously.</w:t>
+      </w:r>
+    </w:p>
+    <w:p>
+      <w:r>
+        <w:t xml:space="preserve">Cons of the application are as follows, the </w:t>
+      </w:r>
+      <w:proofErr w:type="spellStart"/>
+      <w:r>
+        <w:t>tighting</w:t>
+      </w:r>
+      <w:proofErr w:type="spellEnd"/>
+      <w:r>
+        <w:t xml:space="preserve"> of coupling of business logic is an issue when system’s design find “</w:t>
+      </w:r>
+      <w:r>
+        <w:t xml:space="preserve">HTML in </w:t>
+      </w:r>
+      <w:r>
+        <w:t>[the]</w:t>
+      </w:r>
+      <w:r>
+        <w:t xml:space="preserve"> JavaScript</w:t>
+      </w:r>
+      <w:r>
+        <w:t>”, making it difficult for decoupling. When comparing the “</w:t>
+      </w:r>
+      <w:r>
+        <w:t>High pace of development</w:t>
+      </w:r>
+      <w:r>
+        <w:t>” vs the pace of updating “</w:t>
+      </w:r>
+      <w:r>
+        <w:t>Documentation</w:t>
+      </w:r>
+      <w:r>
+        <w:t>”, it is found to be a major disappointment as it is not completed concurrently. Thus, it is not surprising the last major issue is the “</w:t>
+      </w:r>
+      <w:r>
+        <w:t>Lagging SDK Updates</w:t>
+      </w:r>
+      <w:r>
+        <w:t>”.</w:t>
+      </w:r>
+    </w:p>
+    <w:p/>
+    <w:p>
+      <w:pPr>
+        <w:rPr>
+          <w:b/>
+          <w:sz w:val="28"/>
+          <w:szCs w:val="28"/>
+        </w:rPr>
+      </w:pPr>
+      <w:r>
+        <w:rPr>
+          <w:b/>
+          <w:noProof/>
+          <w:sz w:val="28"/>
+          <w:szCs w:val="28"/>
+        </w:rPr>
+        <w:drawing>
+          <wp:inline distT="0" distB="0" distL="0" distR="0" wp14:anchorId="65AC7F88" wp14:editId="25A583F0">
+            <wp:extent cx="5731510" cy="1663700"/>
+            <wp:effectExtent l="0" t="0" r="2540" b="0"/>
+            <wp:docPr id="15" name="Picture 15"/>
+            <wp:cNvGraphicFramePr>
+              <a:graphicFrameLocks xmlns:a="http://schemas.openxmlformats.org/drawingml/2006/main" noChangeAspect="1"/>
+            </wp:cNvGraphicFramePr>
+            <a:graphic xmlns:a="http://schemas.openxmlformats.org/drawingml/2006/main">
+              <a:graphicData uri="http://schemas.openxmlformats.org/drawingml/2006/picture">
+                <pic:pic xmlns:pic="http://schemas.openxmlformats.org/drawingml/2006/picture">
+                  <pic:nvPicPr>
+                    <pic:cNvPr id="15" name="Real-vs-Virtual-DOM.png"/>
+                    <pic:cNvPicPr/>
+                  </pic:nvPicPr>
+                  <pic:blipFill>
+                    <a:blip r:embed="rId25" cstate="print">
+                      <a:extLst>
+                        <a:ext uri="{28A0092B-C50C-407E-A947-70E740481C1C}">
+                          <a14:useLocalDpi xmlns:a14="http://schemas.microsoft.com/office/drawing/2010/main" val="0"/>
+                        </a:ext>
+                      </a:extLst>
+                    </a:blip>
+                    <a:stretch>
+                      <a:fillRect/>
+                    </a:stretch>
+                  </pic:blipFill>
+                  <pic:spPr>
+                    <a:xfrm>
+                      <a:off x="0" y="0"/>
+                      <a:ext cx="5731510" cy="1663700"/>
+                    </a:xfrm>
+                    <a:prstGeom prst="rect">
+                      <a:avLst/>
+                    </a:prstGeom>
+                  </pic:spPr>
+                </pic:pic>
+              </a:graphicData>
+            </a:graphic>
+          </wp:inline>
+        </w:drawing>
+      </w:r>
+    </w:p>
+    <w:p>
+      <w:pPr>
+        <w:rPr>
+          <w:b/>
+          <w:sz w:val="28"/>
+          <w:szCs w:val="28"/>
+        </w:rPr>
+      </w:pPr>
+      <w:r>
+        <w:rPr>
+          <w:b/>
+          <w:sz w:val="28"/>
+          <w:szCs w:val="28"/>
+        </w:rPr>
+        <w:lastRenderedPageBreak/>
+        <w:t>Xamarin</w:t>
+      </w:r>
+    </w:p>
+    <w:p>
+      <w:r>
+        <w:t xml:space="preserve">The last tool being covered today, also evaluated by the </w:t>
+      </w:r>
+      <w:proofErr w:type="spellStart"/>
+      <w:r>
+        <w:t>Altexsoft</w:t>
+      </w:r>
+      <w:proofErr w:type="spellEnd"/>
+      <w:r>
+        <w:t xml:space="preserve"> Website, is Xamarin. “Xamarin is a tool used for cross-platform mobile app development that allows engineers to share about 90 percent of code across major platforms”. “It is based on the Microsoft technology stack and already has a community of over 1.4 million developers”.  Being “Open Source Technology with Strong Corporate Support” gives Xamarin a competitive advantage when compared with some of the other IDEs, such as receiving “Full Hardware Support” from the developing community and private institutions, which grants “Simplified Maintenance”.  Such efforts ensure applications developed from Xamarin are provided “</w:t>
+      </w:r>
+      <w:r>
+        <w:t>Performance Close to Native</w:t>
+      </w:r>
+      <w:r>
+        <w:t>” applications developed.</w:t>
+      </w:r>
+    </w:p>
+    <w:p>
+      <w:r>
+        <w:t>Imperfections and Drawbacks from Xamarin can be drawn. Due to the corporate support, there is a “</w:t>
+      </w:r>
+      <w:r>
+        <w:t xml:space="preserve">High Cost </w:t>
+      </w:r>
+      <w:r>
+        <w:t xml:space="preserve">[of development] </w:t>
+      </w:r>
+      <w:r>
+        <w:t>for Professional and Enterprise Use</w:t>
+      </w:r>
+      <w:r>
+        <w:t>” and a strict guideline of the required language needed. Applications derived from Xamarin ide usually are a “</w:t>
+      </w:r>
+      <w:r>
+        <w:t>Larger App Size</w:t>
+      </w:r>
+      <w:r>
+        <w:t>”.  These drawbacks result in “</w:t>
+      </w:r>
+      <w:r>
+        <w:t>Basic Knowledge of Native Languages</w:t>
+      </w:r>
+      <w:r>
+        <w:t>” are r</w:t>
+      </w:r>
+      <w:r>
+        <w:t>equired</w:t>
+      </w:r>
+      <w:r>
+        <w:t xml:space="preserve"> to build such applications combining with “</w:t>
+      </w:r>
+      <w:r>
+        <w:t>Compatibility Issues with Third-Party Libraries and Tools</w:t>
+      </w:r>
+      <w:r>
+        <w:t xml:space="preserve">”, due to mistrust of larger cooperation’s from the potential of hackers. </w:t>
+      </w:r>
+    </w:p>
+    <w:p>
+      <w:r>
+        <w:rPr>
+          <w:noProof/>
+        </w:rPr>
+        <w:drawing>
+          <wp:inline distT="0" distB="0" distL="0" distR="0" wp14:anchorId="59C34782" wp14:editId="339B1E58">
+            <wp:extent cx="5731510" cy="2805430"/>
+            <wp:effectExtent l="0" t="0" r="2540" b="0"/>
+            <wp:docPr id="13" name="Picture 13"/>
+            <wp:cNvGraphicFramePr>
+              <a:graphicFrameLocks xmlns:a="http://schemas.openxmlformats.org/drawingml/2006/main" noChangeAspect="1"/>
+            </wp:cNvGraphicFramePr>
+            <a:graphic xmlns:a="http://schemas.openxmlformats.org/drawingml/2006/main">
+              <a:graphicData uri="http://schemas.openxmlformats.org/drawingml/2006/picture">
+                <pic:pic xmlns:pic="http://schemas.openxmlformats.org/drawingml/2006/picture">
+                  <pic:nvPicPr>
+                    <pic:cNvPr id="12" name="Project_structure.jpg"/>
+                    <pic:cNvPicPr/>
+                  </pic:nvPicPr>
+                  <pic:blipFill>
+                    <a:blip r:embed="rId26">
+                      <a:extLst>
+                        <a:ext uri="{28A0092B-C50C-407E-A947-70E740481C1C}">
+                          <a14:useLocalDpi xmlns:a14="http://schemas.microsoft.com/office/drawing/2010/main" val="0"/>
+                        </a:ext>
+                      </a:extLst>
+                    </a:blip>
+                    <a:stretch>
+                      <a:fillRect/>
+                    </a:stretch>
+                  </pic:blipFill>
+                  <pic:spPr>
+                    <a:xfrm>
+                      <a:off x="0" y="0"/>
+                      <a:ext cx="5731510" cy="2805430"/>
+                    </a:xfrm>
+                    <a:prstGeom prst="rect">
+                      <a:avLst/>
+                    </a:prstGeom>
+                  </pic:spPr>
+                </pic:pic>
+              </a:graphicData>
+            </a:graphic>
+          </wp:inline>
+        </w:drawing>
+      </w:r>
+    </w:p>
+    <w:p>
+      <w:pPr>
+        <w:rPr>
+          <w:b/>
+        </w:rPr>
+      </w:pPr>
+      <w:r>
+        <w:rPr>
+          <w:b/>
+        </w:rPr>
+        <w:t>Middleware technology</w:t>
+      </w:r>
+    </w:p>
+    <w:p>
+      <w:pPr>
+        <w:rPr>
+          <w:rFonts w:cstheme="minorHAnsi"/>
+        </w:rPr>
+      </w:pPr>
+      <w:r>
+        <w:rPr>
+          <w:rFonts w:cstheme="minorHAnsi"/>
+        </w:rPr>
+        <w:t xml:space="preserve">Described by Techopedia website, “The .NET framework is a software development framework from Microsoft. It provides a controlled programming environment where software can be developed, installed and executed on Windows-based operating systems”.  </w:t>
+      </w:r>
+    </w:p>
+    <w:p>
+      <w:r>
+        <w:rPr>
+          <w:rFonts w:cstheme="minorHAnsi"/>
+        </w:rPr>
+        <w:t xml:space="preserve">The main design principles behind the framework are </w:t>
+      </w:r>
+      <w:r>
+        <w:rPr>
+          <w:rFonts w:cstheme="minorHAnsi"/>
+          <w:lang w:val="en-GB" w:eastAsia="en-GB"/>
+        </w:rPr>
+        <w:t>Interoperability (</w:t>
+      </w:r>
+      <w:r>
+        <w:rPr>
+          <w:rFonts w:eastAsia="Times New Roman" w:cstheme="minorHAnsi"/>
+          <w:lang w:val="en-GB" w:eastAsia="en-GB"/>
+        </w:rPr>
+        <w:t>allows programs functionalities to be accessed outside .NET)</w:t>
+      </w:r>
+      <w:r>
+        <w:rPr>
+          <w:rFonts w:cstheme="minorHAnsi"/>
+        </w:rPr>
+        <w:t xml:space="preserve">, </w:t>
+      </w:r>
+      <w:r>
+        <w:rPr>
+          <w:rFonts w:cstheme="minorHAnsi"/>
+          <w:lang w:val="en-GB" w:eastAsia="en-GB"/>
+        </w:rPr>
+        <w:t>Common Runtime Engine</w:t>
+      </w:r>
+      <w:r>
+        <w:rPr>
+          <w:rFonts w:cstheme="minorHAnsi"/>
+        </w:rPr>
+        <w:t xml:space="preserve">, </w:t>
+      </w:r>
+      <w:r>
+        <w:rPr>
+          <w:rFonts w:cstheme="minorHAnsi"/>
+          <w:lang w:val="en-GB" w:eastAsia="en-GB"/>
+        </w:rPr>
+        <w:t>Language Independence</w:t>
+      </w:r>
+      <w:r>
+        <w:rPr>
+          <w:rFonts w:cstheme="minorHAnsi"/>
+        </w:rPr>
+        <w:t xml:space="preserve">, </w:t>
+      </w:r>
+      <w:r>
+        <w:rPr>
+          <w:rFonts w:cstheme="minorHAnsi"/>
+          <w:lang w:val="en-GB" w:eastAsia="en-GB"/>
+        </w:rPr>
+        <w:t>Base Class Library</w:t>
+      </w:r>
+      <w:r>
+        <w:rPr>
+          <w:rFonts w:cstheme="minorHAnsi"/>
+        </w:rPr>
+        <w:t xml:space="preserve">, </w:t>
+      </w:r>
+      <w:r>
+        <w:rPr>
+          <w:rFonts w:cstheme="minorHAnsi"/>
+          <w:lang w:val="en-GB" w:eastAsia="en-GB"/>
+        </w:rPr>
+        <w:t>Ease of Deployment</w:t>
+      </w:r>
+      <w:r>
+        <w:rPr>
+          <w:rFonts w:cstheme="minorHAnsi"/>
+        </w:rPr>
+        <w:t xml:space="preserve"> (</w:t>
+      </w:r>
+      <w:r>
+        <w:rPr>
+          <w:rFonts w:eastAsia="Times New Roman" w:cstheme="minorHAnsi"/>
+          <w:lang w:val="en-GB" w:eastAsia="en-GB"/>
+        </w:rPr>
+        <w:t xml:space="preserve">ensure the ease of installing programs without interfering with previously installed applications) </w:t>
+      </w:r>
+      <w:r>
+        <w:rPr>
+          <w:rFonts w:cstheme="minorHAnsi"/>
+        </w:rPr>
+        <w:t xml:space="preserve">and </w:t>
+      </w:r>
+      <w:r>
+        <w:rPr>
+          <w:rFonts w:cstheme="minorHAnsi"/>
+          <w:lang w:val="en-GB" w:eastAsia="en-GB"/>
+        </w:rPr>
+        <w:t xml:space="preserve">Security. </w:t>
+      </w:r>
+      <w:r>
+        <w:rPr>
+          <w:rFonts w:cstheme="minorHAnsi"/>
+          <w:lang w:val="en-GB" w:eastAsia="en-GB"/>
+        </w:rPr>
+        <w:t xml:space="preserve">Because of these features, .Net framework </w:t>
+      </w:r>
+      <w:r>
+        <w:t>has been employed on many applications to allow separation of concerns between the different areas of the applications. These include front-end to backend communication.</w:t>
+      </w:r>
+    </w:p>
+    <w:p>
+      <w:r>
+        <w:rPr>
+          <w:noProof/>
+        </w:rPr>
+        <w:lastRenderedPageBreak/>
+        <w:drawing>
+          <wp:inline distT="0" distB="0" distL="0" distR="0" wp14:anchorId="60E7E0D2" wp14:editId="3AA8C3BD">
+            <wp:extent cx="5731510" cy="2645410"/>
+            <wp:effectExtent l="0" t="0" r="2540" b="2540"/>
+            <wp:docPr id="12" name="Picture 12"/>
+            <wp:cNvGraphicFramePr>
+              <a:graphicFrameLocks xmlns:a="http://schemas.openxmlformats.org/drawingml/2006/main" noChangeAspect="1"/>
+            </wp:cNvGraphicFramePr>
+            <a:graphic xmlns:a="http://schemas.openxmlformats.org/drawingml/2006/main">
+              <a:graphicData uri="http://schemas.openxmlformats.org/drawingml/2006/picture">
+                <pic:pic xmlns:pic="http://schemas.openxmlformats.org/drawingml/2006/picture">
+                  <pic:nvPicPr>
+                    <pic:cNvPr id="12" name="net_top-650x300.png"/>
+                    <pic:cNvPicPr/>
+                  </pic:nvPicPr>
+                  <pic:blipFill>
+                    <a:blip r:embed="rId27">
+                      <a:extLst>
+                        <a:ext uri="{28A0092B-C50C-407E-A947-70E740481C1C}">
+                          <a14:useLocalDpi xmlns:a14="http://schemas.microsoft.com/office/drawing/2010/main" val="0"/>
+                        </a:ext>
+                      </a:extLst>
+                    </a:blip>
+                    <a:stretch>
+                      <a:fillRect/>
+                    </a:stretch>
+                  </pic:blipFill>
+                  <pic:spPr>
+                    <a:xfrm>
+                      <a:off x="0" y="0"/>
+                      <a:ext cx="5731510" cy="2645410"/>
+                    </a:xfrm>
+                    <a:prstGeom prst="rect">
+                      <a:avLst/>
+                    </a:prstGeom>
+                  </pic:spPr>
+                </pic:pic>
+              </a:graphicData>
+            </a:graphic>
+          </wp:inline>
+        </w:drawing>
+      </w:r>
+    </w:p>
+    <w:p>
+      <w:pPr>
+        <w:rPr>
+          <w:b/>
+        </w:rPr>
+      </w:pPr>
+      <w:r>
+        <w:rPr>
+          <w:b/>
+        </w:rPr>
+        <w:t>Cloud services</w:t>
+      </w:r>
+    </w:p>
+    <w:p>
+      <w:r>
+        <w:t>All cloud services provide solutions including </w:t>
+      </w:r>
+      <w:r>
+        <w:rPr>
+          <w:rStyle w:val="Strong"/>
+        </w:rPr>
+        <w:t>Infrastructure as a Service</w:t>
+      </w:r>
+      <w:r>
+        <w:t xml:space="preserve"> (IaaS), </w:t>
+      </w:r>
+      <w:r>
+        <w:rPr>
+          <w:rStyle w:val="Strong"/>
+        </w:rPr>
+        <w:t>Platform as a Service</w:t>
+      </w:r>
+      <w:r>
+        <w:t xml:space="preserve"> (PaaS), and </w:t>
+      </w:r>
+      <w:r>
+        <w:rPr>
+          <w:rStyle w:val="Strong"/>
+        </w:rPr>
+        <w:t>Software as a Service</w:t>
+      </w:r>
+      <w:r>
+        <w:t xml:space="preserve"> (SaaS) that can be used for services such as analytics, virtual computing, storage, networking etc. Such services allow for remote connections from </w:t>
+      </w:r>
+      <w:proofErr w:type="spellStart"/>
+      <w:r>
+        <w:t>any where</w:t>
+      </w:r>
+      <w:proofErr w:type="spellEnd"/>
+      <w:r>
+        <w:t xml:space="preserve"> in the world, as one main aspect of cloud is it resides on the world wide web. The three competitive public examples in the present moment are Azure Microsoft Cloud services, Amazon Web Services (AWS) and Google Cloud Platform Services. All three would provide the same role for both remote services and storage purposes. The only significant difference between each is the producer of the servicers, with Microsoft hosting Azure, Google with its own and Amazon with its web services.</w:t>
+      </w:r>
+      <w:r>
+        <w:t xml:space="preserve"> </w:t>
+      </w:r>
+    </w:p>
+    <w:p>
+      <w:r>
+        <w:rPr>
+          <w:noProof/>
+        </w:rPr>
+        <w:drawing>
+          <wp:inline distT="0" distB="0" distL="0" distR="0" wp14:anchorId="7769EF44" wp14:editId="360CFA17">
+            <wp:extent cx="5731510" cy="3223895"/>
+            <wp:effectExtent l="114300" t="114300" r="116840" b="147955"/>
+            <wp:docPr id="16" name="Picture 16"/>
+            <wp:cNvGraphicFramePr>
+              <a:graphicFrameLocks xmlns:a="http://schemas.openxmlformats.org/drawingml/2006/main" noChangeAspect="1"/>
+            </wp:cNvGraphicFramePr>
+            <a:graphic xmlns:a="http://schemas.openxmlformats.org/drawingml/2006/main">
+              <a:graphicData uri="http://schemas.openxmlformats.org/drawingml/2006/picture">
+                <pic:pic xmlns:pic="http://schemas.openxmlformats.org/drawingml/2006/picture">
+                  <pic:nvPicPr>
+                    <pic:cNvPr id="16" name="maxresdefault.jpg"/>
+                    <pic:cNvPicPr/>
+                  </pic:nvPicPr>
+                  <pic:blipFill>
+                    <a:blip r:embed="rId28">
+                      <a:extLst>
+                        <a:ext uri="{28A0092B-C50C-407E-A947-70E740481C1C}">
+                          <a14:useLocalDpi xmlns:a14="http://schemas.microsoft.com/office/drawing/2010/main" val="0"/>
+                        </a:ext>
+                      </a:extLst>
+                    </a:blip>
+                    <a:stretch>
+                      <a:fillRect/>
+                    </a:stretch>
+                  </pic:blipFill>
+                  <pic:spPr>
+                    <a:xfrm>
+                      <a:off x="0" y="0"/>
+                      <a:ext cx="5731510" cy="3223895"/>
+                    </a:xfrm>
+                    <a:prstGeom prst="rect">
+                      <a:avLst/>
+                    </a:prstGeom>
+                    <a:solidFill>
+                      <a:srgbClr val="FFFFFF">
+                        <a:shade val="85000"/>
+                      </a:srgbClr>
+                    </a:solidFill>
+                    <a:ln w="88900" cap="sq">
+                      <a:solidFill>
+                        <a:srgbClr val="FFFFFF"/>
+                      </a:solidFill>
+                      <a:miter lim="800000"/>
+                    </a:ln>
+                    <a:effectLst>
+                      <a:outerShdw blurRad="55000" dist="18000" dir="5400000" algn="tl" rotWithShape="0">
+                        <a:srgbClr val="000000">
+                          <a:alpha val="40000"/>
+                        </a:srgbClr>
+                      </a:outerShdw>
+                    </a:effectLst>
+                    <a:scene3d>
+                      <a:camera prst="orthographicFront"/>
+                      <a:lightRig rig="twoPt" dir="t">
+                        <a:rot lat="0" lon="0" rev="7200000"/>
+                      </a:lightRig>
+                    </a:scene3d>
+                    <a:sp3d>
+                      <a:bevelT w="25400" h="19050"/>
+                      <a:contourClr>
+                        <a:srgbClr val="FFFFFF"/>
+                      </a:contourClr>
+                    </a:sp3d>
+                  </pic:spPr>
+                </pic:pic>
+              </a:graphicData>
+            </a:graphic>
+          </wp:inline>
+        </w:drawing>
+      </w:r>
+    </w:p>
+    <w:p>
+      <w:pPr>
+        <w:rPr>
+          <w:b/>
+        </w:rPr>
+      </w:pPr>
+    </w:p>
+    <w:p>
+      <w:pPr>
+        <w:rPr>
+          <w:b/>
+        </w:rPr>
+      </w:pPr>
+      <w:r>
+        <w:rPr>
+          <w:b/>
+        </w:rPr>
+        <w:lastRenderedPageBreak/>
+        <w:t xml:space="preserve">Backend </w:t>
+      </w:r>
+      <w:r>
+        <w:rPr>
+          <w:b/>
+        </w:rPr>
+        <w:t xml:space="preserve">Database </w:t>
+      </w:r>
+      <w:r>
+        <w:rPr>
+          <w:b/>
+        </w:rPr>
+        <w:t>technology</w:t>
+      </w:r>
+    </w:p>
+    <w:p>
+      <w:r>
+        <w:t xml:space="preserve">All the cloud services offer SQL relational database and servers for remote storage, which will be taken with delight and used. For local storage, </w:t>
+      </w:r>
+      <w:proofErr w:type="spellStart"/>
+      <w:r>
+        <w:t>SQLLite</w:t>
+      </w:r>
+      <w:proofErr w:type="spellEnd"/>
+      <w:r>
+        <w:t xml:space="preserve"> will be used as it is most convenient for mobile application development for minor purposes. The bulk of storage will be completed by the remote storage. </w:t>
+      </w:r>
+    </w:p>
+    <w:p>
+      <w:pPr>
+        <w:rPr>
+          <w:b/>
+        </w:rPr>
+      </w:pPr>
+      <w:r>
+        <w:rPr>
+          <w:b/>
+        </w:rPr>
+        <w:t>Operating Systems</w:t>
+      </w:r>
+    </w:p>
+    <w:p>
+      <w:pPr>
+        <w:rPr>
+          <w:b/>
+        </w:rPr>
+      </w:pPr>
+      <w:r>
+        <w:rPr>
+          <w:b/>
+        </w:rPr>
+        <w:t>Android</w:t>
+      </w:r>
+    </w:p>
+    <w:p>
+      <w:r>
+        <w:t xml:space="preserve">According to </w:t>
+      </w:r>
+      <w:proofErr w:type="spellStart"/>
+      <w:r>
+        <w:t>lifeWire</w:t>
+      </w:r>
+      <w:proofErr w:type="spellEnd"/>
+      <w:r>
+        <w:t xml:space="preserve">, “Android is a popular, </w:t>
+      </w:r>
+      <w:hyperlink r:id="rId29" w:history="1">
+        <w:r>
+          <w:rPr>
+            <w:rStyle w:val="Hyperlink"/>
+          </w:rPr>
+          <w:t>Linux</w:t>
+        </w:r>
+      </w:hyperlink>
+      <w:r>
+        <w:t>-based mobile phone operating system developed by Google”. It is an open source project which Google provides to various device manufacturers for free. From Huawei to Samsung, Android is used in each device development and is maintained to adhere to the different specifications. This would allow for diverse use of the phone, providing different phone user experiences. However, as a result is very difficult to keep updated against the different risks against the devices.</w:t>
+      </w:r>
+    </w:p>
+    <w:p>
+      <w:pPr>
+        <w:rPr>
+          <w:b/>
+        </w:rPr>
+      </w:pPr>
+      <w:r>
+        <w:rPr>
+          <w:b/>
+          <w:noProof/>
+        </w:rPr>
+        <w:drawing>
+          <wp:inline distT="0" distB="0" distL="0" distR="0" wp14:anchorId="2AE31DE5" wp14:editId="65FEB65A">
+            <wp:extent cx="1309729" cy="1540858"/>
+            <wp:effectExtent l="133350" t="114300" r="138430" b="154940"/>
+            <wp:docPr id="17" name="Picture 17"/>
+            <wp:cNvGraphicFramePr>
+              <a:graphicFrameLocks xmlns:a="http://schemas.openxmlformats.org/drawingml/2006/main" noChangeAspect="1"/>
+            </wp:cNvGraphicFramePr>
+            <a:graphic xmlns:a="http://schemas.openxmlformats.org/drawingml/2006/main">
+              <a:graphicData uri="http://schemas.openxmlformats.org/drawingml/2006/picture">
+                <pic:pic xmlns:pic="http://schemas.openxmlformats.org/drawingml/2006/picture">
+                  <pic:nvPicPr>
+                    <pic:cNvPr id="17" name="gi.php.png"/>
+                    <pic:cNvPicPr/>
+                  </pic:nvPicPr>
+                  <pic:blipFill>
+                    <a:blip r:embed="rId30" cstate="print">
+                      <a:extLst>
+                        <a:ext uri="{28A0092B-C50C-407E-A947-70E740481C1C}">
+                          <a14:useLocalDpi xmlns:a14="http://schemas.microsoft.com/office/drawing/2010/main" val="0"/>
+                        </a:ext>
+                      </a:extLst>
+                    </a:blip>
+                    <a:stretch>
+                      <a:fillRect/>
+                    </a:stretch>
+                  </pic:blipFill>
+                  <pic:spPr>
+                    <a:xfrm>
+                      <a:off x="0" y="0"/>
+                      <a:ext cx="1327644" cy="1561934"/>
+                    </a:xfrm>
+                    <a:prstGeom prst="rect">
+                      <a:avLst/>
+                    </a:prstGeom>
+                    <a:solidFill>
+                      <a:srgbClr val="FFFFFF">
+                        <a:shade val="85000"/>
+                      </a:srgbClr>
+                    </a:solidFill>
+                    <a:ln w="88900" cap="sq">
+                      <a:solidFill>
+                        <a:srgbClr val="FFFFFF"/>
+                      </a:solidFill>
+                      <a:miter lim="800000"/>
+                    </a:ln>
+                    <a:effectLst>
+                      <a:outerShdw blurRad="55000" dist="18000" dir="5400000" algn="tl" rotWithShape="0">
+                        <a:srgbClr val="000000">
+                          <a:alpha val="40000"/>
+                        </a:srgbClr>
+                      </a:outerShdw>
+                    </a:effectLst>
+                    <a:scene3d>
+                      <a:camera prst="orthographicFront"/>
+                      <a:lightRig rig="twoPt" dir="t">
+                        <a:rot lat="0" lon="0" rev="7200000"/>
+                      </a:lightRig>
+                    </a:scene3d>
+                    <a:sp3d>
+                      <a:bevelT w="25400" h="19050"/>
+                      <a:contourClr>
+                        <a:srgbClr val="FFFFFF"/>
+                      </a:contourClr>
+                    </a:sp3d>
+                  </pic:spPr>
+                </pic:pic>
+              </a:graphicData>
+            </a:graphic>
+          </wp:inline>
+        </w:drawing>
+      </w:r>
+    </w:p>
+    <w:p>
+      <w:pPr>
+        <w:rPr>
+          <w:b/>
+        </w:rPr>
+      </w:pPr>
+      <w:r>
+        <w:rPr>
+          <w:b/>
+        </w:rPr>
+        <w:t>iOS</w:t>
+      </w:r>
+    </w:p>
+    <w:p>
+      <w:proofErr w:type="spellStart"/>
+      <w:r>
+        <w:t>Recombu</w:t>
+      </w:r>
+      <w:proofErr w:type="spellEnd"/>
+      <w:r>
+        <w:t xml:space="preserve"> states “iOS is the mobile operating system that runs on Apple’s mobile devices, i.e. </w:t>
+      </w:r>
+      <w:hyperlink r:id="rId31" w:history="1">
+        <w:r>
+          <w:rPr>
+            <w:rStyle w:val="Hyperlink"/>
+          </w:rPr>
+          <w:t>iPhones</w:t>
+        </w:r>
+      </w:hyperlink>
+      <w:r>
+        <w:t xml:space="preserve"> and </w:t>
+      </w:r>
+      <w:hyperlink r:id="rId32" w:history="1">
+        <w:r>
+          <w:rPr>
+            <w:rStyle w:val="Hyperlink"/>
+          </w:rPr>
+          <w:t>iPads</w:t>
+        </w:r>
+      </w:hyperlink>
+      <w:r>
+        <w:t>. It’s the main software that allows you to interact with your Apple phone or tablet”. While Android is versatile with the devices employed, iOS is restricted to apple products and apple software only. This makes the design more maintainable due to the company able to design the two together simultaneously while making the application safer, when compared to Android, by preventing downloads from Third-libraries sources.</w:t>
+      </w:r>
+    </w:p>
+    <w:p>
+      <w:r>
+        <w:rPr>
+          <w:noProof/>
+        </w:rPr>
+        <w:drawing>
+          <wp:inline distT="0" distB="0" distL="0" distR="0" wp14:anchorId="77A68491" wp14:editId="4A38A1C4">
+            <wp:extent cx="2042160" cy="2042160"/>
+            <wp:effectExtent l="114300" t="114300" r="129540" b="148590"/>
+            <wp:docPr id="18" name="Picture 18"/>
+            <wp:cNvGraphicFramePr>
+              <a:graphicFrameLocks xmlns:a="http://schemas.openxmlformats.org/drawingml/2006/main" noChangeAspect="1"/>
+            </wp:cNvGraphicFramePr>
+            <a:graphic xmlns:a="http://schemas.openxmlformats.org/drawingml/2006/main">
+              <a:graphicData uri="http://schemas.openxmlformats.org/drawingml/2006/picture">
+                <pic:pic xmlns:pic="http://schemas.openxmlformats.org/drawingml/2006/picture">
+                  <pic:nvPicPr>
+                    <pic:cNvPr id="18" name="iOS.jpg"/>
+                    <pic:cNvPicPr/>
+                  </pic:nvPicPr>
+                  <pic:blipFill>
+                    <a:blip r:embed="rId33" cstate="print">
+                      <a:extLst>
+                        <a:ext uri="{28A0092B-C50C-407E-A947-70E740481C1C}">
+                          <a14:useLocalDpi xmlns:a14="http://schemas.microsoft.com/office/drawing/2010/main" val="0"/>
+                        </a:ext>
+                      </a:extLst>
+                    </a:blip>
+                    <a:stretch>
+                      <a:fillRect/>
+                    </a:stretch>
+                  </pic:blipFill>
+                  <pic:spPr>
+                    <a:xfrm>
+                      <a:off x="0" y="0"/>
+                      <a:ext cx="2069223" cy="2069223"/>
+                    </a:xfrm>
+                    <a:prstGeom prst="rect">
+                      <a:avLst/>
+                    </a:prstGeom>
+                    <a:solidFill>
+                      <a:srgbClr val="FFFFFF">
+                        <a:shade val="85000"/>
+                      </a:srgbClr>
+                    </a:solidFill>
+                    <a:ln w="88900" cap="sq">
+                      <a:solidFill>
+                        <a:srgbClr val="FFFFFF"/>
+                      </a:solidFill>
+                      <a:miter lim="800000"/>
+                    </a:ln>
+                    <a:effectLst>
+                      <a:outerShdw blurRad="55000" dist="18000" dir="5400000" algn="tl" rotWithShape="0">
+                        <a:srgbClr val="000000">
+                          <a:alpha val="40000"/>
+                        </a:srgbClr>
+                      </a:outerShdw>
+                    </a:effectLst>
+                    <a:scene3d>
+                      <a:camera prst="orthographicFront"/>
+                      <a:lightRig rig="twoPt" dir="t">
+                        <a:rot lat="0" lon="0" rev="7200000"/>
+                      </a:lightRig>
+                    </a:scene3d>
+                    <a:sp3d>
+                      <a:bevelT w="25400" h="19050"/>
+                      <a:contourClr>
+                        <a:srgbClr val="FFFFFF"/>
+                      </a:contourClr>
+                    </a:sp3d>
+                  </pic:spPr>
+                </pic:pic>
+              </a:graphicData>
+            </a:graphic>
+          </wp:inline>
+        </w:drawing>
+      </w:r>
+    </w:p>
+    <w:p>
+      <w:pPr>
+        <w:rPr>
+          <w:b/>
+        </w:rPr>
+      </w:pPr>
+      <w:r>
+        <w:rPr>
+          <w:b/>
+        </w:rPr>
+        <w:lastRenderedPageBreak/>
+        <w:t>Programming Languages</w:t>
+      </w:r>
+    </w:p>
+    <w:p>
+      <w:pPr>
+        <w:rPr>
+          <w:b/>
+        </w:rPr>
+      </w:pPr>
+      <w:r>
+        <w:rPr>
+          <w:b/>
+        </w:rPr>
+        <w:t>C#</w:t>
+      </w:r>
+    </w:p>
+    <w:p>
+      <w:r>
+        <w:t xml:space="preserve">When reviewing “Geeks for Geeks Website”, information found about C# are describing the language as “a general-purpose, modern and object-oriented programming language”. The language was developed by a Microsoft team within the </w:t>
+      </w:r>
+      <w:r>
+        <w:rPr>
+          <w:rStyle w:val="Emphasis"/>
+        </w:rPr>
+        <w:t>.NET</w:t>
+      </w:r>
+      <w:r>
+        <w:t xml:space="preserve"> initiative. This team led by Anders Hejlsberg. The language was approved by the European Computer Manufacturers Association (ECMA) and International Standards Organization (ISO). </w:t>
+      </w:r>
+      <w:r>
+        <w:t xml:space="preserve">C# is similar to </w:t>
+      </w:r>
+      <w:hyperlink r:id="rId34" w:tgtFrame="_blank" w:history="1">
+        <w:r>
+          <w:rPr>
+            <w:rStyle w:val="Hyperlink"/>
+          </w:rPr>
+          <w:t>Java</w:t>
+        </w:r>
+      </w:hyperlink>
+      <w:r>
+        <w:t xml:space="preserve"> syntactically and easy for users who have knowledge of </w:t>
+      </w:r>
+      <w:hyperlink r:id="rId35" w:tgtFrame="_blank" w:history="1">
+        <w:r>
+          <w:rPr>
+            <w:rStyle w:val="Hyperlink"/>
+          </w:rPr>
+          <w:t>C</w:t>
+        </w:r>
+      </w:hyperlink>
+      <w:r>
+        <w:t xml:space="preserve">, </w:t>
+      </w:r>
+      <w:hyperlink r:id="rId36" w:tgtFrame="_blank" w:history="1">
+        <w:r>
+          <w:rPr>
+            <w:rStyle w:val="Hyperlink"/>
+          </w:rPr>
+          <w:t>C++</w:t>
+        </w:r>
+      </w:hyperlink>
+      <w:r>
+        <w:t xml:space="preserve"> or </w:t>
+      </w:r>
+      <w:hyperlink r:id="rId37" w:tgtFrame="_blank" w:history="1">
+        <w:r>
+          <w:rPr>
+            <w:rStyle w:val="Hyperlink"/>
+          </w:rPr>
+          <w:t>Java</w:t>
+        </w:r>
+      </w:hyperlink>
+      <w:r>
+        <w:t>.</w:t>
+      </w:r>
+    </w:p>
+    <w:p>
+      <w:pPr>
+        <w:rPr>
+          <w:b/>
+        </w:rPr>
+      </w:pPr>
+      <w:r>
+        <w:rPr>
+          <w:b/>
+        </w:rPr>
+        <w:t xml:space="preserve">Scripting Languages </w:t>
+      </w:r>
+    </w:p>
+    <w:p>
+      <w:pPr>
+        <w:rPr>
+          <w:b/>
+        </w:rPr>
+      </w:pPr>
+      <w:r>
+        <w:rPr>
+          <w:b/>
+        </w:rPr>
+        <w:t>Python</w:t>
+      </w:r>
+    </w:p>
+    <w:p>
+      <w:r>
+        <w:t xml:space="preserve">Another language reviewed under “Geeks for Geeks”, </w:t>
+      </w:r>
+      <w:hyperlink r:id="rId38" w:history="1">
+        <w:r>
+          <w:rPr>
+            <w:rStyle w:val="Hyperlink"/>
+          </w:rPr>
+          <w:t>Python</w:t>
+        </w:r>
+      </w:hyperlink>
+      <w:r>
+        <w:t xml:space="preserve"> is a widely used general-purpose, high level programming language. It was initially designed by Guido van Rossum in 1991 and developed by Python Software Foundation. It was mainly developed for emphasis on code readability, and its syntax allows programmers to express concepts in fewer lines of code.</w:t>
+      </w:r>
+    </w:p>
+    <w:p>
+      <w:pPr>
+        <w:rPr>
+          <w:b/>
+        </w:rPr>
+      </w:pPr>
+      <w:r>
+        <w:rPr>
+          <w:b/>
+        </w:rPr>
+        <w:t>Other Software and Tools</w:t>
+      </w:r>
+    </w:p>
+    <w:p>
+      <w:pPr>
+        <w:rPr>
+          <w:b/>
+        </w:rPr>
+      </w:pPr>
+      <w:r>
+        <w:rPr>
+          <w:b/>
+        </w:rPr>
+        <w:t>GitHub</w:t>
+      </w:r>
+    </w:p>
+    <w:p>
+      <w:r>
+        <w:t>GitHub is a git repository hosting service and version control system. By managing different git repositories, it can manage different versions files and systems through individual or collaboratively efforts. The main features are to allow users to push, pull and merge different applications versions, making it a powerful tool in managing any type of projects developed in iterative steps.</w:t>
+      </w:r>
+    </w:p>
+    <w:p>
+      <w:r>
+        <w:rPr>
+          <w:noProof/>
+        </w:rPr>
+        <w:drawing>
+          <wp:inline distT="0" distB="0" distL="0" distR="0" wp14:anchorId="79A2B60A" wp14:editId="722E95AA">
+            <wp:extent cx="2450658" cy="2450658"/>
+            <wp:effectExtent l="133350" t="114300" r="121285" b="159385"/>
+            <wp:docPr id="19" name="Picture 19"/>
+            <wp:cNvGraphicFramePr>
+              <a:graphicFrameLocks xmlns:a="http://schemas.openxmlformats.org/drawingml/2006/main" noChangeAspect="1"/>
+            </wp:cNvGraphicFramePr>
+            <a:graphic xmlns:a="http://schemas.openxmlformats.org/drawingml/2006/main">
+              <a:graphicData uri="http://schemas.openxmlformats.org/drawingml/2006/picture">
+                <pic:pic xmlns:pic="http://schemas.openxmlformats.org/drawingml/2006/picture">
+                  <pic:nvPicPr>
+                    <pic:cNvPr id="19" name="GitHub-Mark.png"/>
+                    <pic:cNvPicPr/>
+                  </pic:nvPicPr>
+                  <pic:blipFill>
+                    <a:blip r:embed="rId39">
+                      <a:extLst>
+                        <a:ext uri="{28A0092B-C50C-407E-A947-70E740481C1C}">
+                          <a14:useLocalDpi xmlns:a14="http://schemas.microsoft.com/office/drawing/2010/main" val="0"/>
+                        </a:ext>
+                      </a:extLst>
+                    </a:blip>
+                    <a:stretch>
+                      <a:fillRect/>
+                    </a:stretch>
+                  </pic:blipFill>
+                  <pic:spPr>
+                    <a:xfrm>
+                      <a:off x="0" y="0"/>
+                      <a:ext cx="2458229" cy="2458229"/>
+                    </a:xfrm>
+                    <a:prstGeom prst="rect">
+                      <a:avLst/>
+                    </a:prstGeom>
+                    <a:solidFill>
+                      <a:srgbClr val="FFFFFF">
+                        <a:shade val="85000"/>
+                      </a:srgbClr>
+                    </a:solidFill>
+                    <a:ln w="88900" cap="sq">
+                      <a:solidFill>
+                        <a:srgbClr val="FFFFFF"/>
+                      </a:solidFill>
+                      <a:miter lim="800000"/>
+                    </a:ln>
+                    <a:effectLst>
+                      <a:outerShdw blurRad="55000" dist="18000" dir="5400000" algn="tl" rotWithShape="0">
+                        <a:srgbClr val="000000">
+                          <a:alpha val="40000"/>
+                        </a:srgbClr>
+                      </a:outerShdw>
+                    </a:effectLst>
+                    <a:scene3d>
+                      <a:camera prst="orthographicFront"/>
+                      <a:lightRig rig="twoPt" dir="t">
+                        <a:rot lat="0" lon="0" rev="7200000"/>
+                      </a:lightRig>
+                    </a:scene3d>
+                    <a:sp3d>
+                      <a:bevelT w="25400" h="19050"/>
+                      <a:contourClr>
+                        <a:srgbClr val="FFFFFF"/>
+                      </a:contourClr>
+                    </a:sp3d>
+                  </pic:spPr>
+                </pic:pic>
+              </a:graphicData>
+            </a:graphic>
+          </wp:inline>
+        </w:drawing>
+      </w:r>
+    </w:p>
+    <w:p/>
+    <w:p/>
+    <w:p/>
+    <w:p/>
+    <w:p>
+      <w:pPr>
+        <w:pStyle w:val="Heading2"/>
+      </w:pPr>
+      <w:bookmarkStart w:id="10" w:name="_Toc21978027"/>
+      <w:r>
+        <w:lastRenderedPageBreak/>
+        <w:t>2.4. Other Research you’ve done</w:t>
+      </w:r>
+      <w:bookmarkEnd w:id="10"/>
+    </w:p>
+    <w:p>
+      <w:pPr>
+        <w:rPr>
+          <w:rFonts w:cstheme="minorHAnsi"/>
           <w:b/>
           <w:u w:val="single"/>
         </w:rPr>
       </w:pPr>
       <w:r>
         <w:rPr>
+          <w:rFonts w:cstheme="minorHAnsi"/>
           <w:b/>
           <w:u w:val="single"/>
         </w:rPr>
-        <w:t>As least 4</w:t>
-      </w:r>
-      <w:r>
-        <w:rPr>
-          <w:b/>
+        <w:t>Usability</w:t>
+      </w:r>
+    </w:p>
+    <w:p>
+      <w:pPr>
+        <w:rPr>
+          <w:rFonts w:cstheme="minorHAnsi"/>
+          <w:color w:val="131516"/>
+          <w:shd w:val="clear" w:color="auto" w:fill="FFFFFF"/>
+        </w:rPr>
+      </w:pPr>
+      <w:r>
+        <w:rPr>
+          <w:rFonts w:cstheme="minorHAnsi"/>
+        </w:rPr>
+        <w:t>Usability Theory is the concept on human interaction with technology through the means of “effectiveness, efficiency, and satisfaction”.  This should ensure the system is “</w:t>
+      </w:r>
+      <w:r>
+        <w:rPr>
+          <w:rFonts w:cstheme="minorHAnsi"/>
+          <w:color w:val="131516"/>
+          <w:shd w:val="clear" w:color="auto" w:fill="FFFFFF"/>
+        </w:rPr>
+        <w:t>easy to learn and remember, efficient, visually pleasing and fun to use; and quick to recover from errors”.  From the same studies it is shown how people remember usage of systems combined with processing certain images.</w:t>
+      </w:r>
+    </w:p>
+    <w:p>
+      <w:pPr>
+        <w:rPr>
+          <w:rFonts w:cstheme="minorHAnsi"/>
+          <w:b/>
+          <w:color w:val="131516"/>
           <w:u w:val="single"/>
-        </w:rPr>
-        <w:t xml:space="preserve"> pages, but as many as you like</w:t>
+          <w:shd w:val="clear" w:color="auto" w:fill="FFFFFF"/>
+        </w:rPr>
+      </w:pPr>
+      <w:r>
+        <w:rPr>
+          <w:rFonts w:cstheme="minorHAnsi"/>
+          <w:b/>
+          <w:color w:val="131516"/>
+          <w:u w:val="single"/>
+          <w:shd w:val="clear" w:color="auto" w:fill="FFFFFF"/>
+        </w:rPr>
+        <w:t>Assistive Technology</w:t>
+      </w:r>
+    </w:p>
+    <w:p>
+      <w:pPr>
+        <w:rPr>
+          <w:rFonts w:cstheme="minorHAnsi"/>
+        </w:rPr>
+      </w:pPr>
+      <w:r>
+        <w:rPr>
+          <w:rFonts w:cstheme="minorHAnsi"/>
+        </w:rPr>
+        <w:t>Assistive Technology is the use of technology to assist people with certain disabilities. These would include vision issues, such as the blind, and providing them with appropriate solution, such as text-to-speech. Another example would be those with mobility issues and providing them with similar solutions like voice recognition.</w:t>
+      </w:r>
+    </w:p>
+    <w:p>
+      <w:pPr>
+        <w:rPr>
+          <w:rFonts w:cstheme="minorHAnsi"/>
+          <w:b/>
+          <w:u w:val="single"/>
+        </w:rPr>
+      </w:pPr>
+      <w:r>
+        <w:rPr>
+          <w:rFonts w:cstheme="minorHAnsi"/>
+          <w:b/>
+          <w:u w:val="single"/>
+        </w:rPr>
+        <w:t xml:space="preserve">Nielsen’s Heuristics </w:t>
+      </w:r>
+    </w:p>
+    <w:p>
+      <w:pPr>
+        <w:rPr>
+          <w:rFonts w:cstheme="minorHAnsi"/>
+        </w:rPr>
+      </w:pPr>
+      <w:r>
+        <w:rPr>
+          <w:rFonts w:cstheme="minorHAnsi"/>
+        </w:rPr>
+        <w:t xml:space="preserve">An evaluation method for systems that have heavy usage on interfaces. While on the older side, the 10 evaluation methods are still applicable for modern applications containing heavy GUI elements usage. Such approach will be kept in mind for evaluation of similar technologies and the development of the application. </w:t>
+      </w:r>
+    </w:p>
+    <w:p>
+      <w:pPr>
+        <w:rPr>
+          <w:rFonts w:cstheme="minorHAnsi"/>
+          <w:b/>
+          <w:u w:val="single"/>
+        </w:rPr>
+      </w:pPr>
+      <w:r>
+        <w:rPr>
+          <w:rFonts w:cstheme="minorHAnsi"/>
+          <w:b/>
+          <w:u w:val="single"/>
+        </w:rPr>
+        <w:t>Modern Mobile usability</w:t>
+      </w:r>
+    </w:p>
+    <w:p>
+      <w:pPr>
+        <w:rPr>
+          <w:rFonts w:cstheme="minorHAnsi"/>
+        </w:rPr>
+      </w:pPr>
+      <w:r>
+        <w:rPr>
+          <w:rFonts w:cstheme="minorHAnsi"/>
+        </w:rPr>
+        <w:t xml:space="preserve">As mobile applications availability increases to the people, the application’s requirements need to cater to ensure the user is engaged correctly. This is through ensuring the user can complete their tasks in the expected optimal time by providing the following six methods from the source website: </w:t>
+      </w:r>
+      <w:r>
+        <w:rPr>
+          <w:rFonts w:cstheme="minorHAnsi"/>
+          <w:shd w:val="clear" w:color="auto" w:fill="FFFFFF"/>
+        </w:rPr>
+        <w:t xml:space="preserve">Platform Usability, Provide Value Right Away, Simple Navigation, Clear &amp; Concise Content, Minimize the Number of Steps and Reduce Scrolling methodologies. </w:t>
       </w:r>
     </w:p>
     <w:p/>
+    <w:p/>
+    <w:p/>
+    <w:p/>
+    <w:p/>
+    <w:p/>
+    <w:p/>
+    <w:p/>
+    <w:p/>
+    <w:p/>
+    <w:p/>
+    <w:p/>
     <w:p>
       <w:pPr>
         <w:pStyle w:val="Heading2"/>
       </w:pPr>
-      <w:bookmarkStart w:id="9" w:name="_Toc21978024"/>
-      <w:r>
-        <w:t>2.1. Introduction</w:t>
-      </w:r>
-      <w:bookmarkEnd w:id="9"/>
+      <w:bookmarkStart w:id="11" w:name="_Toc21978028"/>
+      <w:r>
+        <w:lastRenderedPageBreak/>
+        <w:t>2.5. Existing Final Year Projects</w:t>
+      </w:r>
+      <w:bookmarkEnd w:id="11"/>
+    </w:p>
+    <w:p>
+      <w:pPr>
+        <w:pStyle w:val="BodyA"/>
+        <w:rPr>
+          <w:rStyle w:val="None"/>
+          <w:rFonts w:ascii="Arial" w:eastAsia="Arial" w:hAnsi="Arial" w:cs="Arial"/>
+          <w:b/>
+          <w:bCs/>
+        </w:rPr>
+      </w:pPr>
+      <w:r>
+        <w:rPr>
+          <w:rStyle w:val="None"/>
+          <w:rFonts w:ascii="Arial" w:hAnsi="Arial"/>
+          <w:b/>
+          <w:bCs/>
+        </w:rPr>
+        <w:t>Project 1</w:t>
+      </w:r>
+    </w:p>
+    <w:p>
+      <w:pPr>
+        <w:pStyle w:val="BodyA"/>
+        <w:rPr>
+          <w:rStyle w:val="None"/>
+          <w:rFonts w:ascii="Arial" w:eastAsia="Arial" w:hAnsi="Arial" w:cs="Arial"/>
+          <w:b/>
+          <w:bCs/>
+        </w:rPr>
+      </w:pPr>
+      <w:r>
+        <w:rPr>
+          <w:rStyle w:val="None"/>
+          <w:rFonts w:ascii="Arial" w:hAnsi="Arial" w:cs="Arial"/>
+          <w:b/>
+          <w:bCs/>
+        </w:rPr>
+        <w:t xml:space="preserve">Title: </w:t>
+      </w:r>
+      <w:r>
+        <w:rPr>
+          <w:rFonts w:ascii="Arial" w:hAnsi="Arial" w:cs="Arial"/>
+        </w:rPr>
+        <w:t>Proactive Order Management System</w:t>
+      </w:r>
+    </w:p>
+    <w:p>
+      <w:pPr>
+        <w:pStyle w:val="BodyA"/>
+        <w:rPr>
+          <w:rStyle w:val="None"/>
+          <w:rFonts w:ascii="Arial" w:eastAsia="Arial" w:hAnsi="Arial" w:cs="Arial"/>
+          <w:b/>
+          <w:bCs/>
+        </w:rPr>
+      </w:pPr>
+    </w:p>
+    <w:p>
+      <w:pPr>
+        <w:pStyle w:val="BodyA"/>
+        <w:rPr>
+          <w:rStyle w:val="None"/>
+          <w:rFonts w:ascii="Arial" w:eastAsia="Arial" w:hAnsi="Arial" w:cs="Arial"/>
+        </w:rPr>
+      </w:pPr>
+      <w:r>
+        <w:rPr>
+          <w:rStyle w:val="None"/>
+          <w:rFonts w:ascii="Arial" w:hAnsi="Arial" w:cs="Arial"/>
+          <w:b/>
+          <w:bCs/>
+        </w:rPr>
+        <w:t xml:space="preserve">Student: </w:t>
+      </w:r>
+      <w:r>
+        <w:rPr>
+          <w:rFonts w:ascii="Arial" w:hAnsi="Arial" w:cs="Arial"/>
+        </w:rPr>
+        <w:t>Stephen Fox</w:t>
+      </w:r>
+    </w:p>
+    <w:p>
+      <w:pPr>
+        <w:pStyle w:val="BodyA"/>
+        <w:rPr>
+          <w:rStyle w:val="None"/>
+          <w:rFonts w:ascii="Arial" w:eastAsia="Arial" w:hAnsi="Arial" w:cs="Arial"/>
+          <w:b/>
+          <w:bCs/>
+        </w:rPr>
+      </w:pPr>
+    </w:p>
+    <w:p>
+      <w:pPr>
+        <w:pStyle w:val="BodyA"/>
+        <w:rPr>
+          <w:rStyle w:val="None"/>
+          <w:rFonts w:ascii="Arial" w:hAnsi="Arial" w:cs="Arial"/>
+          <w:b/>
+        </w:rPr>
+      </w:pPr>
+      <w:r>
+        <w:rPr>
+          <w:rStyle w:val="None"/>
+          <w:rFonts w:ascii="Arial" w:hAnsi="Arial" w:cs="Arial"/>
+          <w:b/>
+        </w:rPr>
+        <w:t>Description (brief):</w:t>
+      </w:r>
+    </w:p>
+    <w:p>
+      <w:pPr>
+        <w:pStyle w:val="BodyA"/>
+        <w:rPr>
+          <w:rFonts w:ascii="Arial" w:hAnsi="Arial" w:cs="Arial"/>
+        </w:rPr>
+      </w:pPr>
+      <w:r>
+        <w:rPr>
+          <w:rFonts w:ascii="Arial" w:hAnsi="Arial" w:cs="Arial"/>
+        </w:rPr>
+        <w:t xml:space="preserve">An application that allowed businesses to handle orders processes by </w:t>
+      </w:r>
+      <w:proofErr w:type="spellStart"/>
+      <w:r>
+        <w:rPr>
+          <w:rFonts w:ascii="Arial" w:hAnsi="Arial" w:cs="Arial"/>
+        </w:rPr>
+        <w:t>analysing</w:t>
+      </w:r>
+      <w:proofErr w:type="spellEnd"/>
+      <w:r>
+        <w:rPr>
+          <w:rFonts w:ascii="Arial" w:hAnsi="Arial" w:cs="Arial"/>
+        </w:rPr>
+        <w:t xml:space="preserve"> its data within the system. This system also provides businesses with information on how and when to process these orders. The order processes are placed into the system remotely through customers using a mobile application that can access and connect to the host web system.</w:t>
+      </w:r>
+    </w:p>
+    <w:p>
+      <w:pPr>
+        <w:pStyle w:val="BodyA"/>
+        <w:rPr>
+          <w:rFonts w:ascii="Arial" w:hAnsi="Arial" w:cs="Arial"/>
+        </w:rPr>
+      </w:pPr>
+    </w:p>
+    <w:p>
+      <w:pPr>
+        <w:pStyle w:val="BodyA"/>
+        <w:rPr>
+          <w:rFonts w:ascii="Arial" w:hAnsi="Arial" w:cs="Arial"/>
+          <w:b/>
+        </w:rPr>
+      </w:pPr>
+      <w:r>
+        <w:rPr>
+          <w:rFonts w:ascii="Arial" w:hAnsi="Arial" w:cs="Arial"/>
+          <w:b/>
+        </w:rPr>
+        <w:t>What was complex about this project?</w:t>
+      </w:r>
+    </w:p>
+    <w:p>
+      <w:pPr>
+        <w:pStyle w:val="BodyA"/>
+        <w:rPr>
+          <w:rFonts w:ascii="Arial" w:hAnsi="Arial" w:cs="Arial"/>
+        </w:rPr>
+      </w:pPr>
+      <w:r>
+        <w:rPr>
+          <w:rFonts w:ascii="Arial" w:hAnsi="Arial" w:cs="Arial"/>
+        </w:rPr>
+        <w:t xml:space="preserve">The task Scheduler manager was the most complex part of the system as many uncertain fields that could change that this system needed to calculate in order to be </w:t>
+      </w:r>
+      <w:proofErr w:type="spellStart"/>
+      <w:r>
+        <w:rPr>
+          <w:rFonts w:ascii="Arial" w:hAnsi="Arial" w:cs="Arial"/>
+        </w:rPr>
+        <w:t>optimised</w:t>
+      </w:r>
+      <w:proofErr w:type="spellEnd"/>
+      <w:r>
+        <w:rPr>
+          <w:rFonts w:ascii="Arial" w:hAnsi="Arial" w:cs="Arial"/>
+        </w:rPr>
+        <w:t xml:space="preserve"> for the overall system.</w:t>
+      </w:r>
+    </w:p>
+    <w:p>
+      <w:pPr>
+        <w:pStyle w:val="BodyA"/>
+        <w:rPr>
+          <w:rFonts w:ascii="Arial" w:hAnsi="Arial" w:cs="Arial"/>
+        </w:rPr>
+      </w:pPr>
+    </w:p>
+    <w:p>
+      <w:pPr>
+        <w:pStyle w:val="BodyA"/>
+        <w:rPr>
+          <w:rStyle w:val="None"/>
+          <w:rFonts w:ascii="Arial" w:hAnsi="Arial"/>
+          <w:b/>
+        </w:rPr>
+      </w:pPr>
+      <w:r>
+        <w:rPr>
+          <w:rStyle w:val="None"/>
+          <w:rFonts w:ascii="Arial" w:hAnsi="Arial"/>
+          <w:b/>
+        </w:rPr>
+        <w:t>What technical architecture was used?</w:t>
+      </w:r>
+    </w:p>
+    <w:p>
+      <w:pPr>
+        <w:pStyle w:val="BodyA"/>
+        <w:rPr>
+          <w:rFonts w:ascii="Arial" w:hAnsi="Arial" w:cs="Arial"/>
+        </w:rPr>
+      </w:pPr>
+      <w:r>
+        <w:rPr>
+          <w:rStyle w:val="None"/>
+          <w:rFonts w:ascii="Arial" w:hAnsi="Arial"/>
+        </w:rPr>
+        <w:t xml:space="preserve">A Client – Server application with the tech tools </w:t>
+      </w:r>
+      <w:r>
+        <w:rPr>
+          <w:rFonts w:ascii="Arial" w:hAnsi="Arial" w:cs="Arial"/>
+        </w:rPr>
+        <w:t xml:space="preserve">iOS Application, Web Application and AngularJS acting as the client-side while Node.js, </w:t>
+      </w:r>
+      <w:proofErr w:type="spellStart"/>
+      <w:r>
+        <w:rPr>
+          <w:rFonts w:ascii="Arial" w:hAnsi="Arial" w:cs="Arial"/>
+        </w:rPr>
+        <w:t>NuPIC</w:t>
+      </w:r>
+      <w:proofErr w:type="spellEnd"/>
+      <w:r>
+        <w:rPr>
+          <w:rFonts w:ascii="Arial" w:hAnsi="Arial" w:cs="Arial"/>
+        </w:rPr>
+        <w:t>, Proactive Module - Flask, Google Map Distance Matrix API and MongoDB as the server side</w:t>
+      </w:r>
+    </w:p>
+    <w:p>
+      <w:pPr>
+        <w:pStyle w:val="BodyA"/>
+        <w:rPr>
+          <w:rFonts w:ascii="Arial" w:hAnsi="Arial" w:cs="Arial"/>
+        </w:rPr>
+      </w:pPr>
+    </w:p>
+    <w:p>
+      <w:pPr>
+        <w:pStyle w:val="BodyA"/>
+        <w:rPr>
+          <w:rFonts w:ascii="Arial" w:hAnsi="Arial" w:cs="Arial"/>
+          <w:b/>
+        </w:rPr>
+      </w:pPr>
+      <w:r>
+        <w:rPr>
+          <w:rFonts w:ascii="Arial" w:hAnsi="Arial" w:cs="Arial"/>
+          <w:b/>
+        </w:rPr>
+        <w:t>Explain the key strengths and weakness as you see it</w:t>
+      </w:r>
+    </w:p>
+    <w:p>
+      <w:pPr>
+        <w:pStyle w:val="BodyA"/>
+        <w:rPr>
+          <w:rFonts w:ascii="Arial" w:hAnsi="Arial" w:cs="Arial"/>
+        </w:rPr>
+      </w:pPr>
+      <w:r>
+        <w:rPr>
+          <w:rFonts w:ascii="Arial" w:hAnsi="Arial" w:cs="Arial"/>
+        </w:rPr>
+        <w:t xml:space="preserve">To have an algorithm that dynamically creates task handlers based off the tasks requirements is a strength as it allows you to expand your resources and </w:t>
+      </w:r>
+      <w:proofErr w:type="spellStart"/>
+      <w:r>
+        <w:rPr>
+          <w:rFonts w:ascii="Arial" w:hAnsi="Arial" w:cs="Arial"/>
+        </w:rPr>
+        <w:t>minimise</w:t>
+      </w:r>
+      <w:proofErr w:type="spellEnd"/>
+      <w:r>
+        <w:rPr>
+          <w:rFonts w:ascii="Arial" w:hAnsi="Arial" w:cs="Arial"/>
+        </w:rPr>
+        <w:t xml:space="preserve"> data wastage at the same time.</w:t>
+      </w:r>
+    </w:p>
+    <w:p>
+      <w:pPr>
+        <w:pStyle w:val="BodyA"/>
+        <w:rPr>
+          <w:rFonts w:ascii="Arial" w:hAnsi="Arial" w:cs="Arial"/>
+        </w:rPr>
+      </w:pPr>
+    </w:p>
+    <w:p>
+      <w:pPr>
+        <w:rPr>
+          <w:rFonts w:ascii="Arial" w:hAnsi="Arial" w:cs="Arial"/>
+          <w:sz w:val="20"/>
+          <w:szCs w:val="20"/>
+        </w:rPr>
+      </w:pPr>
+      <w:r>
+        <w:rPr>
+          <w:rFonts w:ascii="Arial" w:hAnsi="Arial" w:cs="Arial"/>
+          <w:sz w:val="20"/>
+          <w:szCs w:val="20"/>
+        </w:rPr>
+        <w:t>The data involved does not seem to be protected through encryption or other methods, which could allow nearby people who could steal the data to view the data, is a major weakness of the application.</w:t>
+      </w:r>
+    </w:p>
+    <w:p>
+      <w:pPr>
+        <w:pStyle w:val="BodyA"/>
+        <w:rPr>
+          <w:rStyle w:val="None"/>
+          <w:rFonts w:ascii="Arial" w:eastAsia="Arial" w:hAnsi="Arial" w:cs="Arial"/>
+        </w:rPr>
+      </w:pPr>
+      <w:r>
+        <w:rPr>
+          <w:rStyle w:val="None"/>
+          <w:rFonts w:ascii="Arial" w:hAnsi="Arial" w:cs="Arial"/>
+          <w:b/>
+          <w:bCs/>
+        </w:rPr>
+        <w:t>Project 2</w:t>
+      </w:r>
+    </w:p>
+    <w:p>
+      <w:pPr>
+        <w:pStyle w:val="BodyA"/>
+        <w:rPr>
+          <w:rStyle w:val="None"/>
+          <w:rFonts w:ascii="Arial" w:eastAsia="Arial" w:hAnsi="Arial" w:cs="Arial"/>
+        </w:rPr>
+      </w:pPr>
+      <w:r>
+        <w:rPr>
+          <w:rStyle w:val="None"/>
+          <w:rFonts w:ascii="Arial" w:hAnsi="Arial" w:cs="Arial"/>
+          <w:b/>
+          <w:bCs/>
+        </w:rPr>
+        <w:t xml:space="preserve">Title: </w:t>
+      </w:r>
+      <w:r>
+        <w:rPr>
+          <w:rStyle w:val="None"/>
+          <w:rFonts w:ascii="Arial" w:hAnsi="Arial" w:cs="Arial"/>
+          <w:bCs/>
+        </w:rPr>
+        <w:t>Glucose Coach</w:t>
+      </w:r>
+      <w:r>
+        <w:rPr>
+          <w:rStyle w:val="None"/>
+          <w:rFonts w:ascii="Arial" w:hAnsi="Arial" w:cs="Arial"/>
+        </w:rPr>
+        <w:t xml:space="preserve"> </w:t>
+      </w:r>
+    </w:p>
+    <w:p>
+      <w:pPr>
+        <w:pStyle w:val="BodyA"/>
+        <w:rPr>
+          <w:rStyle w:val="None"/>
+          <w:rFonts w:ascii="Arial" w:eastAsia="Arial" w:hAnsi="Arial" w:cs="Arial"/>
+          <w:b/>
+          <w:bCs/>
+        </w:rPr>
+      </w:pPr>
+    </w:p>
+    <w:p>
+      <w:pPr>
+        <w:pStyle w:val="BodyA"/>
+        <w:rPr>
+          <w:rStyle w:val="None"/>
+          <w:rFonts w:ascii="Arial" w:eastAsia="Arial" w:hAnsi="Arial" w:cs="Arial"/>
+        </w:rPr>
+      </w:pPr>
+      <w:r>
+        <w:rPr>
+          <w:rStyle w:val="None"/>
+          <w:rFonts w:ascii="Arial" w:hAnsi="Arial" w:cs="Arial"/>
+          <w:b/>
+          <w:bCs/>
+        </w:rPr>
+        <w:t xml:space="preserve">Student: </w:t>
+      </w:r>
+      <w:r>
+        <w:rPr>
+          <w:rStyle w:val="None"/>
+          <w:rFonts w:ascii="Arial" w:hAnsi="Arial" w:cs="Arial"/>
+        </w:rPr>
+        <w:t>Alex Kiernan</w:t>
+      </w:r>
+    </w:p>
+    <w:p>
+      <w:pPr>
+        <w:pStyle w:val="BodyA"/>
+        <w:rPr>
+          <w:rStyle w:val="None"/>
+          <w:rFonts w:ascii="Arial" w:eastAsia="Arial" w:hAnsi="Arial" w:cs="Arial"/>
+          <w:b/>
+          <w:bCs/>
+        </w:rPr>
+      </w:pPr>
+    </w:p>
+    <w:p>
+      <w:pPr>
+        <w:pStyle w:val="BodyA"/>
+        <w:rPr>
+          <w:rStyle w:val="None"/>
+          <w:rFonts w:ascii="Arial" w:hAnsi="Arial" w:cs="Arial"/>
+          <w:b/>
+        </w:rPr>
+      </w:pPr>
+      <w:r>
+        <w:rPr>
+          <w:rStyle w:val="None"/>
+          <w:rFonts w:ascii="Arial" w:hAnsi="Arial" w:cs="Arial"/>
+          <w:b/>
+        </w:rPr>
+        <w:t>Description (brief):</w:t>
+      </w:r>
+    </w:p>
+    <w:p>
+      <w:pPr>
+        <w:rPr>
+          <w:rFonts w:ascii="Arial" w:hAnsi="Arial" w:cs="Arial"/>
+          <w:sz w:val="20"/>
+          <w:szCs w:val="20"/>
+        </w:rPr>
+      </w:pPr>
+      <w:r>
+        <w:rPr>
+          <w:rFonts w:ascii="Arial" w:hAnsi="Arial" w:cs="Arial"/>
+          <w:sz w:val="20"/>
+          <w:szCs w:val="20"/>
+        </w:rPr>
+        <w:t>An application designed to track people whom have type 1 diabetes to better manage their overall health by logging their blood sugar levels, their diet and their physical exertion into the coaching system. Once logged, the application will be able to provide the necessary suggestions catered to the individual user to enable them to better manage their glucose levels.</w:t>
+      </w:r>
+    </w:p>
+    <w:p>
+      <w:pPr>
+        <w:pStyle w:val="BodyA"/>
+        <w:rPr>
+          <w:rStyle w:val="None"/>
+          <w:rFonts w:ascii="Arial" w:hAnsi="Arial" w:cs="Arial"/>
+          <w:b/>
+        </w:rPr>
+      </w:pPr>
+    </w:p>
+    <w:p>
+      <w:pPr>
+        <w:pStyle w:val="BodyA"/>
+        <w:rPr>
+          <w:rStyle w:val="None"/>
+          <w:rFonts w:ascii="Arial" w:hAnsi="Arial" w:cs="Arial"/>
+          <w:b/>
+        </w:rPr>
+      </w:pPr>
+      <w:r>
+        <w:rPr>
+          <w:rStyle w:val="None"/>
+          <w:rFonts w:ascii="Arial" w:hAnsi="Arial" w:cs="Arial"/>
+          <w:b/>
+        </w:rPr>
+        <w:t>What is complex about this project?</w:t>
+      </w:r>
+    </w:p>
+    <w:p>
+      <w:pPr>
+        <w:pStyle w:val="BodyA"/>
+        <w:rPr>
+          <w:rStyle w:val="None"/>
+          <w:rFonts w:ascii="Arial" w:hAnsi="Arial" w:cs="Arial"/>
+        </w:rPr>
+      </w:pPr>
+      <w:r>
+        <w:rPr>
+          <w:rStyle w:val="None"/>
+          <w:rFonts w:ascii="Arial" w:hAnsi="Arial" w:cs="Arial"/>
+        </w:rPr>
+        <w:t>The machine learning part of the overall system was the main complexity as research was needed to be conducted combined with the development of the sound process in order to properly process the user information into the system and export back accurate results to the user.</w:t>
+      </w:r>
+    </w:p>
+    <w:p>
+      <w:pPr>
+        <w:pStyle w:val="BodyA"/>
+        <w:rPr>
+          <w:rStyle w:val="None"/>
+          <w:rFonts w:ascii="Arial" w:hAnsi="Arial" w:cs="Arial"/>
+        </w:rPr>
+      </w:pPr>
+    </w:p>
+    <w:p>
+      <w:pPr>
+        <w:pStyle w:val="BodyA"/>
+        <w:rPr>
+          <w:rFonts w:ascii="Arial" w:hAnsi="Arial" w:cs="Arial"/>
+          <w:b/>
+        </w:rPr>
+      </w:pPr>
+      <w:r>
+        <w:rPr>
+          <w:rFonts w:ascii="Arial" w:hAnsi="Arial" w:cs="Arial"/>
+          <w:b/>
+        </w:rPr>
+        <w:t>What technical Architecture was used?</w:t>
+      </w:r>
+    </w:p>
+    <w:p>
+      <w:pPr>
+        <w:pStyle w:val="BodyA"/>
+        <w:rPr>
+          <w:rFonts w:ascii="Arial" w:hAnsi="Arial" w:cs="Arial"/>
+        </w:rPr>
+      </w:pPr>
+      <w:r>
+        <w:rPr>
+          <w:rFonts w:ascii="Arial" w:hAnsi="Arial" w:cs="Arial"/>
+        </w:rPr>
+        <w:t xml:space="preserve">A Client – Server architecture was used with the RESTful service links between the two, a remote relational database, a flask server and the machine learning system </w:t>
+      </w:r>
+      <w:proofErr w:type="spellStart"/>
+      <w:r>
+        <w:rPr>
+          <w:rFonts w:ascii="Arial" w:hAnsi="Arial" w:cs="Arial"/>
+        </w:rPr>
+        <w:t>scikit</w:t>
+      </w:r>
+      <w:proofErr w:type="spellEnd"/>
+      <w:r>
+        <w:rPr>
+          <w:rFonts w:ascii="Arial" w:hAnsi="Arial" w:cs="Arial"/>
+        </w:rPr>
+        <w:t>-learn as server side while the use of a mobile application as the client.</w:t>
+      </w:r>
+    </w:p>
+    <w:p>
+      <w:pPr>
+        <w:pStyle w:val="BodyA"/>
+        <w:rPr>
+          <w:rFonts w:ascii="Arial" w:hAnsi="Arial" w:cs="Arial"/>
+        </w:rPr>
+      </w:pPr>
+    </w:p>
+    <w:p>
+      <w:pPr>
+        <w:pStyle w:val="BodyA"/>
+        <w:rPr>
+          <w:rFonts w:ascii="Arial" w:hAnsi="Arial" w:cs="Arial"/>
+          <w:b/>
+        </w:rPr>
+      </w:pPr>
+      <w:r>
+        <w:rPr>
+          <w:rFonts w:ascii="Arial" w:hAnsi="Arial" w:cs="Arial"/>
+          <w:b/>
+        </w:rPr>
+        <w:t>Explain the key strengths and weaknesses as you see it</w:t>
+      </w:r>
+    </w:p>
+    <w:p>
+      <w:pPr>
+        <w:pStyle w:val="BodyA"/>
+        <w:rPr>
+          <w:rFonts w:ascii="Arial" w:hAnsi="Arial" w:cs="Arial"/>
+        </w:rPr>
+      </w:pPr>
+      <w:r>
+        <w:rPr>
+          <w:rFonts w:ascii="Arial" w:hAnsi="Arial" w:cs="Arial"/>
+        </w:rPr>
+        <w:t>A key strength of the application was at the time of development, the constant monitoring of the users progress with the insulin intake was unique to the system design which provides it a competitive edge compared with similar applications</w:t>
+      </w:r>
+    </w:p>
+    <w:p>
+      <w:pPr>
+        <w:pStyle w:val="BodyA"/>
+        <w:rPr>
+          <w:rFonts w:ascii="Arial" w:hAnsi="Arial" w:cs="Arial"/>
+        </w:rPr>
+      </w:pPr>
+    </w:p>
+    <w:p>
+      <w:pPr>
+        <w:pStyle w:val="BodyA"/>
+        <w:rPr>
+          <w:rStyle w:val="None"/>
+          <w:rFonts w:ascii="Arial" w:eastAsia="Arial" w:hAnsi="Arial" w:cs="Arial"/>
+          <w:b/>
+        </w:rPr>
+      </w:pPr>
+      <w:r>
+        <w:rPr>
+          <w:rFonts w:ascii="Arial" w:hAnsi="Arial" w:cs="Arial"/>
+        </w:rPr>
+        <w:t xml:space="preserve">A weakness of the application would be the lack of knowledge provided back to the users whom used this application. If there </w:t>
+      </w:r>
+      <w:r>
+        <w:rPr>
+          <w:rFonts w:ascii="Arial" w:hAnsi="Arial" w:cs="Arial"/>
+        </w:rPr>
+        <w:t>were</w:t>
+      </w:r>
+      <w:r>
+        <w:rPr>
+          <w:rFonts w:ascii="Arial" w:hAnsi="Arial" w:cs="Arial"/>
+        </w:rPr>
+        <w:t xml:space="preserve"> graphs that displayed over time the use of insulin intake over days and weeks, it would have made the user understand their blood sugars levels more in depth, which would have allowed them to make more informed decisions.</w:t>
+      </w:r>
     </w:p>
     <w:p/>
     <w:p>
-      <w:r>
-        <w:t>In this chapter …</w:t>
+      <w:pPr>
+        <w:pStyle w:val="Heading2"/>
+      </w:pPr>
+      <w:bookmarkStart w:id="12" w:name="_Toc21978029"/>
+      <w:r>
+        <w:lastRenderedPageBreak/>
+        <w:t>2.6. Conclusions</w:t>
+      </w:r>
+      <w:bookmarkEnd w:id="12"/>
+    </w:p>
+    <w:p>
+      <w:r>
+        <w:t xml:space="preserve">The main requirements for the use of the application are designed for the ease of use, the user experience and key polished functionality of the application. As a result of these requirements, along with the user requirements and business requirements, the technologies chosen were using Xamarin for the front-end, the .Net framework for the middleware, Azure Cloud services with for remote service and SQLite for local storage. </w:t>
+      </w:r>
+    </w:p>
+    <w:p>
+      <w:r>
+        <w:t xml:space="preserve">These technologies are best suited for the development of the application through their adaptability to the users’ requirements, the </w:t>
+      </w:r>
+      <w:r>
+        <w:t>developer’s</w:t>
+      </w:r>
+      <w:bookmarkStart w:id="13" w:name="_GoBack"/>
+      <w:bookmarkEnd w:id="13"/>
+      <w:r>
+        <w:t xml:space="preserve"> technical needs and the General User Interface requirements. </w:t>
       </w:r>
     </w:p>
     <w:p/>
     <w:p>
-      <w:pPr>
-        <w:pStyle w:val="Heading2"/>
-      </w:pPr>
-      <w:bookmarkStart w:id="10" w:name="_Toc21978025"/>
-      <w:r>
-        <w:t xml:space="preserve">2.2. </w:t>
-      </w:r>
-      <w:r>
-        <w:t>Alternative Existing Solutions to Your Problem</w:t>
-      </w:r>
-      <w:bookmarkEnd w:id="10"/>
-    </w:p>
-    <w:p>
-      <w:pPr>
-        <w:pStyle w:val="Heading2"/>
-      </w:pPr>
-    </w:p>
-    <w:p>
-      <w:r>
-        <w:t xml:space="preserve">Software you’ve looked into </w:t>
-      </w:r>
-    </w:p>
-    <w:p/>
-    <w:p>
-      <w:pPr>
-        <w:pStyle w:val="Heading2"/>
-      </w:pPr>
-      <w:bookmarkStart w:id="11" w:name="_Toc21978026"/>
-      <w:r>
-        <w:t xml:space="preserve">2.3. </w:t>
-      </w:r>
-      <w:r>
-        <w:t>Technologies you’ve researched</w:t>
-      </w:r>
-      <w:bookmarkEnd w:id="11"/>
-    </w:p>
-    <w:p>
-      <w:pPr>
-        <w:pStyle w:val="Heading2"/>
-      </w:pPr>
-    </w:p>
-    <w:p>
-      <w:r>
-        <w:t>Programming languages, operating systems, etc.</w:t>
-      </w:r>
-    </w:p>
-    <w:p/>
-    <w:p>
-      <w:pPr>
-        <w:pStyle w:val="Heading2"/>
-      </w:pPr>
-      <w:bookmarkStart w:id="12" w:name="_Toc21978027"/>
-      <w:r>
-        <w:t>2.4. Other Research you’ve done</w:t>
-      </w:r>
-      <w:bookmarkEnd w:id="12"/>
-    </w:p>
-    <w:p>
-      <w:pPr>
-        <w:pStyle w:val="Heading2"/>
-      </w:pPr>
-    </w:p>
-    <w:p>
-      <w:r>
-        <w:t>Domain specific research</w:t>
-      </w:r>
-    </w:p>
-    <w:p/>
-    <w:p>
-      <w:pPr>
-        <w:pStyle w:val="Heading2"/>
-      </w:pPr>
-      <w:bookmarkStart w:id="13" w:name="_Toc21978028"/>
-      <w:r>
-        <w:t>2.5</w:t>
-      </w:r>
-      <w:r>
-        <w:t xml:space="preserve">. </w:t>
-      </w:r>
-      <w:r>
-        <w:t>Existing Final Year Projects</w:t>
-      </w:r>
-      <w:bookmarkEnd w:id="13"/>
-    </w:p>
-    <w:p>
-      <w:pPr>
-        <w:pStyle w:val="Heading2"/>
-      </w:pPr>
-    </w:p>
-    <w:p>
-      <w:pPr>
-        <w:pStyle w:val="Heading2"/>
-      </w:pPr>
-      <w:bookmarkStart w:id="14" w:name="_Toc21978029"/>
-      <w:r>
-        <w:t>2.6</w:t>
-      </w:r>
-      <w:r>
-        <w:t>. Conclusions</w:t>
-      </w:r>
-      <w:bookmarkEnd w:id="14"/>
+      <w:r>
+        <w:t xml:space="preserve"> </w:t>
+      </w:r>
     </w:p>
     <w:p/>
     <w:p/>
@@ -7189,7 +10398,7 @@
       <w:pPr>
         <w:pStyle w:val="Heading1"/>
       </w:pPr>
-      <w:bookmarkStart w:id="15" w:name="_Toc21978030"/>
+      <w:bookmarkStart w:id="14" w:name="_Toc21978030"/>
       <w:r>
         <w:lastRenderedPageBreak/>
         <w:t xml:space="preserve">3. Prototype </w:t>
@@ -7197,150 +10406,150 @@
       <w:r>
         <w:t>Design</w:t>
       </w:r>
+      <w:bookmarkEnd w:id="14"/>
+      <w:r>
+        <w:t xml:space="preserve"> </w:t>
+      </w:r>
+    </w:p>
+    <w:p/>
+    <w:p>
+      <w:pPr>
+        <w:rPr>
+          <w:b/>
+          <w:u w:val="single"/>
+        </w:rPr>
+      </w:pPr>
+      <w:r>
+        <w:rPr>
+          <w:b/>
+          <w:u w:val="single"/>
+        </w:rPr>
+        <w:t>As least 6</w:t>
+      </w:r>
+      <w:r>
+        <w:rPr>
+          <w:b/>
+          <w:u w:val="single"/>
+        </w:rPr>
+        <w:t xml:space="preserve"> pages, but as many as you like</w:t>
+      </w:r>
+      <w:r>
+        <w:rPr>
+          <w:b/>
+          <w:u w:val="single"/>
+        </w:rPr>
+        <w:t xml:space="preserve"> (but lots of diagrams, which count towards the page total).</w:t>
+      </w:r>
+    </w:p>
+    <w:p/>
+    <w:p>
+      <w:pPr>
+        <w:pStyle w:val="Heading2"/>
+      </w:pPr>
+      <w:bookmarkStart w:id="15" w:name="_Toc21978031"/>
+      <w:r>
+        <w:t>3.1 Introduction</w:t>
+      </w:r>
       <w:bookmarkEnd w:id="15"/>
-      <w:r>
-        <w:t xml:space="preserve"> </w:t>
-      </w:r>
     </w:p>
     <w:p/>
     <w:p>
       <w:pPr>
-        <w:rPr>
-          <w:b/>
-          <w:u w:val="single"/>
-        </w:rPr>
-      </w:pPr>
-      <w:r>
-        <w:rPr>
-          <w:b/>
-          <w:u w:val="single"/>
-        </w:rPr>
-        <w:t>As least 6</w:t>
-      </w:r>
-      <w:r>
-        <w:rPr>
-          <w:b/>
-          <w:u w:val="single"/>
-        </w:rPr>
-        <w:t xml:space="preserve"> pages, but as many as you like</w:t>
-      </w:r>
-      <w:r>
-        <w:rPr>
-          <w:b/>
-          <w:u w:val="single"/>
-        </w:rPr>
-        <w:t xml:space="preserve"> (but lots of diagrams, which count towards the page total).</w:t>
-      </w:r>
+        <w:pStyle w:val="Heading2"/>
+      </w:pPr>
+      <w:bookmarkStart w:id="16" w:name="_Toc21978032"/>
+      <w:r>
+        <w:t>3.2</w:t>
+      </w:r>
+      <w:r>
+        <w:t>. Software</w:t>
+      </w:r>
+      <w:r>
+        <w:t xml:space="preserve"> Methodology</w:t>
+      </w:r>
+      <w:bookmarkEnd w:id="16"/>
     </w:p>
     <w:p/>
     <w:p>
       <w:pPr>
         <w:pStyle w:val="Heading2"/>
       </w:pPr>
-      <w:bookmarkStart w:id="16" w:name="_Toc21978031"/>
-      <w:r>
-        <w:t>3.1 Introduction</w:t>
-      </w:r>
-      <w:bookmarkEnd w:id="16"/>
+      <w:bookmarkStart w:id="17" w:name="_Toc21978033"/>
+      <w:r>
+        <w:t>3.3</w:t>
+      </w:r>
+      <w:r>
+        <w:t xml:space="preserve">. </w:t>
+      </w:r>
+      <w:r>
+        <w:t>Overview of System</w:t>
+      </w:r>
+      <w:bookmarkEnd w:id="17"/>
     </w:p>
     <w:p/>
     <w:p>
+      <w:r>
+        <w:t>Include a diagram</w:t>
+      </w:r>
+    </w:p>
+    <w:p/>
+    <w:p>
       <w:pPr>
         <w:pStyle w:val="Heading2"/>
       </w:pPr>
-      <w:bookmarkStart w:id="17" w:name="_Toc21978032"/>
-      <w:r>
-        <w:t>3.2</w:t>
-      </w:r>
-      <w:r>
-        <w:t>. Software</w:t>
-      </w:r>
-      <w:r>
-        <w:t xml:space="preserve"> Methodology</w:t>
-      </w:r>
-      <w:bookmarkEnd w:id="17"/>
+      <w:bookmarkStart w:id="18" w:name="_Toc21978034"/>
+      <w:r>
+        <w:t>3.4. Front-End</w:t>
+      </w:r>
+      <w:bookmarkEnd w:id="18"/>
     </w:p>
     <w:p/>
     <w:p>
+      <w:r>
+        <w:t>Including screen prototypes and Use Cases</w:t>
+      </w:r>
+    </w:p>
+    <w:p/>
+    <w:p>
       <w:pPr>
         <w:pStyle w:val="Heading2"/>
       </w:pPr>
-      <w:bookmarkStart w:id="18" w:name="_Toc21978033"/>
-      <w:r>
-        <w:t>3.3</w:t>
-      </w:r>
-      <w:r>
-        <w:t xml:space="preserve">. </w:t>
-      </w:r>
-      <w:r>
-        <w:t>Overview of System</w:t>
-      </w:r>
-      <w:bookmarkEnd w:id="18"/>
+      <w:bookmarkStart w:id="19" w:name="_Toc21978035"/>
+      <w:r>
+        <w:t>3.5. Middle-Tier</w:t>
+      </w:r>
+      <w:bookmarkEnd w:id="19"/>
     </w:p>
     <w:p/>
     <w:p>
-      <w:r>
-        <w:t>Include a diagram</w:t>
-      </w:r>
+      <w:pPr>
+        <w:pStyle w:val="Heading2"/>
+      </w:pPr>
+      <w:bookmarkStart w:id="20" w:name="_Toc21978036"/>
+      <w:r>
+        <w:t>3.6. Back-End</w:t>
+      </w:r>
+      <w:bookmarkEnd w:id="20"/>
     </w:p>
     <w:p/>
     <w:p>
+      <w:r>
+        <w:t>Including ERDs, and maybe ISDs</w:t>
+      </w:r>
+    </w:p>
+    <w:p/>
+    <w:p>
       <w:pPr>
         <w:pStyle w:val="Heading2"/>
       </w:pPr>
-      <w:bookmarkStart w:id="19" w:name="_Toc21978034"/>
-      <w:r>
-        <w:t>3.4. Front-End</w:t>
-      </w:r>
-      <w:bookmarkEnd w:id="19"/>
-    </w:p>
-    <w:p/>
-    <w:p>
-      <w:r>
-        <w:t>Including screen prototypes and Use Cases</w:t>
-      </w:r>
-    </w:p>
-    <w:p/>
-    <w:p>
-      <w:pPr>
-        <w:pStyle w:val="Heading2"/>
-      </w:pPr>
-      <w:bookmarkStart w:id="20" w:name="_Toc21978035"/>
-      <w:r>
-        <w:t>3.5. Middle-Tier</w:t>
-      </w:r>
-      <w:bookmarkEnd w:id="20"/>
-    </w:p>
-    <w:p/>
-    <w:p>
-      <w:pPr>
-        <w:pStyle w:val="Heading2"/>
-      </w:pPr>
-      <w:bookmarkStart w:id="21" w:name="_Toc21978036"/>
-      <w:r>
-        <w:t>3.6. Back-End</w:t>
+      <w:bookmarkStart w:id="21" w:name="_Toc21978037"/>
+      <w:r>
+        <w:t>3.7</w:t>
+      </w:r>
+      <w:r>
+        <w:t>. Conclusions</w:t>
       </w:r>
       <w:bookmarkEnd w:id="21"/>
-    </w:p>
-    <w:p/>
-    <w:p>
-      <w:r>
-        <w:t>Including ERDs, and maybe ISDs</w:t>
-      </w:r>
-    </w:p>
-    <w:p/>
-    <w:p>
-      <w:pPr>
-        <w:pStyle w:val="Heading2"/>
-      </w:pPr>
-      <w:bookmarkStart w:id="22" w:name="_Toc21978037"/>
-      <w:r>
-        <w:t>3.7</w:t>
-      </w:r>
-      <w:r>
-        <w:t>. Conclusions</w:t>
-      </w:r>
-      <w:bookmarkEnd w:id="22"/>
     </w:p>
     <w:p/>
     <w:p>
@@ -7360,7 +10569,7 @@
       <w:pPr>
         <w:pStyle w:val="Heading1"/>
       </w:pPr>
-      <w:bookmarkStart w:id="23" w:name="_Toc21978038"/>
+      <w:bookmarkStart w:id="22" w:name="_Toc21978038"/>
       <w:r>
         <w:lastRenderedPageBreak/>
         <w:t xml:space="preserve">4. </w:t>
@@ -7374,118 +10583,118 @@
       <w:r>
         <w:t>velopment</w:t>
       </w:r>
+      <w:bookmarkEnd w:id="22"/>
+    </w:p>
+    <w:p/>
+    <w:p>
+      <w:pPr>
+        <w:rPr>
+          <w:b/>
+          <w:u w:val="single"/>
+        </w:rPr>
+      </w:pPr>
+      <w:r>
+        <w:rPr>
+          <w:b/>
+          <w:u w:val="single"/>
+        </w:rPr>
+        <w:t>As least 2</w:t>
+      </w:r>
+      <w:r>
+        <w:rPr>
+          <w:b/>
+          <w:u w:val="single"/>
+        </w:rPr>
+        <w:t xml:space="preserve"> pages, but as many as you like</w:t>
+      </w:r>
+      <w:r>
+        <w:rPr>
+          <w:b/>
+          <w:u w:val="single"/>
+        </w:rPr>
+        <w:t xml:space="preserve"> (but lots of code samples).</w:t>
+      </w:r>
+    </w:p>
+    <w:p/>
+    <w:p>
+      <w:pPr>
+        <w:pStyle w:val="Heading2"/>
+      </w:pPr>
+      <w:bookmarkStart w:id="23" w:name="_Toc21978039"/>
+      <w:r>
+        <w:t>4.1. Introduction</w:t>
+      </w:r>
       <w:bookmarkEnd w:id="23"/>
     </w:p>
     <w:p/>
     <w:p>
       <w:pPr>
-        <w:rPr>
-          <w:b/>
-          <w:u w:val="single"/>
-        </w:rPr>
-      </w:pPr>
-      <w:r>
-        <w:rPr>
-          <w:b/>
-          <w:u w:val="single"/>
-        </w:rPr>
-        <w:t>As least 2</w:t>
-      </w:r>
-      <w:r>
-        <w:rPr>
-          <w:b/>
-          <w:u w:val="single"/>
-        </w:rPr>
-        <w:t xml:space="preserve"> pages, but as many as you like</w:t>
-      </w:r>
-      <w:r>
-        <w:rPr>
-          <w:b/>
-          <w:u w:val="single"/>
-        </w:rPr>
-        <w:t xml:space="preserve"> (but lots of code samples).</w:t>
-      </w:r>
+        <w:pStyle w:val="Heading2"/>
+      </w:pPr>
+      <w:bookmarkStart w:id="24" w:name="_Toc21978040"/>
+      <w:r>
+        <w:t xml:space="preserve">4.2. </w:t>
+      </w:r>
+      <w:r>
+        <w:t>Prototype</w:t>
+      </w:r>
+      <w:r>
+        <w:t xml:space="preserve"> Development</w:t>
+      </w:r>
+      <w:bookmarkEnd w:id="24"/>
     </w:p>
     <w:p/>
     <w:p>
       <w:pPr>
         <w:pStyle w:val="Heading2"/>
       </w:pPr>
-      <w:bookmarkStart w:id="24" w:name="_Toc21978039"/>
-      <w:r>
-        <w:t>4.1. Introduction</w:t>
-      </w:r>
-      <w:bookmarkEnd w:id="24"/>
+      <w:bookmarkStart w:id="25" w:name="_Toc21978041"/>
+      <w:r>
+        <w:t xml:space="preserve">4.3. </w:t>
+      </w:r>
+      <w:r>
+        <w:t>Front-End</w:t>
+      </w:r>
+      <w:bookmarkEnd w:id="25"/>
     </w:p>
     <w:p/>
     <w:p>
       <w:pPr>
         <w:pStyle w:val="Heading2"/>
       </w:pPr>
-      <w:bookmarkStart w:id="25" w:name="_Toc21978040"/>
-      <w:r>
-        <w:t xml:space="preserve">4.2. </w:t>
-      </w:r>
-      <w:r>
-        <w:t>Prototype</w:t>
-      </w:r>
-      <w:r>
-        <w:t xml:space="preserve"> Development</w:t>
-      </w:r>
-      <w:bookmarkEnd w:id="25"/>
+      <w:bookmarkStart w:id="26" w:name="_Toc21978042"/>
+      <w:r>
+        <w:t xml:space="preserve">4.4. </w:t>
+      </w:r>
+      <w:r>
+        <w:t>Middle-Tier</w:t>
+      </w:r>
+      <w:bookmarkEnd w:id="26"/>
     </w:p>
     <w:p/>
     <w:p>
       <w:pPr>
         <w:pStyle w:val="Heading2"/>
       </w:pPr>
-      <w:bookmarkStart w:id="26" w:name="_Toc21978041"/>
-      <w:r>
-        <w:t xml:space="preserve">4.3. </w:t>
-      </w:r>
-      <w:r>
-        <w:t>Front-End</w:t>
-      </w:r>
-      <w:bookmarkEnd w:id="26"/>
+      <w:bookmarkStart w:id="27" w:name="_Toc21978043"/>
+      <w:r>
+        <w:t xml:space="preserve">4.5. </w:t>
+      </w:r>
+      <w:r>
+        <w:t>Back-End</w:t>
+      </w:r>
+      <w:bookmarkEnd w:id="27"/>
     </w:p>
     <w:p/>
     <w:p>
       <w:pPr>
         <w:pStyle w:val="Heading2"/>
       </w:pPr>
-      <w:bookmarkStart w:id="27" w:name="_Toc21978042"/>
-      <w:r>
-        <w:t xml:space="preserve">4.4. </w:t>
-      </w:r>
-      <w:r>
-        <w:t>Middle-Tier</w:t>
-      </w:r>
-      <w:bookmarkEnd w:id="27"/>
-    </w:p>
-    <w:p/>
-    <w:p>
-      <w:pPr>
-        <w:pStyle w:val="Heading2"/>
-      </w:pPr>
-      <w:bookmarkStart w:id="28" w:name="_Toc21978043"/>
-      <w:r>
-        <w:t xml:space="preserve">4.5. </w:t>
-      </w:r>
-      <w:r>
-        <w:t>Back-End</w:t>
+      <w:bookmarkStart w:id="28" w:name="_Toc21978044"/>
+      <w:r>
+        <w:t>4.6. Conclusions</w:t>
       </w:r>
       <w:bookmarkEnd w:id="28"/>
-    </w:p>
-    <w:p/>
-    <w:p>
-      <w:pPr>
-        <w:pStyle w:val="Heading2"/>
-      </w:pPr>
-      <w:bookmarkStart w:id="29" w:name="_Toc21978044"/>
-      <w:r>
-        <w:t>4.6. Conclusions</w:t>
-      </w:r>
-      <w:bookmarkEnd w:id="29"/>
     </w:p>
     <w:p/>
     <w:p>
@@ -7505,7 +10714,7 @@
       <w:pPr>
         <w:pStyle w:val="Heading1"/>
       </w:pPr>
-      <w:bookmarkStart w:id="30" w:name="_Toc21978045"/>
+      <w:bookmarkStart w:id="29" w:name="_Toc21978045"/>
       <w:r>
         <w:lastRenderedPageBreak/>
         <w:t xml:space="preserve">5. </w:t>
@@ -7516,39 +10725,57 @@
       <w:r>
         <w:t>Evaluation</w:t>
       </w:r>
+      <w:bookmarkEnd w:id="29"/>
+    </w:p>
+    <w:p/>
+    <w:p>
+      <w:pPr>
+        <w:rPr>
+          <w:b/>
+          <w:u w:val="single"/>
+        </w:rPr>
+      </w:pPr>
+      <w:r>
+        <w:rPr>
+          <w:b/>
+          <w:u w:val="single"/>
+        </w:rPr>
+        <w:t>As least 2</w:t>
+      </w:r>
+      <w:r>
+        <w:rPr>
+          <w:b/>
+          <w:u w:val="single"/>
+        </w:rPr>
+        <w:t xml:space="preserve"> pages, but as many as you like</w:t>
+      </w:r>
+    </w:p>
+    <w:p/>
+    <w:p>
+      <w:pPr>
+        <w:pStyle w:val="Heading2"/>
+      </w:pPr>
+      <w:bookmarkStart w:id="30" w:name="_Toc21978046"/>
+      <w:r>
+        <w:t>5.1. Introduction</w:t>
+      </w:r>
       <w:bookmarkEnd w:id="30"/>
     </w:p>
-    <w:p/>
-    <w:p>
-      <w:pPr>
-        <w:rPr>
-          <w:b/>
-          <w:u w:val="single"/>
-        </w:rPr>
-      </w:pPr>
-      <w:r>
-        <w:rPr>
-          <w:b/>
-          <w:u w:val="single"/>
-        </w:rPr>
-        <w:t>As least 2</w:t>
-      </w:r>
-      <w:r>
-        <w:rPr>
-          <w:b/>
-          <w:u w:val="single"/>
-        </w:rPr>
-        <w:t xml:space="preserve"> pages, but as many as you like</w:t>
-      </w:r>
-    </w:p>
-    <w:p/>
     <w:p>
       <w:pPr>
         <w:pStyle w:val="Heading2"/>
       </w:pPr>
-      <w:bookmarkStart w:id="31" w:name="_Toc21978046"/>
-      <w:r>
-        <w:t>5.1. Introduction</w:t>
+    </w:p>
+    <w:p>
+      <w:pPr>
+        <w:pStyle w:val="Heading2"/>
+      </w:pPr>
+      <w:bookmarkStart w:id="31" w:name="_Toc21978047"/>
+      <w:r>
+        <w:t xml:space="preserve">5.2. </w:t>
+      </w:r>
+      <w:r>
+        <w:t>Plan for Testing</w:t>
       </w:r>
       <w:bookmarkEnd w:id="31"/>
     </w:p>
@@ -7561,12 +10788,15 @@
       <w:pPr>
         <w:pStyle w:val="Heading2"/>
       </w:pPr>
-      <w:bookmarkStart w:id="32" w:name="_Toc21978047"/>
-      <w:r>
-        <w:t xml:space="preserve">5.2. </w:t>
-      </w:r>
-      <w:r>
-        <w:t>Plan for Testing</w:t>
+      <w:bookmarkStart w:id="32" w:name="_Toc21978048"/>
+      <w:r>
+        <w:t xml:space="preserve">5.3. </w:t>
+      </w:r>
+      <w:r>
+        <w:t>Plan for</w:t>
+      </w:r>
+      <w:r>
+        <w:t xml:space="preserve"> Evaluation</w:t>
       </w:r>
       <w:bookmarkEnd w:id="32"/>
     </w:p>
@@ -7579,35 +10809,14 @@
       <w:pPr>
         <w:pStyle w:val="Heading2"/>
       </w:pPr>
-      <w:bookmarkStart w:id="33" w:name="_Toc21978048"/>
-      <w:r>
-        <w:t xml:space="preserve">5.3. </w:t>
-      </w:r>
-      <w:r>
-        <w:t>Plan for</w:t>
-      </w:r>
-      <w:r>
-        <w:t xml:space="preserve"> Evaluation</w:t>
+      <w:bookmarkStart w:id="33" w:name="_Toc21978049"/>
+      <w:r>
+        <w:t>5.4.</w:t>
+      </w:r>
+      <w:r>
+        <w:t xml:space="preserve"> Conclusions</w:t>
       </w:r>
       <w:bookmarkEnd w:id="33"/>
-    </w:p>
-    <w:p>
-      <w:pPr>
-        <w:pStyle w:val="Heading2"/>
-      </w:pPr>
-    </w:p>
-    <w:p>
-      <w:pPr>
-        <w:pStyle w:val="Heading2"/>
-      </w:pPr>
-      <w:bookmarkStart w:id="34" w:name="_Toc21978049"/>
-      <w:r>
-        <w:t>5.4.</w:t>
-      </w:r>
-      <w:r>
-        <w:t xml:space="preserve"> Conclusions</w:t>
-      </w:r>
-      <w:bookmarkEnd w:id="34"/>
     </w:p>
     <w:p/>
     <w:p>
@@ -7627,7 +10836,7 @@
       <w:pPr>
         <w:pStyle w:val="Heading1"/>
       </w:pPr>
-      <w:bookmarkStart w:id="35" w:name="_Toc21978050"/>
+      <w:bookmarkStart w:id="34" w:name="_Toc21978050"/>
       <w:r>
         <w:lastRenderedPageBreak/>
         <w:t xml:space="preserve">6. </w:t>
@@ -7638,87 +10847,87 @@
       <w:r>
         <w:t xml:space="preserve"> and Future Work</w:t>
       </w:r>
+      <w:bookmarkEnd w:id="34"/>
+    </w:p>
+    <w:p/>
+    <w:p>
+      <w:pPr>
+        <w:rPr>
+          <w:b/>
+          <w:u w:val="single"/>
+        </w:rPr>
+      </w:pPr>
+      <w:r>
+        <w:rPr>
+          <w:b/>
+          <w:u w:val="single"/>
+        </w:rPr>
+        <w:t>As least 5</w:t>
+      </w:r>
+      <w:r>
+        <w:rPr>
+          <w:b/>
+          <w:u w:val="single"/>
+        </w:rPr>
+        <w:t xml:space="preserve"> pages, but as many as you like</w:t>
+      </w:r>
+    </w:p>
+    <w:p/>
+    <w:p>
+      <w:pPr>
+        <w:pStyle w:val="Heading2"/>
+      </w:pPr>
+      <w:bookmarkStart w:id="35" w:name="_Toc21978051"/>
+      <w:r>
+        <w:t>6.1. Introduction</w:t>
+      </w:r>
       <w:bookmarkEnd w:id="35"/>
     </w:p>
     <w:p/>
     <w:p>
       <w:pPr>
-        <w:rPr>
-          <w:b/>
-          <w:u w:val="single"/>
-        </w:rPr>
-      </w:pPr>
-      <w:r>
-        <w:rPr>
-          <w:b/>
-          <w:u w:val="single"/>
-        </w:rPr>
-        <w:t>As least 5</w:t>
-      </w:r>
-      <w:r>
-        <w:rPr>
-          <w:b/>
-          <w:u w:val="single"/>
-        </w:rPr>
-        <w:t xml:space="preserve"> pages, but as many as you like</w:t>
-      </w:r>
+        <w:pStyle w:val="Heading2"/>
+      </w:pPr>
+      <w:bookmarkStart w:id="36" w:name="_Toc21978052"/>
+      <w:r>
+        <w:t xml:space="preserve">6.2. </w:t>
+      </w:r>
+      <w:r>
+        <w:t>Issues and Risks</w:t>
+      </w:r>
+      <w:bookmarkEnd w:id="36"/>
+    </w:p>
+    <w:p>
+      <w:pPr>
+        <w:pStyle w:val="Heading2"/>
+      </w:pPr>
+    </w:p>
+    <w:p>
+      <w:pPr>
+        <w:pStyle w:val="Heading2"/>
+      </w:pPr>
+      <w:bookmarkStart w:id="37" w:name="_Toc21978053"/>
+      <w:r>
+        <w:t xml:space="preserve">6.3. </w:t>
+      </w:r>
+      <w:r>
+        <w:t>Plans and Future Work</w:t>
+      </w:r>
+      <w:bookmarkEnd w:id="37"/>
     </w:p>
     <w:p/>
     <w:p>
       <w:pPr>
-        <w:pStyle w:val="Heading2"/>
-      </w:pPr>
-      <w:bookmarkStart w:id="36" w:name="_Toc21978051"/>
-      <w:r>
-        <w:t>6.1. Introduction</w:t>
-      </w:r>
-      <w:bookmarkEnd w:id="36"/>
+        <w:pStyle w:val="Heading3"/>
+      </w:pPr>
+      <w:bookmarkStart w:id="38" w:name="_Toc21978054"/>
+      <w:r>
+        <w:t>6.3.1. GANTT Chart</w:t>
+      </w:r>
+      <w:bookmarkEnd w:id="38"/>
     </w:p>
     <w:p/>
     <w:p>
-      <w:pPr>
-        <w:pStyle w:val="Heading2"/>
-      </w:pPr>
-      <w:bookmarkStart w:id="37" w:name="_Toc21978052"/>
-      <w:r>
-        <w:t xml:space="preserve">6.2. </w:t>
-      </w:r>
-      <w:r>
-        <w:t>Issues and Risks</w:t>
-      </w:r>
-      <w:bookmarkEnd w:id="37"/>
-    </w:p>
-    <w:p>
-      <w:pPr>
-        <w:pStyle w:val="Heading2"/>
-      </w:pPr>
-    </w:p>
-    <w:p>
-      <w:pPr>
-        <w:pStyle w:val="Heading2"/>
-      </w:pPr>
-      <w:bookmarkStart w:id="38" w:name="_Toc21978053"/>
-      <w:r>
-        <w:t xml:space="preserve">6.3. </w:t>
-      </w:r>
-      <w:r>
-        <w:t>Plans and Future Work</w:t>
-      </w:r>
-      <w:bookmarkEnd w:id="38"/>
-    </w:p>
-    <w:p/>
-    <w:p>
-      <w:pPr>
-        <w:pStyle w:val="Heading3"/>
-      </w:pPr>
-      <w:bookmarkStart w:id="39" w:name="_Toc21978054"/>
-      <w:r>
-        <w:t>6.3.1. GANTT Chart</w:t>
-      </w:r>
-      <w:bookmarkEnd w:id="39"/>
-    </w:p>
-    <w:p/>
-    <w:p>
       <w:r>
         <w:br w:type="page"/>
       </w:r>
@@ -7727,12 +10936,12 @@
       <w:pPr>
         <w:pStyle w:val="Heading1"/>
       </w:pPr>
-      <w:bookmarkStart w:id="40" w:name="_Toc21978055"/>
+      <w:bookmarkStart w:id="39" w:name="_Toc21978055"/>
       <w:r>
         <w:lastRenderedPageBreak/>
         <w:t>Bibliography</w:t>
       </w:r>
-      <w:bookmarkEnd w:id="40"/>
+      <w:bookmarkEnd w:id="39"/>
     </w:p>
     <w:p/>
     <w:p/>
@@ -8928,6 +12137,21 @@
       </w:tblBorders>
     </w:tblPr>
   </w:style>
+  <w:style w:type="character" w:styleId="Emphasis">
+    <w:name w:val="Emphasis"/>
+    <w:basedOn w:val="DefaultParagraphFont"/>
+    <w:uiPriority w:val="20"/>
+    <w:qFormat/>
+    <w:rsid w:val="00786946"/>
+    <w:rPr>
+      <w:i/>
+      <w:iCs/>
+    </w:rPr>
+  </w:style>
+  <w:style w:type="character" w:customStyle="1" w:styleId="None">
+    <w:name w:val="None"/>
+    <w:rsid w:val="00786946"/>
+  </w:style>
 </w:styles>
 </file>
 
@@ -9197,7 +12421,7 @@
 </file>
 
 <file path=customXml/itemProps1.xml><?xml version="1.0" encoding="utf-8"?>
-<ds:datastoreItem xmlns:ds="http://schemas.openxmlformats.org/officeDocument/2006/customXml" ds:itemID="{05311A72-D7DB-4E1D-B48C-DF7F825FB3C3}">
+<ds:datastoreItem xmlns:ds="http://schemas.openxmlformats.org/officeDocument/2006/customXml" ds:itemID="{BA93ED56-E0D0-4140-8026-D79AD6C6C641}">
   <ds:schemaRefs>
     <ds:schemaRef ds:uri="http://schemas.openxmlformats.org/officeDocument/2006/bibliography"/>
   </ds:schemaRefs>

</xml_diff>

<commit_message>
completed chapter 3 of interim report
</commit_message>
<xml_diff>
--- a/FinalYearDocuments/FinalYearDocumentation/InterimReport/InterimReport.docx
+++ b/FinalYearDocuments/FinalYearDocumentation/InterimReport/InterimReport.docx
@@ -6923,6 +6923,9 @@
       <w:r>
         <w:t>The chapter describes the choices for the application. This includes a high-level abstraction of the architecture for the application and the methodology required. After completing this, design prototypes such as uses cases and class diagrams will also be drafted</w:t>
       </w:r>
+      <w:r>
+        <w:t>.</w:t>
+      </w:r>
     </w:p>
     <w:p>
       <w:pPr>
@@ -6995,6 +6998,9 @@
     <w:p>
       <w:r>
         <w:t>A discussion of areas where it could possibly go wrong with the application and other possible work which could be implemented outside the current scope of the application lifecycle</w:t>
+      </w:r>
+      <w:r>
+        <w:t>.</w:t>
       </w:r>
     </w:p>
     <w:p/>
@@ -7987,13 +7993,8 @@
     </w:p>
     <w:p>
       <w:r>
-        <w:t xml:space="preserve">The application functionality and design are universally catered towards specific user group. They do not expand the UX to generic users. As a result, the focus of the application for the project should be the UI design to allow for generic input rather than specific. This would improve the UX and ease of use combined with giving a feature to make the application stand </w:t>
-      </w:r>
-      <w:proofErr w:type="gramStart"/>
-      <w:r>
-        <w:t>out.#</w:t>
-      </w:r>
-      <w:proofErr w:type="gramEnd"/>
+        <w:t>The application functionality and design are universally catered towards specific user group. They do not expand the UX to generic users. As a result, the focus of the application for the project should be the UI design to allow for generic input rather than specific. This would improve the UX and ease of use combined with giving a feature to make the application stand out.</w:t>
+      </w:r>
     </w:p>
     <w:p/>
     <w:p/>
@@ -10362,15 +10363,7 @@
     </w:p>
     <w:p>
       <w:r>
-        <w:t xml:space="preserve">These technologies are best suited for the development of the application through their adaptability to the users’ requirements, the </w:t>
-      </w:r>
-      <w:r>
-        <w:t>developer’s</w:t>
-      </w:r>
-      <w:bookmarkStart w:id="13" w:name="_GoBack"/>
-      <w:bookmarkEnd w:id="13"/>
-      <w:r>
-        <w:t xml:space="preserve"> technical needs and the General User Interface requirements. </w:t>
+        <w:t xml:space="preserve">These technologies are best suited for the development of the application through their adaptability to the users’ requirements, the developer’s technical needs and the General User Interface requirements. </w:t>
       </w:r>
     </w:p>
     <w:p/>
@@ -10398,158 +10391,2265 @@
       <w:pPr>
         <w:pStyle w:val="Heading1"/>
       </w:pPr>
-      <w:bookmarkStart w:id="14" w:name="_Toc21978030"/>
+      <w:bookmarkStart w:id="13" w:name="_Toc21978030"/>
       <w:r>
         <w:lastRenderedPageBreak/>
-        <w:t xml:space="preserve">3. Prototype </w:t>
-      </w:r>
-      <w:r>
-        <w:t>Design</w:t>
+        <w:t>3. Prototype Design</w:t>
+      </w:r>
+      <w:bookmarkEnd w:id="13"/>
+      <w:r>
+        <w:t xml:space="preserve"> </w:t>
+      </w:r>
+    </w:p>
+    <w:p>
+      <w:pPr>
+        <w:pStyle w:val="Heading2"/>
+      </w:pPr>
+      <w:bookmarkStart w:id="14" w:name="_Toc21978031"/>
+      <w:r>
+        <w:t>3.1 Introduction</w:t>
       </w:r>
       <w:bookmarkEnd w:id="14"/>
-      <w:r>
+    </w:p>
+    <w:p>
+      <w:r>
+        <w:t xml:space="preserve">This chapter provides the insight into abstract layers of the application and the route of its development. An overview of how the technology researched in chapter two will be provided and analysed against the requirements of the applicable. This insight includes specifications sourced from the system’s architecture to the full stack development and the applicable chosen methodology. </w:t>
+      </w:r>
+    </w:p>
+    <w:p>
+      <w:pPr>
+        <w:pStyle w:val="Heading2"/>
+      </w:pPr>
+      <w:bookmarkStart w:id="15" w:name="_Toc21978032"/>
+      <w:r>
+        <w:t>3.2. Software Methodology</w:t>
+      </w:r>
+      <w:bookmarkEnd w:id="15"/>
+    </w:p>
+    <w:p>
+      <w:pPr>
+        <w:rPr>
+          <w:b/>
+        </w:rPr>
+      </w:pPr>
+      <w:r>
+        <w:rPr>
+          <w:b/>
+        </w:rPr>
+        <w:t>Feature Driven Development</w:t>
+      </w:r>
+    </w:p>
+    <w:p>
+      <w:r>
+        <w:t>This methodology is one of the few adaptive methodologies which focuses on five short iterations and steps. Each iteration lasts approximately two weeks. The first three covered at the start are to “</w:t>
+      </w:r>
+      <w:r>
+        <w:rPr>
+          <w:lang w:val="en-GB" w:eastAsia="en-GB"/>
+        </w:rPr>
+        <w:t>Develop an Overall Model</w:t>
+      </w:r>
+      <w:r>
+        <w:rPr>
+          <w:lang w:val="en-GB" w:eastAsia="en-GB"/>
+        </w:rPr>
+        <w:t>”, “</w:t>
+      </w:r>
+      <w:r>
+        <w:rPr>
+          <w:lang w:val="en-GB" w:eastAsia="en-GB"/>
+        </w:rPr>
+        <w:t>Build a Features List</w:t>
+      </w:r>
+      <w:r>
+        <w:rPr>
+          <w:lang w:val="en-GB" w:eastAsia="en-GB"/>
+        </w:rPr>
+        <w:t>” and “</w:t>
+      </w:r>
+      <w:r>
+        <w:rPr>
+          <w:lang w:val="en-GB" w:eastAsia="en-GB"/>
+        </w:rPr>
+        <w:t>Plan by Feature</w:t>
+      </w:r>
+      <w:r>
+        <w:rPr>
+          <w:lang w:val="en-GB" w:eastAsia="en-GB"/>
+        </w:rPr>
+        <w:t xml:space="preserve">”. The last two covered at the end are to </w:t>
+      </w:r>
+      <w:r>
+        <w:t>Build</w:t>
+      </w:r>
+      <w:r>
+        <w:t xml:space="preserve"> by Feature</w:t>
+      </w:r>
+      <w:r>
+        <w:t xml:space="preserve"> and Design by Feature.</w:t>
+      </w:r>
+      <w:r>
+        <w:rPr>
+          <w:noProof/>
+        </w:rPr>
+        <w:drawing>
+          <wp:inline distT="0" distB="0" distL="0" distR="0" wp14:anchorId="1F95754F" wp14:editId="43C21AE9">
+            <wp:extent cx="5731510" cy="3039745"/>
+            <wp:effectExtent l="133350" t="114300" r="135890" b="160655"/>
+            <wp:docPr id="26" name="Picture 26"/>
+            <wp:cNvGraphicFramePr>
+              <a:graphicFrameLocks xmlns:a="http://schemas.openxmlformats.org/drawingml/2006/main" noChangeAspect="1"/>
+            </wp:cNvGraphicFramePr>
+            <a:graphic xmlns:a="http://schemas.openxmlformats.org/drawingml/2006/main">
+              <a:graphicData uri="http://schemas.openxmlformats.org/drawingml/2006/picture">
+                <pic:pic xmlns:pic="http://schemas.openxmlformats.org/drawingml/2006/picture">
+                  <pic:nvPicPr>
+                    <pic:cNvPr id="9" name="Illustration_for_nlt_blog_modeling.jpg"/>
+                    <pic:cNvPicPr/>
+                  </pic:nvPicPr>
+                  <pic:blipFill>
+                    <a:blip r:embed="rId40">
+                      <a:extLst>
+                        <a:ext uri="{28A0092B-C50C-407E-A947-70E740481C1C}">
+                          <a14:useLocalDpi xmlns:a14="http://schemas.microsoft.com/office/drawing/2010/main" val="0"/>
+                        </a:ext>
+                      </a:extLst>
+                    </a:blip>
+                    <a:stretch>
+                      <a:fillRect/>
+                    </a:stretch>
+                  </pic:blipFill>
+                  <pic:spPr>
+                    <a:xfrm>
+                      <a:off x="0" y="0"/>
+                      <a:ext cx="5731510" cy="3039745"/>
+                    </a:xfrm>
+                    <a:prstGeom prst="rect">
+                      <a:avLst/>
+                    </a:prstGeom>
+                    <a:solidFill>
+                      <a:srgbClr val="FFFFFF">
+                        <a:shade val="85000"/>
+                      </a:srgbClr>
+                    </a:solidFill>
+                    <a:ln w="88900" cap="sq">
+                      <a:solidFill>
+                        <a:srgbClr val="FFFFFF"/>
+                      </a:solidFill>
+                      <a:miter lim="800000"/>
+                    </a:ln>
+                    <a:effectLst>
+                      <a:outerShdw blurRad="55000" dist="18000" dir="5400000" algn="tl" rotWithShape="0">
+                        <a:srgbClr val="000000">
+                          <a:alpha val="40000"/>
+                        </a:srgbClr>
+                      </a:outerShdw>
+                    </a:effectLst>
+                    <a:scene3d>
+                      <a:camera prst="orthographicFront"/>
+                      <a:lightRig rig="twoPt" dir="t">
+                        <a:rot lat="0" lon="0" rev="7200000"/>
+                      </a:lightRig>
+                    </a:scene3d>
+                    <a:sp3d>
+                      <a:bevelT w="25400" h="19050"/>
+                      <a:contourClr>
+                        <a:srgbClr val="FFFFFF"/>
+                      </a:contourClr>
+                    </a:sp3d>
+                  </pic:spPr>
+                </pic:pic>
+              </a:graphicData>
+            </a:graphic>
+          </wp:inline>
+        </w:drawing>
+      </w:r>
+    </w:p>
+    <w:p>
+      <w:pPr>
+        <w:rPr>
+          <w:b/>
+        </w:rPr>
+      </w:pPr>
+      <w:r>
+        <w:rPr>
+          <w:b/>
+        </w:rPr>
+        <w:t>Agile</w:t>
+      </w:r>
+    </w:p>
+    <w:p>
+      <w:pPr>
+        <w:rPr>
+          <w:rFonts w:eastAsia="Times New Roman" w:cstheme="minorHAnsi"/>
+          <w:lang w:val="en-GB" w:eastAsia="en-GB"/>
+        </w:rPr>
+      </w:pPr>
+      <w:r>
+        <w:rPr>
+          <w:rFonts w:cstheme="minorHAnsi"/>
+        </w:rPr>
+        <w:t xml:space="preserve">This methodology is another adaptive methodology being looked. Created as the </w:t>
+      </w:r>
+      <w:proofErr w:type="spellStart"/>
+      <w:r>
+        <w:rPr>
+          <w:rFonts w:cstheme="minorHAnsi"/>
+        </w:rPr>
+        <w:t>alterative</w:t>
+      </w:r>
+      <w:proofErr w:type="spellEnd"/>
+      <w:r>
+        <w:rPr>
+          <w:rFonts w:cstheme="minorHAnsi"/>
+        </w:rPr>
+        <w:t xml:space="preserve"> to the waterfall method, this involves both the potential users and the stakeholders in closer range for influence on the project itself. Key aspects of the project include ensuring the user is actively involved in the process, the team is enabled to make independent decisions, allow adaptable requirements in a fixed timeframe, enable the capturing of the requirements at the high level, iteration over small developed releases, frequent delivery of products, completion of the feature before moving on ,</w:t>
+      </w:r>
+      <w:r>
+        <w:rPr>
+          <w:rFonts w:eastAsia="Times New Roman" w:cstheme="minorHAnsi"/>
+          <w:lang w:val="en-GB" w:eastAsia="en-GB"/>
+        </w:rPr>
+        <w:t xml:space="preserve"> applying the 80/20 rule, provide room for rigours integrated tests and clear comprehensive, </w:t>
+      </w:r>
+      <w:r>
+        <w:rPr>
+          <w:rFonts w:eastAsia="Times New Roman" w:cstheme="minorHAnsi"/>
+          <w:lang w:val="en-GB" w:eastAsia="en-GB"/>
+        </w:rPr>
+        <w:t>collaborative &amp; cooperative approach between all stakeholders</w:t>
+      </w:r>
+      <w:r>
+        <w:rPr>
+          <w:rFonts w:eastAsia="Times New Roman" w:cstheme="minorHAnsi"/>
+          <w:lang w:val="en-GB" w:eastAsia="en-GB"/>
+        </w:rPr>
+        <w:t>.</w:t>
+      </w:r>
+    </w:p>
+    <w:p>
+      <w:pPr>
+        <w:rPr>
+          <w:rFonts w:eastAsia="Times New Roman" w:cstheme="minorHAnsi"/>
+          <w:lang w:val="en-GB" w:eastAsia="en-GB"/>
+        </w:rPr>
+      </w:pPr>
+      <w:r>
+        <w:rPr>
+          <w:rFonts w:eastAsia="Times New Roman" w:cstheme="minorHAnsi"/>
+          <w:noProof/>
+          <w:lang w:val="en-GB" w:eastAsia="en-GB"/>
+        </w:rPr>
+        <w:lastRenderedPageBreak/>
+        <w:drawing>
+          <wp:inline distT="0" distB="0" distL="0" distR="0" wp14:anchorId="088F33DD" wp14:editId="78C5693E">
+            <wp:extent cx="2815886" cy="2632124"/>
+            <wp:effectExtent l="133350" t="114300" r="156210" b="168275"/>
+            <wp:docPr id="21" name="Picture 21"/>
+            <wp:cNvGraphicFramePr>
+              <a:graphicFrameLocks xmlns:a="http://schemas.openxmlformats.org/drawingml/2006/main" noChangeAspect="1"/>
+            </wp:cNvGraphicFramePr>
+            <a:graphic xmlns:a="http://schemas.openxmlformats.org/drawingml/2006/main">
+              <a:graphicData uri="http://schemas.openxmlformats.org/drawingml/2006/picture">
+                <pic:pic xmlns:pic="http://schemas.openxmlformats.org/drawingml/2006/picture">
+                  <pic:nvPicPr>
+                    <pic:cNvPr id="21" name="agile-software-development.jpg"/>
+                    <pic:cNvPicPr/>
+                  </pic:nvPicPr>
+                  <pic:blipFill>
+                    <a:blip r:embed="rId41">
+                      <a:extLst>
+                        <a:ext uri="{28A0092B-C50C-407E-A947-70E740481C1C}">
+                          <a14:useLocalDpi xmlns:a14="http://schemas.microsoft.com/office/drawing/2010/main" val="0"/>
+                        </a:ext>
+                      </a:extLst>
+                    </a:blip>
+                    <a:stretch>
+                      <a:fillRect/>
+                    </a:stretch>
+                  </pic:blipFill>
+                  <pic:spPr>
+                    <a:xfrm>
+                      <a:off x="0" y="0"/>
+                      <a:ext cx="2863866" cy="2676973"/>
+                    </a:xfrm>
+                    <a:prstGeom prst="rect">
+                      <a:avLst/>
+                    </a:prstGeom>
+                    <a:solidFill>
+                      <a:srgbClr val="FFFFFF">
+                        <a:shade val="85000"/>
+                      </a:srgbClr>
+                    </a:solidFill>
+                    <a:ln w="88900" cap="sq">
+                      <a:solidFill>
+                        <a:srgbClr val="FFFFFF"/>
+                      </a:solidFill>
+                      <a:miter lim="800000"/>
+                    </a:ln>
+                    <a:effectLst>
+                      <a:outerShdw blurRad="55000" dist="18000" dir="5400000" algn="tl" rotWithShape="0">
+                        <a:srgbClr val="000000">
+                          <a:alpha val="40000"/>
+                        </a:srgbClr>
+                      </a:outerShdw>
+                    </a:effectLst>
+                    <a:scene3d>
+                      <a:camera prst="orthographicFront"/>
+                      <a:lightRig rig="twoPt" dir="t">
+                        <a:rot lat="0" lon="0" rev="7200000"/>
+                      </a:lightRig>
+                    </a:scene3d>
+                    <a:sp3d>
+                      <a:bevelT w="25400" h="19050"/>
+                      <a:contourClr>
+                        <a:srgbClr val="FFFFFF"/>
+                      </a:contourClr>
+                    </a:sp3d>
+                  </pic:spPr>
+                </pic:pic>
+              </a:graphicData>
+            </a:graphic>
+          </wp:inline>
+        </w:drawing>
+      </w:r>
+    </w:p>
+    <w:p>
+      <w:pPr>
+        <w:rPr>
+          <w:b/>
+        </w:rPr>
+      </w:pPr>
+      <w:r>
+        <w:rPr>
+          <w:b/>
+        </w:rPr>
+        <w:t>Prototyping</w:t>
+      </w:r>
+    </w:p>
+    <w:p>
+      <w:r>
+        <w:t xml:space="preserve">This methodology is used when attempting to create a solution to a proof of concept or a business requirement. It is normally adapted, developed, redefined and refined until the requirements have been gathered and understood to be correct. Once that happens, the final version will expand on the prototype in its implementation.  </w:t>
+      </w:r>
+    </w:p>
+    <w:p>
+      <w:r>
+        <w:rPr>
+          <w:noProof/>
+        </w:rPr>
+        <w:drawing>
+          <wp:inline distT="0" distB="0" distL="0" distR="0" wp14:anchorId="4863660F" wp14:editId="284F3514">
+            <wp:extent cx="5731510" cy="1768475"/>
+            <wp:effectExtent l="133350" t="114300" r="135890" b="155575"/>
+            <wp:docPr id="22" name="Picture 22"/>
+            <wp:cNvGraphicFramePr>
+              <a:graphicFrameLocks xmlns:a="http://schemas.openxmlformats.org/drawingml/2006/main" noChangeAspect="1"/>
+            </wp:cNvGraphicFramePr>
+            <a:graphic xmlns:a="http://schemas.openxmlformats.org/drawingml/2006/main">
+              <a:graphicData uri="http://schemas.openxmlformats.org/drawingml/2006/picture">
+                <pic:pic xmlns:pic="http://schemas.openxmlformats.org/drawingml/2006/picture">
+                  <pic:nvPicPr>
+                    <pic:cNvPr id="22" name="prototyping.png"/>
+                    <pic:cNvPicPr/>
+                  </pic:nvPicPr>
+                  <pic:blipFill>
+                    <a:blip r:embed="rId42">
+                      <a:extLst>
+                        <a:ext uri="{28A0092B-C50C-407E-A947-70E740481C1C}">
+                          <a14:useLocalDpi xmlns:a14="http://schemas.microsoft.com/office/drawing/2010/main" val="0"/>
+                        </a:ext>
+                      </a:extLst>
+                    </a:blip>
+                    <a:stretch>
+                      <a:fillRect/>
+                    </a:stretch>
+                  </pic:blipFill>
+                  <pic:spPr>
+                    <a:xfrm>
+                      <a:off x="0" y="0"/>
+                      <a:ext cx="5731510" cy="1768475"/>
+                    </a:xfrm>
+                    <a:prstGeom prst="rect">
+                      <a:avLst/>
+                    </a:prstGeom>
+                    <a:solidFill>
+                      <a:srgbClr val="FFFFFF">
+                        <a:shade val="85000"/>
+                      </a:srgbClr>
+                    </a:solidFill>
+                    <a:ln w="88900" cap="sq">
+                      <a:solidFill>
+                        <a:srgbClr val="FFFFFF"/>
+                      </a:solidFill>
+                      <a:miter lim="800000"/>
+                    </a:ln>
+                    <a:effectLst>
+                      <a:outerShdw blurRad="55000" dist="18000" dir="5400000" algn="tl" rotWithShape="0">
+                        <a:srgbClr val="000000">
+                          <a:alpha val="40000"/>
+                        </a:srgbClr>
+                      </a:outerShdw>
+                    </a:effectLst>
+                    <a:scene3d>
+                      <a:camera prst="orthographicFront"/>
+                      <a:lightRig rig="twoPt" dir="t">
+                        <a:rot lat="0" lon="0" rev="7200000"/>
+                      </a:lightRig>
+                    </a:scene3d>
+                    <a:sp3d>
+                      <a:bevelT w="25400" h="19050"/>
+                      <a:contourClr>
+                        <a:srgbClr val="FFFFFF"/>
+                      </a:contourClr>
+                    </a:sp3d>
+                  </pic:spPr>
+                </pic:pic>
+              </a:graphicData>
+            </a:graphic>
+          </wp:inline>
+        </w:drawing>
+      </w:r>
+    </w:p>
+    <w:p>
+      <w:pPr>
+        <w:rPr>
+          <w:b/>
+        </w:rPr>
+      </w:pPr>
+      <w:r>
+        <w:rPr>
+          <w:b/>
+        </w:rPr>
+        <w:t>Agile Feature Prototyping</w:t>
+      </w:r>
+    </w:p>
+    <w:p>
+      <w:r>
+        <w:t>This is the methodology chosen and is created from each part of the researched methodology discussed.  The methodology starts out like the Feature Driven Development methodology, where it captures the overall model and gathers the features as the first two steps at the start. Once completing that, it goes through iterations of sprints, like the agile methodology. Within each sprint, it would plan out each feature with the user for design purposes, which is followed by prototyping process and then returns to the planning for review. Since this is a circular motion, any part of the step can return to the source it came from for review, which is an aspect of agile during sprints. Since prototyping is included as this step, this is where prototyping methodology is used. The curricular can be ran through a few times before it is satisfied with the feature result before deploying it in increments. The next feature is worked on then.</w:t>
+      </w:r>
+    </w:p>
+    <w:p/>
+    <w:p>
+      <w:r>
+        <w:rPr>
+          <w:noProof/>
+        </w:rPr>
+        <w:lastRenderedPageBreak/>
+        <w:drawing>
+          <wp:inline distT="0" distB="0" distL="0" distR="0" wp14:anchorId="01B3FBC3" wp14:editId="70CE23DB">
+            <wp:extent cx="4698460" cy="6624114"/>
+            <wp:effectExtent l="0" t="0" r="6985" b="5715"/>
+            <wp:docPr id="27" name="Picture 27"/>
+            <wp:cNvGraphicFramePr>
+              <a:graphicFrameLocks xmlns:a="http://schemas.openxmlformats.org/drawingml/2006/main" noChangeAspect="1"/>
+            </wp:cNvGraphicFramePr>
+            <a:graphic xmlns:a="http://schemas.openxmlformats.org/drawingml/2006/main">
+              <a:graphicData uri="http://schemas.openxmlformats.org/drawingml/2006/picture">
+                <pic:pic xmlns:pic="http://schemas.openxmlformats.org/drawingml/2006/picture">
+                  <pic:nvPicPr>
+                    <pic:cNvPr id="27" name="IMG_20191207_191652.jpg"/>
+                    <pic:cNvPicPr/>
+                  </pic:nvPicPr>
+                  <pic:blipFill rotWithShape="1">
+                    <a:blip r:embed="rId43" cstate="print">
+                      <a:extLst>
+                        <a:ext uri="{28A0092B-C50C-407E-A947-70E740481C1C}">
+                          <a14:useLocalDpi xmlns:a14="http://schemas.microsoft.com/office/drawing/2010/main" val="0"/>
+                        </a:ext>
+                      </a:extLst>
+                    </a:blip>
+                    <a:srcRect l="7638" t="1146" r="10361" b="12151"/>
+                    <a:stretch/>
+                  </pic:blipFill>
+                  <pic:spPr bwMode="auto">
+                    <a:xfrm>
+                      <a:off x="0" y="0"/>
+                      <a:ext cx="4699828" cy="6626042"/>
+                    </a:xfrm>
+                    <a:prstGeom prst="rect">
+                      <a:avLst/>
+                    </a:prstGeom>
+                    <a:ln>
+                      <a:noFill/>
+                    </a:ln>
+                    <a:extLst>
+                      <a:ext uri="{53640926-AAD7-44D8-BBD7-CCE9431645EC}">
+                        <a14:shadowObscured xmlns:a14="http://schemas.microsoft.com/office/drawing/2010/main"/>
+                      </a:ext>
+                    </a:extLst>
+                  </pic:spPr>
+                </pic:pic>
+              </a:graphicData>
+            </a:graphic>
+          </wp:inline>
+        </w:drawing>
+      </w:r>
+    </w:p>
+    <w:p/>
+    <w:p/>
+    <w:p/>
+    <w:p/>
+    <w:p/>
+    <w:p/>
+    <w:p>
+      <w:pPr>
+        <w:pStyle w:val="Heading2"/>
+      </w:pPr>
+      <w:bookmarkStart w:id="16" w:name="_Toc21978033"/>
+      <w:r>
+        <w:lastRenderedPageBreak/>
+        <w:t>3.3. Overview of System</w:t>
+      </w:r>
+      <w:bookmarkEnd w:id="16"/>
+    </w:p>
+    <w:p>
+      <w:r>
+        <w:t>The systems’ technical architecture is designed using a Three-Tier Client-Server Architecture. This is to ensure the logic of concerns are decoupled for minimal conflict between the three layers of software, known as the presentation layer, the application layer and the database layer. The presentation layer is managed by the client machine, the application layer is managed by the application server and the database layer is managed by the database server. The presentation layer can also be referenced as the front-view, the application layer as the middleware and the database layer as the backend. The previous mentioned terminologies can interchange. The methodology for building the application is the combination of FDD, Agile and Prototyping (as described previously)</w:t>
+      </w:r>
+    </w:p>
+    <w:p>
+      <w:r>
+        <w:rPr>
+          <w:noProof/>
+        </w:rPr>
+        <w:drawing>
+          <wp:inline distT="0" distB="0" distL="0" distR="0" wp14:anchorId="2F42755C" wp14:editId="239D0B16">
+            <wp:extent cx="5731510" cy="2614930"/>
+            <wp:effectExtent l="114300" t="114300" r="116840" b="147320"/>
+            <wp:docPr id="24" name="Picture 24"/>
+            <wp:cNvGraphicFramePr>
+              <a:graphicFrameLocks xmlns:a="http://schemas.openxmlformats.org/drawingml/2006/main" noChangeAspect="1"/>
+            </wp:cNvGraphicFramePr>
+            <a:graphic xmlns:a="http://schemas.openxmlformats.org/drawingml/2006/main">
+              <a:graphicData uri="http://schemas.openxmlformats.org/drawingml/2006/picture">
+                <pic:pic xmlns:pic="http://schemas.openxmlformats.org/drawingml/2006/picture">
+                  <pic:nvPicPr>
+                    <pic:cNvPr id="24" name="3-tier-client-server-architecture.jpg"/>
+                    <pic:cNvPicPr/>
+                  </pic:nvPicPr>
+                  <pic:blipFill>
+                    <a:blip r:embed="rId44">
+                      <a:extLst>
+                        <a:ext uri="{28A0092B-C50C-407E-A947-70E740481C1C}">
+                          <a14:useLocalDpi xmlns:a14="http://schemas.microsoft.com/office/drawing/2010/main" val="0"/>
+                        </a:ext>
+                      </a:extLst>
+                    </a:blip>
+                    <a:stretch>
+                      <a:fillRect/>
+                    </a:stretch>
+                  </pic:blipFill>
+                  <pic:spPr>
+                    <a:xfrm>
+                      <a:off x="0" y="0"/>
+                      <a:ext cx="5731510" cy="2614930"/>
+                    </a:xfrm>
+                    <a:prstGeom prst="rect">
+                      <a:avLst/>
+                    </a:prstGeom>
+                    <a:solidFill>
+                      <a:srgbClr val="FFFFFF">
+                        <a:shade val="85000"/>
+                      </a:srgbClr>
+                    </a:solidFill>
+                    <a:ln w="88900" cap="sq">
+                      <a:solidFill>
+                        <a:srgbClr val="FFFFFF"/>
+                      </a:solidFill>
+                      <a:miter lim="800000"/>
+                    </a:ln>
+                    <a:effectLst>
+                      <a:outerShdw blurRad="55000" dist="18000" dir="5400000" algn="tl" rotWithShape="0">
+                        <a:srgbClr val="000000">
+                          <a:alpha val="40000"/>
+                        </a:srgbClr>
+                      </a:outerShdw>
+                    </a:effectLst>
+                    <a:scene3d>
+                      <a:camera prst="orthographicFront"/>
+                      <a:lightRig rig="twoPt" dir="t">
+                        <a:rot lat="0" lon="0" rev="7200000"/>
+                      </a:lightRig>
+                    </a:scene3d>
+                    <a:sp3d>
+                      <a:bevelT w="25400" h="19050"/>
+                      <a:contourClr>
+                        <a:srgbClr val="FFFFFF"/>
+                      </a:contourClr>
+                    </a:sp3d>
+                  </pic:spPr>
+                </pic:pic>
+              </a:graphicData>
+            </a:graphic>
+          </wp:inline>
+        </w:drawing>
+      </w:r>
+    </w:p>
+    <w:p>
+      <w:r>
+        <w:rPr>
+          <w:noProof/>
+        </w:rPr>
+        <w:drawing>
+          <wp:inline distT="0" distB="0" distL="0" distR="0" wp14:anchorId="5ABF1B77" wp14:editId="708D8137">
+            <wp:extent cx="2898723" cy="3528985"/>
+            <wp:effectExtent l="0" t="0" r="0" b="0"/>
+            <wp:docPr id="25" name="Picture 25"/>
+            <wp:cNvGraphicFramePr>
+              <a:graphicFrameLocks xmlns:a="http://schemas.openxmlformats.org/drawingml/2006/main" noChangeAspect="1"/>
+            </wp:cNvGraphicFramePr>
+            <a:graphic xmlns:a="http://schemas.openxmlformats.org/drawingml/2006/main">
+              <a:graphicData uri="http://schemas.openxmlformats.org/drawingml/2006/picture">
+                <pic:pic xmlns:pic="http://schemas.openxmlformats.org/drawingml/2006/picture">
+                  <pic:nvPicPr>
+                    <pic:cNvPr id="25" name="IMG_20191207_175416.jpg"/>
+                    <pic:cNvPicPr/>
+                  </pic:nvPicPr>
+                  <pic:blipFill rotWithShape="1">
+                    <a:blip r:embed="rId45" cstate="print">
+                      <a:extLst>
+                        <a:ext uri="{28A0092B-C50C-407E-A947-70E740481C1C}">
+                          <a14:useLocalDpi xmlns:a14="http://schemas.microsoft.com/office/drawing/2010/main" val="0"/>
+                        </a:ext>
+                      </a:extLst>
+                    </a:blip>
+                    <a:srcRect l="5911" t="13158" r="6465" b="6837"/>
+                    <a:stretch/>
+                  </pic:blipFill>
+                  <pic:spPr bwMode="auto">
+                    <a:xfrm>
+                      <a:off x="0" y="0"/>
+                      <a:ext cx="2905612" cy="3537372"/>
+                    </a:xfrm>
+                    <a:prstGeom prst="rect">
+                      <a:avLst/>
+                    </a:prstGeom>
+                    <a:ln>
+                      <a:noFill/>
+                    </a:ln>
+                    <a:extLst>
+                      <a:ext uri="{53640926-AAD7-44D8-BBD7-CCE9431645EC}">
+                        <a14:shadowObscured xmlns:a14="http://schemas.microsoft.com/office/drawing/2010/main"/>
+                      </a:ext>
+                    </a:extLst>
+                  </pic:spPr>
+                </pic:pic>
+              </a:graphicData>
+            </a:graphic>
+          </wp:inline>
+        </w:drawing>
+      </w:r>
+    </w:p>
+    <w:p>
+      <w:pPr>
+        <w:pStyle w:val="Heading2"/>
+      </w:pPr>
+      <w:bookmarkStart w:id="17" w:name="_Toc21978034"/>
+      <w:r>
+        <w:lastRenderedPageBreak/>
+        <w:t>3.4. Front-End</w:t>
+      </w:r>
+      <w:bookmarkEnd w:id="17"/>
+    </w:p>
+    <w:p>
+      <w:r>
+        <w:t xml:space="preserve">The front-end aspect of the application is the presentation layer of the system architecture. It displays the information in which the application will look like to the user. This is critical to the system as the complexity of the application is geared towards the user experience, the user interface and design. The functionality of this layer must be polished to properly capture the input of the user in retrospect to their diet. </w:t>
+      </w:r>
+    </w:p>
+    <w:p>
+      <w:pPr>
+        <w:rPr>
+          <w:b/>
+        </w:rPr>
+      </w:pPr>
+      <w:r>
+        <w:rPr>
+          <w:b/>
+        </w:rPr>
+        <w:t>Low Fide Prototype</w:t>
+      </w:r>
+    </w:p>
+    <w:p>
+      <w:r>
+        <w:t>Paper prototypes were conjured as the presentation ideas were fleshed out. As part of the first iteration, these low-fide diagrams outlined the first look of the application.</w:t>
+      </w:r>
+    </w:p>
+    <w:p>
+      <w:r>
+        <w:t>A look at some of the drafts</w:t>
+      </w:r>
+    </w:p>
+    <w:p>
+      <w:pPr>
+        <w:rPr>
+          <w:noProof/>
+        </w:rPr>
+      </w:pPr>
+      <w:r>
+        <w:rPr>
+          <w:noProof/>
+        </w:rPr>
+        <w:drawing>
+          <wp:inline distT="0" distB="0" distL="0" distR="0" wp14:anchorId="7FA304C7" wp14:editId="2BFB326B">
+            <wp:extent cx="956511" cy="1786535"/>
+            <wp:effectExtent l="0" t="0" r="0" b="4445"/>
+            <wp:docPr id="28" name="Picture 28"/>
+            <wp:cNvGraphicFramePr>
+              <a:graphicFrameLocks xmlns:a="http://schemas.openxmlformats.org/drawingml/2006/main" noChangeAspect="1"/>
+            </wp:cNvGraphicFramePr>
+            <a:graphic xmlns:a="http://schemas.openxmlformats.org/drawingml/2006/main">
+              <a:graphicData uri="http://schemas.openxmlformats.org/drawingml/2006/picture">
+                <pic:pic xmlns:pic="http://schemas.openxmlformats.org/drawingml/2006/picture">
+                  <pic:nvPicPr>
+                    <pic:cNvPr id="4" name="IMG_20191201_160627.jpg"/>
+                    <pic:cNvPicPr/>
+                  </pic:nvPicPr>
+                  <pic:blipFill rotWithShape="1">
+                    <a:blip r:embed="rId46" cstate="print">
+                      <a:extLst>
+                        <a:ext uri="{28A0092B-C50C-407E-A947-70E740481C1C}">
+                          <a14:useLocalDpi xmlns:a14="http://schemas.microsoft.com/office/drawing/2010/main" val="0"/>
+                        </a:ext>
+                      </a:extLst>
+                    </a:blip>
+                    <a:srcRect t="12569" r="21742"/>
+                    <a:stretch/>
+                  </pic:blipFill>
+                  <pic:spPr bwMode="auto">
+                    <a:xfrm>
+                      <a:off x="0" y="0"/>
+                      <a:ext cx="992544" cy="1853835"/>
+                    </a:xfrm>
+                    <a:prstGeom prst="rect">
+                      <a:avLst/>
+                    </a:prstGeom>
+                    <a:ln>
+                      <a:noFill/>
+                    </a:ln>
+                    <a:extLst>
+                      <a:ext uri="{53640926-AAD7-44D8-BBD7-CCE9431645EC}">
+                        <a14:shadowObscured xmlns:a14="http://schemas.microsoft.com/office/drawing/2010/main"/>
+                      </a:ext>
+                    </a:extLst>
+                  </pic:spPr>
+                </pic:pic>
+              </a:graphicData>
+            </a:graphic>
+          </wp:inline>
+        </w:drawing>
+      </w:r>
+      <w:r>
+        <w:t xml:space="preserve">     </w:t>
+      </w:r>
+      <w:r>
+        <w:rPr>
+          <w:noProof/>
+        </w:rPr>
+        <w:drawing>
+          <wp:inline distT="0" distB="0" distL="0" distR="0" wp14:anchorId="5EC9EA8B" wp14:editId="0337AEC4">
+            <wp:extent cx="1074866" cy="1617200"/>
+            <wp:effectExtent l="0" t="0" r="0" b="2540"/>
+            <wp:docPr id="29" name="Picture 29"/>
+            <wp:cNvGraphicFramePr>
+              <a:graphicFrameLocks xmlns:a="http://schemas.openxmlformats.org/drawingml/2006/main" noChangeAspect="1"/>
+            </wp:cNvGraphicFramePr>
+            <a:graphic xmlns:a="http://schemas.openxmlformats.org/drawingml/2006/main">
+              <a:graphicData uri="http://schemas.openxmlformats.org/drawingml/2006/picture">
+                <pic:pic xmlns:pic="http://schemas.openxmlformats.org/drawingml/2006/picture">
+                  <pic:nvPicPr>
+                    <pic:cNvPr id="5" name="IMG_20191201_161318.jpg"/>
+                    <pic:cNvPicPr/>
+                  </pic:nvPicPr>
+                  <pic:blipFill rotWithShape="1">
+                    <a:blip r:embed="rId47" cstate="print">
+                      <a:extLst>
+                        <a:ext uri="{28A0092B-C50C-407E-A947-70E740481C1C}">
+                          <a14:useLocalDpi xmlns:a14="http://schemas.microsoft.com/office/drawing/2010/main" val="0"/>
+                        </a:ext>
+                      </a:extLst>
+                    </a:blip>
+                    <a:srcRect l="2641" t="16554" r="60700"/>
+                    <a:stretch/>
+                  </pic:blipFill>
+                  <pic:spPr bwMode="auto">
+                    <a:xfrm>
+                      <a:off x="0" y="0"/>
+                      <a:ext cx="1114547" cy="1676903"/>
+                    </a:xfrm>
+                    <a:prstGeom prst="rect">
+                      <a:avLst/>
+                    </a:prstGeom>
+                    <a:ln>
+                      <a:noFill/>
+                    </a:ln>
+                    <a:extLst>
+                      <a:ext uri="{53640926-AAD7-44D8-BBD7-CCE9431645EC}">
+                        <a14:shadowObscured xmlns:a14="http://schemas.microsoft.com/office/drawing/2010/main"/>
+                      </a:ext>
+                    </a:extLst>
+                  </pic:spPr>
+                </pic:pic>
+              </a:graphicData>
+            </a:graphic>
+          </wp:inline>
+        </w:drawing>
+      </w:r>
+      <w:r>
+        <w:rPr>
+          <w:noProof/>
+        </w:rPr>
+        <w:t xml:space="preserve">  </w:t>
+      </w:r>
+      <w:r>
+        <w:rPr>
+          <w:noProof/>
+        </w:rPr>
+        <w:drawing>
+          <wp:inline distT="0" distB="0" distL="0" distR="0" wp14:anchorId="0A3847A2" wp14:editId="2C20CEB2">
+            <wp:extent cx="1008194" cy="1675397"/>
+            <wp:effectExtent l="0" t="0" r="1905" b="1270"/>
+            <wp:docPr id="30" name="Picture 30"/>
+            <wp:cNvGraphicFramePr>
+              <a:graphicFrameLocks xmlns:a="http://schemas.openxmlformats.org/drawingml/2006/main" noChangeAspect="1"/>
+            </wp:cNvGraphicFramePr>
+            <a:graphic xmlns:a="http://schemas.openxmlformats.org/drawingml/2006/main">
+              <a:graphicData uri="http://schemas.openxmlformats.org/drawingml/2006/picture">
+                <pic:pic xmlns:pic="http://schemas.openxmlformats.org/drawingml/2006/picture">
+                  <pic:nvPicPr>
+                    <pic:cNvPr id="5" name="IMG_20191201_161318.jpg"/>
+                    <pic:cNvPicPr/>
+                  </pic:nvPicPr>
+                  <pic:blipFill rotWithShape="1">
+                    <a:blip r:embed="rId48" cstate="print">
+                      <a:extLst>
+                        <a:ext uri="{28A0092B-C50C-407E-A947-70E740481C1C}">
+                          <a14:useLocalDpi xmlns:a14="http://schemas.microsoft.com/office/drawing/2010/main" val="0"/>
+                        </a:ext>
+                      </a:extLst>
+                    </a:blip>
+                    <a:srcRect l="61608" t="15587" r="4817"/>
+                    <a:stretch/>
+                  </pic:blipFill>
+                  <pic:spPr bwMode="auto">
+                    <a:xfrm>
+                      <a:off x="0" y="0"/>
+                      <a:ext cx="1036789" cy="1722915"/>
+                    </a:xfrm>
+                    <a:prstGeom prst="rect">
+                      <a:avLst/>
+                    </a:prstGeom>
+                    <a:ln>
+                      <a:noFill/>
+                    </a:ln>
+                    <a:extLst>
+                      <a:ext uri="{53640926-AAD7-44D8-BBD7-CCE9431645EC}">
+                        <a14:shadowObscured xmlns:a14="http://schemas.microsoft.com/office/drawing/2010/main"/>
+                      </a:ext>
+                    </a:extLst>
+                  </pic:spPr>
+                </pic:pic>
+              </a:graphicData>
+            </a:graphic>
+          </wp:inline>
+        </w:drawing>
+      </w:r>
+      <w:r>
+        <w:rPr>
+          <w:noProof/>
+        </w:rPr>
         <w:t xml:space="preserve"> </w:t>
       </w:r>
+      <w:r>
+        <w:rPr>
+          <w:noProof/>
+        </w:rPr>
+        <w:drawing>
+          <wp:inline distT="0" distB="0" distL="0" distR="0" wp14:anchorId="01A66005" wp14:editId="66BE507B">
+            <wp:extent cx="1049027" cy="1675130"/>
+            <wp:effectExtent l="0" t="0" r="0" b="1270"/>
+            <wp:docPr id="23" name="Picture 23"/>
+            <wp:cNvGraphicFramePr>
+              <a:graphicFrameLocks xmlns:a="http://schemas.openxmlformats.org/drawingml/2006/main" noChangeAspect="1"/>
+            </wp:cNvGraphicFramePr>
+            <a:graphic xmlns:a="http://schemas.openxmlformats.org/drawingml/2006/main">
+              <a:graphicData uri="http://schemas.openxmlformats.org/drawingml/2006/picture">
+                <pic:pic xmlns:pic="http://schemas.openxmlformats.org/drawingml/2006/picture">
+                  <pic:nvPicPr>
+                    <pic:cNvPr id="8" name="IMG_20191201_161524.jpg"/>
+                    <pic:cNvPicPr/>
+                  </pic:nvPicPr>
+                  <pic:blipFill>
+                    <a:blip r:embed="rId49" cstate="print">
+                      <a:extLst>
+                        <a:ext uri="{28A0092B-C50C-407E-A947-70E740481C1C}">
+                          <a14:useLocalDpi xmlns:a14="http://schemas.microsoft.com/office/drawing/2010/main" val="0"/>
+                        </a:ext>
+                      </a:extLst>
+                    </a:blip>
+                    <a:stretch>
+                      <a:fillRect/>
+                    </a:stretch>
+                  </pic:blipFill>
+                  <pic:spPr>
+                    <a:xfrm>
+                      <a:off x="0" y="0"/>
+                      <a:ext cx="1082182" cy="1728074"/>
+                    </a:xfrm>
+                    <a:prstGeom prst="rect">
+                      <a:avLst/>
+                    </a:prstGeom>
+                  </pic:spPr>
+                </pic:pic>
+              </a:graphicData>
+            </a:graphic>
+          </wp:inline>
+        </w:drawing>
+      </w:r>
+      <w:r>
+        <w:rPr>
+          <w:noProof/>
+        </w:rPr>
+        <w:drawing>
+          <wp:inline distT="0" distB="0" distL="0" distR="0" wp14:anchorId="2E226AC5" wp14:editId="7966DA5C">
+            <wp:extent cx="2635806" cy="1558090"/>
+            <wp:effectExtent l="0" t="0" r="0" b="4445"/>
+            <wp:docPr id="31" name="Picture 31"/>
+            <wp:cNvGraphicFramePr>
+              <a:graphicFrameLocks xmlns:a="http://schemas.openxmlformats.org/drawingml/2006/main" noChangeAspect="1"/>
+            </wp:cNvGraphicFramePr>
+            <a:graphic xmlns:a="http://schemas.openxmlformats.org/drawingml/2006/main">
+              <a:graphicData uri="http://schemas.openxmlformats.org/drawingml/2006/picture">
+                <pic:pic xmlns:pic="http://schemas.openxmlformats.org/drawingml/2006/picture">
+                  <pic:nvPicPr>
+                    <pic:cNvPr id="6" name="IMG_20191201_161420.jpg"/>
+                    <pic:cNvPicPr/>
+                  </pic:nvPicPr>
+                  <pic:blipFill rotWithShape="1">
+                    <a:blip r:embed="rId50" cstate="print">
+                      <a:extLst>
+                        <a:ext uri="{28A0092B-C50C-407E-A947-70E740481C1C}">
+                          <a14:useLocalDpi xmlns:a14="http://schemas.microsoft.com/office/drawing/2010/main" val="0"/>
+                        </a:ext>
+                      </a:extLst>
+                    </a:blip>
+                    <a:srcRect t="8272" b="5907"/>
+                    <a:stretch/>
+                  </pic:blipFill>
+                  <pic:spPr bwMode="auto">
+                    <a:xfrm>
+                      <a:off x="0" y="0"/>
+                      <a:ext cx="2713607" cy="1604080"/>
+                    </a:xfrm>
+                    <a:prstGeom prst="rect">
+                      <a:avLst/>
+                    </a:prstGeom>
+                    <a:ln>
+                      <a:noFill/>
+                    </a:ln>
+                    <a:extLst>
+                      <a:ext uri="{53640926-AAD7-44D8-BBD7-CCE9431645EC}">
+                        <a14:shadowObscured xmlns:a14="http://schemas.microsoft.com/office/drawing/2010/main"/>
+                      </a:ext>
+                    </a:extLst>
+                  </pic:spPr>
+                </pic:pic>
+              </a:graphicData>
+            </a:graphic>
+          </wp:inline>
+        </w:drawing>
+      </w:r>
+      <w:r>
+        <w:t xml:space="preserve">  </w:t>
+      </w:r>
+      <w:r>
+        <w:rPr>
+          <w:noProof/>
+        </w:rPr>
+        <w:drawing>
+          <wp:inline distT="0" distB="0" distL="0" distR="0" wp14:anchorId="79D3F09B" wp14:editId="52C26DCF">
+            <wp:extent cx="1306533" cy="1665671"/>
+            <wp:effectExtent l="0" t="0" r="8255" b="0"/>
+            <wp:docPr id="32" name="Picture 32"/>
+            <wp:cNvGraphicFramePr>
+              <a:graphicFrameLocks xmlns:a="http://schemas.openxmlformats.org/drawingml/2006/main" noChangeAspect="1"/>
+            </wp:cNvGraphicFramePr>
+            <a:graphic xmlns:a="http://schemas.openxmlformats.org/drawingml/2006/main">
+              <a:graphicData uri="http://schemas.openxmlformats.org/drawingml/2006/picture">
+                <pic:pic xmlns:pic="http://schemas.openxmlformats.org/drawingml/2006/picture">
+                  <pic:nvPicPr>
+                    <pic:cNvPr id="7" name="IMG_20191201_161443.jpg"/>
+                    <pic:cNvPicPr/>
+                  </pic:nvPicPr>
+                  <pic:blipFill rotWithShape="1">
+                    <a:blip r:embed="rId51" cstate="print">
+                      <a:extLst>
+                        <a:ext uri="{28A0092B-C50C-407E-A947-70E740481C1C}">
+                          <a14:useLocalDpi xmlns:a14="http://schemas.microsoft.com/office/drawing/2010/main" val="0"/>
+                        </a:ext>
+                      </a:extLst>
+                    </a:blip>
+                    <a:srcRect l="3324" t="15734" r="44339"/>
+                    <a:stretch/>
+                  </pic:blipFill>
+                  <pic:spPr bwMode="auto">
+                    <a:xfrm>
+                      <a:off x="0" y="0"/>
+                      <a:ext cx="1342513" cy="1711542"/>
+                    </a:xfrm>
+                    <a:prstGeom prst="rect">
+                      <a:avLst/>
+                    </a:prstGeom>
+                    <a:ln>
+                      <a:noFill/>
+                    </a:ln>
+                    <a:extLst>
+                      <a:ext uri="{53640926-AAD7-44D8-BBD7-CCE9431645EC}">
+                        <a14:shadowObscured xmlns:a14="http://schemas.microsoft.com/office/drawing/2010/main"/>
+                      </a:ext>
+                    </a:extLst>
+                  </pic:spPr>
+                </pic:pic>
+              </a:graphicData>
+            </a:graphic>
+          </wp:inline>
+        </w:drawing>
+      </w:r>
+      <w:r>
+        <w:rPr>
+          <w:noProof/>
+        </w:rPr>
+        <w:t xml:space="preserve"> </w:t>
+      </w:r>
+      <w:r>
+        <w:rPr>
+          <w:noProof/>
+        </w:rPr>
+        <w:drawing>
+          <wp:inline distT="0" distB="0" distL="0" distR="0" wp14:anchorId="07FB6FA6" wp14:editId="53F6F7CA">
+            <wp:extent cx="1061793" cy="1693845"/>
+            <wp:effectExtent l="0" t="0" r="5080" b="1905"/>
+            <wp:docPr id="33" name="Picture 33"/>
+            <wp:cNvGraphicFramePr>
+              <a:graphicFrameLocks xmlns:a="http://schemas.openxmlformats.org/drawingml/2006/main" noChangeAspect="1"/>
+            </wp:cNvGraphicFramePr>
+            <a:graphic xmlns:a="http://schemas.openxmlformats.org/drawingml/2006/main">
+              <a:graphicData uri="http://schemas.openxmlformats.org/drawingml/2006/picture">
+                <pic:pic xmlns:pic="http://schemas.openxmlformats.org/drawingml/2006/picture">
+                  <pic:nvPicPr>
+                    <pic:cNvPr id="7" name="IMG_20191201_161443.jpg"/>
+                    <pic:cNvPicPr/>
+                  </pic:nvPicPr>
+                  <pic:blipFill rotWithShape="1">
+                    <a:blip r:embed="rId51" cstate="print">
+                      <a:extLst>
+                        <a:ext uri="{28A0092B-C50C-407E-A947-70E740481C1C}">
+                          <a14:useLocalDpi xmlns:a14="http://schemas.microsoft.com/office/drawing/2010/main" val="0"/>
+                        </a:ext>
+                      </a:extLst>
+                    </a:blip>
+                    <a:srcRect l="57310" t="13994"/>
+                    <a:stretch/>
+                  </pic:blipFill>
+                  <pic:spPr bwMode="auto">
+                    <a:xfrm>
+                      <a:off x="0" y="0"/>
+                      <a:ext cx="1097912" cy="1751465"/>
+                    </a:xfrm>
+                    <a:prstGeom prst="rect">
+                      <a:avLst/>
+                    </a:prstGeom>
+                    <a:ln>
+                      <a:noFill/>
+                    </a:ln>
+                    <a:extLst>
+                      <a:ext uri="{53640926-AAD7-44D8-BBD7-CCE9431645EC}">
+                        <a14:shadowObscured xmlns:a14="http://schemas.microsoft.com/office/drawing/2010/main"/>
+                      </a:ext>
+                    </a:extLst>
+                  </pic:spPr>
+                </pic:pic>
+              </a:graphicData>
+            </a:graphic>
+          </wp:inline>
+        </w:drawing>
+      </w:r>
+      <w:r>
+        <w:rPr>
+          <w:noProof/>
+        </w:rPr>
+        <w:t xml:space="preserve"> </w:t>
+      </w:r>
+    </w:p>
+    <w:p>
+      <w:pPr>
+        <w:rPr>
+          <w:b/>
+          <w:noProof/>
+        </w:rPr>
+      </w:pPr>
+      <w:r>
+        <w:rPr>
+          <w:b/>
+          <w:noProof/>
+        </w:rPr>
+        <w:t>Medium Fidelty Prototype</w:t>
+      </w:r>
+    </w:p>
+    <w:p>
+      <w:pPr>
+        <w:rPr>
+          <w:noProof/>
+        </w:rPr>
+      </w:pPr>
+      <w:r>
+        <w:rPr>
+          <w:noProof/>
+        </w:rPr>
+        <w:t xml:space="preserve">Afterwards the layout of midium fidelty version of the prototype were created, both to display the newer look of the prototype with adding visual aesthic features to the application and the associtaced behaviour of the application. The prototypes and the associcted stroyboards were created from an online software called FluidUI. </w:t>
+      </w:r>
+    </w:p>
+    <w:p>
+      <w:pPr>
+        <w:rPr>
+          <w:b/>
+          <w:noProof/>
+        </w:rPr>
+      </w:pPr>
+      <w:r>
+        <w:rPr>
+          <w:b/>
+          <w:noProof/>
+        </w:rPr>
+        <w:t>First Storyboard Iteration</w:t>
+      </w:r>
+    </w:p>
+    <w:p>
+      <w:r>
+        <w:rPr>
+          <w:noProof/>
+        </w:rPr>
+        <w:drawing>
+          <wp:inline distT="0" distB="0" distL="0" distR="0" wp14:anchorId="448CDAF9" wp14:editId="6AB94D15">
+            <wp:extent cx="2699898" cy="1221206"/>
+            <wp:effectExtent l="133350" t="114300" r="139065" b="169545"/>
+            <wp:docPr id="34" name="Picture 34"/>
+            <wp:cNvGraphicFramePr>
+              <a:graphicFrameLocks xmlns:a="http://schemas.openxmlformats.org/drawingml/2006/main" noChangeAspect="1"/>
+            </wp:cNvGraphicFramePr>
+            <a:graphic xmlns:a="http://schemas.openxmlformats.org/drawingml/2006/main">
+              <a:graphicData uri="http://schemas.openxmlformats.org/drawingml/2006/picture">
+                <pic:pic xmlns:pic="http://schemas.openxmlformats.org/drawingml/2006/picture">
+                  <pic:nvPicPr>
+                    <pic:cNvPr id="9" name="overview-0.jpg"/>
+                    <pic:cNvPicPr/>
+                  </pic:nvPicPr>
+                  <pic:blipFill rotWithShape="1">
+                    <a:blip r:embed="rId52" cstate="print">
+                      <a:extLst>
+                        <a:ext uri="{28A0092B-C50C-407E-A947-70E740481C1C}">
+                          <a14:useLocalDpi xmlns:a14="http://schemas.microsoft.com/office/drawing/2010/main" val="0"/>
+                        </a:ext>
+                      </a:extLst>
+                    </a:blip>
+                    <a:srcRect t="2426" r="2674"/>
+                    <a:stretch/>
+                  </pic:blipFill>
+                  <pic:spPr bwMode="auto">
+                    <a:xfrm>
+                      <a:off x="0" y="0"/>
+                      <a:ext cx="2744143" cy="1241219"/>
+                    </a:xfrm>
+                    <a:prstGeom prst="rect">
+                      <a:avLst/>
+                    </a:prstGeom>
+                    <a:solidFill>
+                      <a:srgbClr val="FFFFFF">
+                        <a:shade val="85000"/>
+                      </a:srgbClr>
+                    </a:solidFill>
+                    <a:ln w="88900" cap="sq">
+                      <a:solidFill>
+                        <a:srgbClr val="FFFFFF"/>
+                      </a:solidFill>
+                      <a:miter lim="800000"/>
+                    </a:ln>
+                    <a:effectLst>
+                      <a:outerShdw blurRad="55000" dist="18000" dir="5400000" algn="tl" rotWithShape="0">
+                        <a:srgbClr val="000000">
+                          <a:alpha val="40000"/>
+                        </a:srgbClr>
+                      </a:outerShdw>
+                    </a:effectLst>
+                    <a:scene3d>
+                      <a:camera prst="orthographicFront"/>
+                      <a:lightRig rig="twoPt" dir="t">
+                        <a:rot lat="0" lon="0" rev="7200000"/>
+                      </a:lightRig>
+                    </a:scene3d>
+                    <a:sp3d>
+                      <a:bevelT w="25400" h="19050"/>
+                      <a:contourClr>
+                        <a:srgbClr val="FFFFFF"/>
+                      </a:contourClr>
+                    </a:sp3d>
+                    <a:extLst>
+                      <a:ext uri="{53640926-AAD7-44D8-BBD7-CCE9431645EC}">
+                        <a14:shadowObscured xmlns:a14="http://schemas.microsoft.com/office/drawing/2010/main"/>
+                      </a:ext>
+                    </a:extLst>
+                  </pic:spPr>
+                </pic:pic>
+              </a:graphicData>
+            </a:graphic>
+          </wp:inline>
+        </w:drawing>
+      </w:r>
+    </w:p>
+    <w:p>
+      <w:pPr>
+        <w:rPr>
+          <w:b/>
+        </w:rPr>
+      </w:pPr>
+      <w:r>
+        <w:rPr>
+          <w:b/>
+        </w:rPr>
+        <w:lastRenderedPageBreak/>
+        <w:t>Second</w:t>
+      </w:r>
+      <w:r>
+        <w:rPr>
+          <w:b/>
+        </w:rPr>
+        <w:t xml:space="preserve"> Storyboard</w:t>
+      </w:r>
+      <w:r>
+        <w:rPr>
+          <w:b/>
+        </w:rPr>
+        <w:t xml:space="preserve"> </w:t>
+      </w:r>
+      <w:r>
+        <w:rPr>
+          <w:b/>
+          <w:noProof/>
+        </w:rPr>
+        <w:t>Iteration</w:t>
+      </w:r>
+    </w:p>
+    <w:p>
+      <w:r>
+        <w:rPr>
+          <w:noProof/>
+        </w:rPr>
+        <w:drawing>
+          <wp:inline distT="0" distB="0" distL="0" distR="0" wp14:anchorId="61CF1B88" wp14:editId="616028BD">
+            <wp:extent cx="3850622" cy="3935696"/>
+            <wp:effectExtent l="152400" t="114300" r="150495" b="160655"/>
+            <wp:docPr id="35" name="Picture 35"/>
+            <wp:cNvGraphicFramePr>
+              <a:graphicFrameLocks xmlns:a="http://schemas.openxmlformats.org/drawingml/2006/main" noChangeAspect="1"/>
+            </wp:cNvGraphicFramePr>
+            <a:graphic xmlns:a="http://schemas.openxmlformats.org/drawingml/2006/main">
+              <a:graphicData uri="http://schemas.openxmlformats.org/drawingml/2006/picture">
+                <pic:pic xmlns:pic="http://schemas.openxmlformats.org/drawingml/2006/picture">
+                  <pic:nvPicPr>
+                    <pic:cNvPr id="13" name="overview-1-1.jpg"/>
+                    <pic:cNvPicPr/>
+                  </pic:nvPicPr>
+                  <pic:blipFill>
+                    <a:blip r:embed="rId53" cstate="print">
+                      <a:extLst>
+                        <a:ext uri="{28A0092B-C50C-407E-A947-70E740481C1C}">
+                          <a14:useLocalDpi xmlns:a14="http://schemas.microsoft.com/office/drawing/2010/main" val="0"/>
+                        </a:ext>
+                      </a:extLst>
+                    </a:blip>
+                    <a:stretch>
+                      <a:fillRect/>
+                    </a:stretch>
+                  </pic:blipFill>
+                  <pic:spPr>
+                    <a:xfrm>
+                      <a:off x="0" y="0"/>
+                      <a:ext cx="3885554" cy="3971399"/>
+                    </a:xfrm>
+                    <a:prstGeom prst="rect">
+                      <a:avLst/>
+                    </a:prstGeom>
+                    <a:solidFill>
+                      <a:srgbClr val="FFFFFF">
+                        <a:shade val="85000"/>
+                      </a:srgbClr>
+                    </a:solidFill>
+                    <a:ln w="88900" cap="sq">
+                      <a:solidFill>
+                        <a:srgbClr val="FFFFFF"/>
+                      </a:solidFill>
+                      <a:miter lim="800000"/>
+                    </a:ln>
+                    <a:effectLst>
+                      <a:outerShdw blurRad="55000" dist="18000" dir="5400000" algn="tl" rotWithShape="0">
+                        <a:srgbClr val="000000">
+                          <a:alpha val="40000"/>
+                        </a:srgbClr>
+                      </a:outerShdw>
+                    </a:effectLst>
+                    <a:scene3d>
+                      <a:camera prst="orthographicFront"/>
+                      <a:lightRig rig="twoPt" dir="t">
+                        <a:rot lat="0" lon="0" rev="7200000"/>
+                      </a:lightRig>
+                    </a:scene3d>
+                    <a:sp3d>
+                      <a:bevelT w="25400" h="19050"/>
+                      <a:contourClr>
+                        <a:srgbClr val="FFFFFF"/>
+                      </a:contourClr>
+                    </a:sp3d>
+                  </pic:spPr>
+                </pic:pic>
+              </a:graphicData>
+            </a:graphic>
+          </wp:inline>
+        </w:drawing>
+      </w:r>
+    </w:p>
+    <w:p>
+      <w:pPr>
+        <w:rPr>
+          <w:b/>
+        </w:rPr>
+      </w:pPr>
+      <w:r>
+        <w:rPr>
+          <w:b/>
+        </w:rPr>
+        <w:t xml:space="preserve">Third Storyboard </w:t>
+      </w:r>
+      <w:r>
+        <w:rPr>
+          <w:b/>
+          <w:noProof/>
+        </w:rPr>
+        <w:t>Iteration</w:t>
+      </w:r>
+    </w:p>
+    <w:p>
+      <w:r>
+        <w:rPr>
+          <w:noProof/>
+        </w:rPr>
+        <w:drawing>
+          <wp:inline distT="0" distB="0" distL="0" distR="0" wp14:anchorId="4107CFEC" wp14:editId="63C074D6">
+            <wp:extent cx="4644189" cy="2802639"/>
+            <wp:effectExtent l="133350" t="114300" r="118745" b="169545"/>
+            <wp:docPr id="36" name="Picture 36"/>
+            <wp:cNvGraphicFramePr>
+              <a:graphicFrameLocks xmlns:a="http://schemas.openxmlformats.org/drawingml/2006/main" noChangeAspect="1"/>
+            </wp:cNvGraphicFramePr>
+            <a:graphic xmlns:a="http://schemas.openxmlformats.org/drawingml/2006/main">
+              <a:graphicData uri="http://schemas.openxmlformats.org/drawingml/2006/picture">
+                <pic:pic xmlns:pic="http://schemas.openxmlformats.org/drawingml/2006/picture">
+                  <pic:nvPicPr>
+                    <pic:cNvPr id="15" name="overview-2.jpg"/>
+                    <pic:cNvPicPr/>
+                  </pic:nvPicPr>
+                  <pic:blipFill rotWithShape="1">
+                    <a:blip r:embed="rId54" cstate="print">
+                      <a:extLst>
+                        <a:ext uri="{28A0092B-C50C-407E-A947-70E740481C1C}">
+                          <a14:useLocalDpi xmlns:a14="http://schemas.microsoft.com/office/drawing/2010/main" val="0"/>
+                        </a:ext>
+                      </a:extLst>
+                    </a:blip>
+                    <a:srcRect l="4418" b="2559"/>
+                    <a:stretch/>
+                  </pic:blipFill>
+                  <pic:spPr bwMode="auto">
+                    <a:xfrm>
+                      <a:off x="0" y="0"/>
+                      <a:ext cx="4646753" cy="2804186"/>
+                    </a:xfrm>
+                    <a:prstGeom prst="rect">
+                      <a:avLst/>
+                    </a:prstGeom>
+                    <a:solidFill>
+                      <a:srgbClr val="FFFFFF">
+                        <a:shade val="85000"/>
+                      </a:srgbClr>
+                    </a:solidFill>
+                    <a:ln w="88900" cap="sq">
+                      <a:solidFill>
+                        <a:srgbClr val="FFFFFF"/>
+                      </a:solidFill>
+                      <a:miter lim="800000"/>
+                    </a:ln>
+                    <a:effectLst>
+                      <a:outerShdw blurRad="55000" dist="18000" dir="5400000" algn="tl" rotWithShape="0">
+                        <a:srgbClr val="000000">
+                          <a:alpha val="40000"/>
+                        </a:srgbClr>
+                      </a:outerShdw>
+                    </a:effectLst>
+                    <a:scene3d>
+                      <a:camera prst="orthographicFront"/>
+                      <a:lightRig rig="twoPt" dir="t">
+                        <a:rot lat="0" lon="0" rev="7200000"/>
+                      </a:lightRig>
+                    </a:scene3d>
+                    <a:sp3d>
+                      <a:bevelT w="25400" h="19050"/>
+                      <a:contourClr>
+                        <a:srgbClr val="FFFFFF"/>
+                      </a:contourClr>
+                    </a:sp3d>
+                    <a:extLst>
+                      <a:ext uri="{53640926-AAD7-44D8-BBD7-CCE9431645EC}">
+                        <a14:shadowObscured xmlns:a14="http://schemas.microsoft.com/office/drawing/2010/main"/>
+                      </a:ext>
+                    </a:extLst>
+                  </pic:spPr>
+                </pic:pic>
+              </a:graphicData>
+            </a:graphic>
+          </wp:inline>
+        </w:drawing>
+      </w:r>
     </w:p>
     <w:p/>
-    <w:p>
-      <w:pPr>
-        <w:rPr>
-          <w:b/>
-          <w:u w:val="single"/>
-        </w:rPr>
-      </w:pPr>
-      <w:r>
-        <w:rPr>
-          <w:b/>
-          <w:u w:val="single"/>
-        </w:rPr>
-        <w:t>As least 6</w:t>
-      </w:r>
-      <w:r>
-        <w:rPr>
-          <w:b/>
-          <w:u w:val="single"/>
-        </w:rPr>
-        <w:t xml:space="preserve"> pages, but as many as you like</w:t>
-      </w:r>
-      <w:r>
-        <w:rPr>
-          <w:b/>
-          <w:u w:val="single"/>
-        </w:rPr>
-        <w:t xml:space="preserve"> (but lots of diagrams, which count towards the page total).</w:t>
-      </w:r>
-    </w:p>
     <w:p/>
+    <w:p/>
+    <w:p>
+      <w:pPr>
+        <w:rPr>
+          <w:b/>
+        </w:rPr>
+      </w:pPr>
+      <w:r>
+        <w:rPr>
+          <w:b/>
+        </w:rPr>
+        <w:lastRenderedPageBreak/>
+        <w:t xml:space="preserve">Some of the </w:t>
+      </w:r>
+      <w:r>
+        <w:rPr>
+          <w:b/>
+        </w:rPr>
+        <w:t>Wireframe</w:t>
+      </w:r>
+      <w:r>
+        <w:rPr>
+          <w:b/>
+        </w:rPr>
+        <w:t xml:space="preserve"> layout</w:t>
+      </w:r>
+    </w:p>
+    <w:p>
+      <w:r>
+        <w:rPr>
+          <w:noProof/>
+        </w:rPr>
+        <w:drawing>
+          <wp:inline distT="0" distB="0" distL="0" distR="0" wp14:anchorId="694F295B" wp14:editId="1CF26C51">
+            <wp:extent cx="1840407" cy="3295506"/>
+            <wp:effectExtent l="0" t="0" r="7620" b="635"/>
+            <wp:docPr id="37" name="Picture 37"/>
+            <wp:cNvGraphicFramePr>
+              <a:graphicFrameLocks xmlns:a="http://schemas.openxmlformats.org/drawingml/2006/main" noChangeAspect="1"/>
+            </wp:cNvGraphicFramePr>
+            <a:graphic xmlns:a="http://schemas.openxmlformats.org/drawingml/2006/main">
+              <a:graphicData uri="http://schemas.openxmlformats.org/drawingml/2006/picture">
+                <pic:pic xmlns:pic="http://schemas.openxmlformats.org/drawingml/2006/picture">
+                  <pic:nvPicPr>
+                    <pic:cNvPr id="10" name="mediumPrototype-one.jpg"/>
+                    <pic:cNvPicPr/>
+                  </pic:nvPicPr>
+                  <pic:blipFill>
+                    <a:blip r:embed="rId55">
+                      <a:extLst>
+                        <a:ext uri="{28A0092B-C50C-407E-A947-70E740481C1C}">
+                          <a14:useLocalDpi xmlns:a14="http://schemas.microsoft.com/office/drawing/2010/main" val="0"/>
+                        </a:ext>
+                      </a:extLst>
+                    </a:blip>
+                    <a:stretch>
+                      <a:fillRect/>
+                    </a:stretch>
+                  </pic:blipFill>
+                  <pic:spPr>
+                    <a:xfrm>
+                      <a:off x="0" y="0"/>
+                      <a:ext cx="1856193" cy="3323772"/>
+                    </a:xfrm>
+                    <a:prstGeom prst="rect">
+                      <a:avLst/>
+                    </a:prstGeom>
+                  </pic:spPr>
+                </pic:pic>
+              </a:graphicData>
+            </a:graphic>
+          </wp:inline>
+        </w:drawing>
+      </w:r>
+      <w:r>
+        <w:t xml:space="preserve"> </w:t>
+      </w:r>
+      <w:r>
+        <w:rPr>
+          <w:noProof/>
+        </w:rPr>
+        <w:drawing>
+          <wp:inline distT="0" distB="0" distL="0" distR="0" wp14:anchorId="1B321441" wp14:editId="6B3FB742">
+            <wp:extent cx="1838919" cy="3306430"/>
+            <wp:effectExtent l="0" t="0" r="9525" b="8890"/>
+            <wp:docPr id="38" name="Picture 38"/>
+            <wp:cNvGraphicFramePr>
+              <a:graphicFrameLocks xmlns:a="http://schemas.openxmlformats.org/drawingml/2006/main" noChangeAspect="1"/>
+            </wp:cNvGraphicFramePr>
+            <a:graphic xmlns:a="http://schemas.openxmlformats.org/drawingml/2006/main">
+              <a:graphicData uri="http://schemas.openxmlformats.org/drawingml/2006/picture">
+                <pic:pic xmlns:pic="http://schemas.openxmlformats.org/drawingml/2006/picture">
+                  <pic:nvPicPr>
+                    <pic:cNvPr id="11" name="mediumPrototype-two.jpg"/>
+                    <pic:cNvPicPr/>
+                  </pic:nvPicPr>
+                  <pic:blipFill>
+                    <a:blip r:embed="rId56">
+                      <a:extLst>
+                        <a:ext uri="{28A0092B-C50C-407E-A947-70E740481C1C}">
+                          <a14:useLocalDpi xmlns:a14="http://schemas.microsoft.com/office/drawing/2010/main" val="0"/>
+                        </a:ext>
+                      </a:extLst>
+                    </a:blip>
+                    <a:stretch>
+                      <a:fillRect/>
+                    </a:stretch>
+                  </pic:blipFill>
+                  <pic:spPr>
+                    <a:xfrm>
+                      <a:off x="0" y="0"/>
+                      <a:ext cx="1860383" cy="3345023"/>
+                    </a:xfrm>
+                    <a:prstGeom prst="rect">
+                      <a:avLst/>
+                    </a:prstGeom>
+                  </pic:spPr>
+                </pic:pic>
+              </a:graphicData>
+            </a:graphic>
+          </wp:inline>
+        </w:drawing>
+      </w:r>
+      <w:r>
+        <w:t xml:space="preserve"> </w:t>
+      </w:r>
+      <w:r>
+        <w:rPr>
+          <w:noProof/>
+        </w:rPr>
+        <w:drawing>
+          <wp:inline distT="0" distB="0" distL="0" distR="0" wp14:anchorId="06666148" wp14:editId="20AEB5D7">
+            <wp:extent cx="1871330" cy="3329899"/>
+            <wp:effectExtent l="0" t="0" r="0" b="4445"/>
+            <wp:docPr id="39" name="Picture 39"/>
+            <wp:cNvGraphicFramePr>
+              <a:graphicFrameLocks xmlns:a="http://schemas.openxmlformats.org/drawingml/2006/main" noChangeAspect="1"/>
+            </wp:cNvGraphicFramePr>
+            <a:graphic xmlns:a="http://schemas.openxmlformats.org/drawingml/2006/main">
+              <a:graphicData uri="http://schemas.openxmlformats.org/drawingml/2006/picture">
+                <pic:pic xmlns:pic="http://schemas.openxmlformats.org/drawingml/2006/picture">
+                  <pic:nvPicPr>
+                    <pic:cNvPr id="12" name="mediumPrototype-three.jpg"/>
+                    <pic:cNvPicPr/>
+                  </pic:nvPicPr>
+                  <pic:blipFill rotWithShape="1">
+                    <a:blip r:embed="rId57">
+                      <a:extLst>
+                        <a:ext uri="{28A0092B-C50C-407E-A947-70E740481C1C}">
+                          <a14:useLocalDpi xmlns:a14="http://schemas.microsoft.com/office/drawing/2010/main" val="0"/>
+                        </a:ext>
+                      </a:extLst>
+                    </a:blip>
+                    <a:srcRect r="10207"/>
+                    <a:stretch/>
+                  </pic:blipFill>
+                  <pic:spPr bwMode="auto">
+                    <a:xfrm>
+                      <a:off x="0" y="0"/>
+                      <a:ext cx="1885890" cy="3355807"/>
+                    </a:xfrm>
+                    <a:prstGeom prst="rect">
+                      <a:avLst/>
+                    </a:prstGeom>
+                    <a:ln>
+                      <a:noFill/>
+                    </a:ln>
+                    <a:extLst>
+                      <a:ext uri="{53640926-AAD7-44D8-BBD7-CCE9431645EC}">
+                        <a14:shadowObscured xmlns:a14="http://schemas.microsoft.com/office/drawing/2010/main"/>
+                      </a:ext>
+                    </a:extLst>
+                  </pic:spPr>
+                </pic:pic>
+              </a:graphicData>
+            </a:graphic>
+          </wp:inline>
+        </w:drawing>
+      </w:r>
+    </w:p>
+    <w:p/>
+    <w:p>
+      <w:r>
+        <w:t>Use Case Diagrams were created alongside the applications prototypes and are used to represent the system behaviour with the user interaction. They also demonstrate both compulsory functionality and extendable ones for each part the user interacts with. This was drafted in three stages.</w:t>
+      </w:r>
+    </w:p>
+    <w:p>
+      <w:r>
+        <w:rPr>
+          <w:noProof/>
+        </w:rPr>
+        <w:drawing>
+          <wp:inline distT="0" distB="0" distL="0" distR="0" wp14:anchorId="6982B2CC" wp14:editId="56123711">
+            <wp:extent cx="4235450" cy="2514600"/>
+            <wp:effectExtent l="133350" t="114300" r="146050" b="171450"/>
+            <wp:docPr id="40" name="Picture 40"/>
+            <wp:cNvGraphicFramePr>
+              <a:graphicFrameLocks xmlns:a="http://schemas.openxmlformats.org/drawingml/2006/main" noChangeAspect="1"/>
+            </wp:cNvGraphicFramePr>
+            <a:graphic xmlns:a="http://schemas.openxmlformats.org/drawingml/2006/main">
+              <a:graphicData uri="http://schemas.openxmlformats.org/drawingml/2006/picture">
+                <pic:pic xmlns:pic="http://schemas.openxmlformats.org/drawingml/2006/picture">
+                  <pic:nvPicPr>
+                    <pic:cNvPr id="1" name="stage1.jpg"/>
+                    <pic:cNvPicPr/>
+                  </pic:nvPicPr>
+                  <pic:blipFill>
+                    <a:blip r:embed="rId58">
+                      <a:extLst>
+                        <a:ext uri="{28A0092B-C50C-407E-A947-70E740481C1C}">
+                          <a14:useLocalDpi xmlns:a14="http://schemas.microsoft.com/office/drawing/2010/main" val="0"/>
+                        </a:ext>
+                      </a:extLst>
+                    </a:blip>
+                    <a:stretch>
+                      <a:fillRect/>
+                    </a:stretch>
+                  </pic:blipFill>
+                  <pic:spPr>
+                    <a:xfrm>
+                      <a:off x="0" y="0"/>
+                      <a:ext cx="4235450" cy="2514600"/>
+                    </a:xfrm>
+                    <a:prstGeom prst="rect">
+                      <a:avLst/>
+                    </a:prstGeom>
+                    <a:solidFill>
+                      <a:srgbClr val="FFFFFF">
+                        <a:shade val="85000"/>
+                      </a:srgbClr>
+                    </a:solidFill>
+                    <a:ln w="88900" cap="sq">
+                      <a:solidFill>
+                        <a:srgbClr val="FFFFFF"/>
+                      </a:solidFill>
+                      <a:miter lim="800000"/>
+                    </a:ln>
+                    <a:effectLst>
+                      <a:outerShdw blurRad="55000" dist="18000" dir="5400000" algn="tl" rotWithShape="0">
+                        <a:srgbClr val="000000">
+                          <a:alpha val="40000"/>
+                        </a:srgbClr>
+                      </a:outerShdw>
+                    </a:effectLst>
+                    <a:scene3d>
+                      <a:camera prst="orthographicFront"/>
+                      <a:lightRig rig="twoPt" dir="t">
+                        <a:rot lat="0" lon="0" rev="7200000"/>
+                      </a:lightRig>
+                    </a:scene3d>
+                    <a:sp3d>
+                      <a:bevelT w="25400" h="19050"/>
+                      <a:contourClr>
+                        <a:srgbClr val="FFFFFF"/>
+                      </a:contourClr>
+                    </a:sp3d>
+                  </pic:spPr>
+                </pic:pic>
+              </a:graphicData>
+            </a:graphic>
+          </wp:inline>
+        </w:drawing>
+      </w:r>
+    </w:p>
+    <w:p>
+      <w:r>
+        <w:rPr>
+          <w:noProof/>
+        </w:rPr>
+        <w:lastRenderedPageBreak/>
+        <w:drawing>
+          <wp:inline distT="0" distB="0" distL="0" distR="0" wp14:anchorId="13D763CA" wp14:editId="491C0357">
+            <wp:extent cx="4838700" cy="2425700"/>
+            <wp:effectExtent l="133350" t="114300" r="133350" b="165100"/>
+            <wp:docPr id="41" name="Picture 41"/>
+            <wp:cNvGraphicFramePr>
+              <a:graphicFrameLocks xmlns:a="http://schemas.openxmlformats.org/drawingml/2006/main" noChangeAspect="1"/>
+            </wp:cNvGraphicFramePr>
+            <a:graphic xmlns:a="http://schemas.openxmlformats.org/drawingml/2006/main">
+              <a:graphicData uri="http://schemas.openxmlformats.org/drawingml/2006/picture">
+                <pic:pic xmlns:pic="http://schemas.openxmlformats.org/drawingml/2006/picture">
+                  <pic:nvPicPr>
+                    <pic:cNvPr id="2" name="stage2.jpg"/>
+                    <pic:cNvPicPr/>
+                  </pic:nvPicPr>
+                  <pic:blipFill>
+                    <a:blip r:embed="rId59">
+                      <a:extLst>
+                        <a:ext uri="{28A0092B-C50C-407E-A947-70E740481C1C}">
+                          <a14:useLocalDpi xmlns:a14="http://schemas.microsoft.com/office/drawing/2010/main" val="0"/>
+                        </a:ext>
+                      </a:extLst>
+                    </a:blip>
+                    <a:stretch>
+                      <a:fillRect/>
+                    </a:stretch>
+                  </pic:blipFill>
+                  <pic:spPr>
+                    <a:xfrm>
+                      <a:off x="0" y="0"/>
+                      <a:ext cx="4838700" cy="2425700"/>
+                    </a:xfrm>
+                    <a:prstGeom prst="rect">
+                      <a:avLst/>
+                    </a:prstGeom>
+                    <a:solidFill>
+                      <a:srgbClr val="FFFFFF">
+                        <a:shade val="85000"/>
+                      </a:srgbClr>
+                    </a:solidFill>
+                    <a:ln w="88900" cap="sq">
+                      <a:solidFill>
+                        <a:srgbClr val="FFFFFF"/>
+                      </a:solidFill>
+                      <a:miter lim="800000"/>
+                    </a:ln>
+                    <a:effectLst>
+                      <a:outerShdw blurRad="55000" dist="18000" dir="5400000" algn="tl" rotWithShape="0">
+                        <a:srgbClr val="000000">
+                          <a:alpha val="40000"/>
+                        </a:srgbClr>
+                      </a:outerShdw>
+                    </a:effectLst>
+                    <a:scene3d>
+                      <a:camera prst="orthographicFront"/>
+                      <a:lightRig rig="twoPt" dir="t">
+                        <a:rot lat="0" lon="0" rev="7200000"/>
+                      </a:lightRig>
+                    </a:scene3d>
+                    <a:sp3d>
+                      <a:bevelT w="25400" h="19050"/>
+                      <a:contourClr>
+                        <a:srgbClr val="FFFFFF"/>
+                      </a:contourClr>
+                    </a:sp3d>
+                  </pic:spPr>
+                </pic:pic>
+              </a:graphicData>
+            </a:graphic>
+          </wp:inline>
+        </w:drawing>
+      </w:r>
+    </w:p>
+    <w:p/>
+    <w:p>
+      <w:r>
+        <w:rPr>
+          <w:noProof/>
+        </w:rPr>
+        <w:drawing>
+          <wp:inline distT="0" distB="0" distL="0" distR="0" wp14:anchorId="52B8FAF8" wp14:editId="1D80D82F">
+            <wp:extent cx="5276850" cy="3549650"/>
+            <wp:effectExtent l="133350" t="114300" r="152400" b="165100"/>
+            <wp:docPr id="42" name="Picture 42"/>
+            <wp:cNvGraphicFramePr>
+              <a:graphicFrameLocks xmlns:a="http://schemas.openxmlformats.org/drawingml/2006/main" noChangeAspect="1"/>
+            </wp:cNvGraphicFramePr>
+            <a:graphic xmlns:a="http://schemas.openxmlformats.org/drawingml/2006/main">
+              <a:graphicData uri="http://schemas.openxmlformats.org/drawingml/2006/picture">
+                <pic:pic xmlns:pic="http://schemas.openxmlformats.org/drawingml/2006/picture">
+                  <pic:nvPicPr>
+                    <pic:cNvPr id="3" name="stage3.jpg"/>
+                    <pic:cNvPicPr/>
+                  </pic:nvPicPr>
+                  <pic:blipFill>
+                    <a:blip r:embed="rId60">
+                      <a:extLst>
+                        <a:ext uri="{28A0092B-C50C-407E-A947-70E740481C1C}">
+                          <a14:useLocalDpi xmlns:a14="http://schemas.microsoft.com/office/drawing/2010/main" val="0"/>
+                        </a:ext>
+                      </a:extLst>
+                    </a:blip>
+                    <a:stretch>
+                      <a:fillRect/>
+                    </a:stretch>
+                  </pic:blipFill>
+                  <pic:spPr>
+                    <a:xfrm>
+                      <a:off x="0" y="0"/>
+                      <a:ext cx="5276850" cy="3549650"/>
+                    </a:xfrm>
+                    <a:prstGeom prst="rect">
+                      <a:avLst/>
+                    </a:prstGeom>
+                    <a:solidFill>
+                      <a:srgbClr val="FFFFFF">
+                        <a:shade val="85000"/>
+                      </a:srgbClr>
+                    </a:solidFill>
+                    <a:ln w="88900" cap="sq">
+                      <a:solidFill>
+                        <a:srgbClr val="FFFFFF"/>
+                      </a:solidFill>
+                      <a:miter lim="800000"/>
+                    </a:ln>
+                    <a:effectLst>
+                      <a:outerShdw blurRad="55000" dist="18000" dir="5400000" algn="tl" rotWithShape="0">
+                        <a:srgbClr val="000000">
+                          <a:alpha val="40000"/>
+                        </a:srgbClr>
+                      </a:outerShdw>
+                    </a:effectLst>
+                    <a:scene3d>
+                      <a:camera prst="orthographicFront"/>
+                      <a:lightRig rig="twoPt" dir="t">
+                        <a:rot lat="0" lon="0" rev="7200000"/>
+                      </a:lightRig>
+                    </a:scene3d>
+                    <a:sp3d>
+                      <a:bevelT w="25400" h="19050"/>
+                      <a:contourClr>
+                        <a:srgbClr val="FFFFFF"/>
+                      </a:contourClr>
+                    </a:sp3d>
+                  </pic:spPr>
+                </pic:pic>
+              </a:graphicData>
+            </a:graphic>
+          </wp:inline>
+        </w:drawing>
+      </w:r>
+    </w:p>
+    <w:p/>
+    <w:p/>
+    <w:p/>
+    <w:p/>
+    <w:p/>
     <w:p>
       <w:pPr>
         <w:pStyle w:val="Heading2"/>
       </w:pPr>
-      <w:bookmarkStart w:id="15" w:name="_Toc21978031"/>
-      <w:r>
-        <w:t>3.1 Introduction</w:t>
-      </w:r>
-      <w:bookmarkEnd w:id="15"/>
+      <w:bookmarkStart w:id="18" w:name="_Toc21978035"/>
+      <w:r>
+        <w:lastRenderedPageBreak/>
+        <w:t>3.5. Middle-Tier</w:t>
+      </w:r>
+      <w:bookmarkEnd w:id="18"/>
+    </w:p>
+    <w:p>
+      <w:r>
+        <w:t xml:space="preserve">The Middle-Tier aspect, also known as the middleware and the application layer, is the logic aspect of the behaviour of the application. It controls the functionality of the application and communicates with the front-end or the backend as necessary. Because the system is a mobile application, the middle-tier provides the directions to get from one screen to the next. It also retrieves the request information from the database to provide to the user for overview, such as their logged diet schedule, or the advice from the system. </w:t>
+      </w:r>
+    </w:p>
+    <w:p>
+      <w:r>
+        <w:t>In the case of the designated system, the .Net Framework will be the key for the overview of the system.</w:t>
+      </w:r>
+    </w:p>
+    <w:p>
+      <w:pPr>
+        <w:pStyle w:val="Heading2"/>
+      </w:pPr>
+      <w:bookmarkStart w:id="19" w:name="_Toc21978036"/>
+      <w:r>
+        <w:t>3.6. Back-End</w:t>
+      </w:r>
+      <w:bookmarkEnd w:id="19"/>
+    </w:p>
+    <w:p>
+      <w:pPr>
+        <w:rPr>
+          <w:noProof/>
+        </w:rPr>
+      </w:pPr>
+      <w:r>
+        <w:rPr>
+          <w:noProof/>
+        </w:rPr>
+        <w:t xml:space="preserve">The backend, also known as the Database layer, is the Data Access Route to all the storage within the system, such as the user credtials and their associated logged diets. This will be accessed from the Database managament system from the middleware section of the system. For local storage, SQLite will be used as the temperaroy storage system, in case the system cannot access the remote storage section. This would be handled by the Azure SQL database as the remote storage. </w:t>
+      </w:r>
+    </w:p>
+    <w:p>
+      <w:pPr>
+        <w:rPr>
+          <w:noProof/>
+        </w:rPr>
+      </w:pPr>
+      <w:r>
+        <w:rPr>
+          <w:noProof/>
+        </w:rPr>
+        <w:t>A few Entity Relational Diagrams have been complied below in different iterations to display the overview of the application backend behaviour.</w:t>
+      </w:r>
+    </w:p>
+    <w:p>
+      <w:pPr>
+        <w:rPr>
+          <w:b/>
+          <w:noProof/>
+        </w:rPr>
+      </w:pPr>
+      <w:r>
+        <w:rPr>
+          <w:b/>
+          <w:noProof/>
+        </w:rPr>
+        <w:t>First Iteration</w:t>
+      </w:r>
+    </w:p>
+    <w:p>
+      <w:r>
+        <w:rPr>
+          <w:noProof/>
+        </w:rPr>
+        <w:drawing>
+          <wp:inline distT="0" distB="0" distL="0" distR="0" wp14:anchorId="72F23F9D" wp14:editId="527F613F">
+            <wp:extent cx="3051998" cy="2236470"/>
+            <wp:effectExtent l="114300" t="114300" r="110490" b="144780"/>
+            <wp:docPr id="43" name="Picture 43"/>
+            <wp:cNvGraphicFramePr>
+              <a:graphicFrameLocks xmlns:a="http://schemas.openxmlformats.org/drawingml/2006/main" noChangeAspect="1"/>
+            </wp:cNvGraphicFramePr>
+            <a:graphic xmlns:a="http://schemas.openxmlformats.org/drawingml/2006/main">
+              <a:graphicData uri="http://schemas.openxmlformats.org/drawingml/2006/picture">
+                <pic:pic xmlns:pic="http://schemas.openxmlformats.org/drawingml/2006/picture">
+                  <pic:nvPicPr>
+                    <pic:cNvPr id="9" name="stage-0.jpg"/>
+                    <pic:cNvPicPr/>
+                  </pic:nvPicPr>
+                  <pic:blipFill rotWithShape="1">
+                    <a:blip r:embed="rId61">
+                      <a:extLst>
+                        <a:ext uri="{28A0092B-C50C-407E-A947-70E740481C1C}">
+                          <a14:useLocalDpi xmlns:a14="http://schemas.microsoft.com/office/drawing/2010/main" val="0"/>
+                        </a:ext>
+                      </a:extLst>
+                    </a:blip>
+                    <a:srcRect l="10253" t="16933" r="4198" b="8267"/>
+                    <a:stretch/>
+                  </pic:blipFill>
+                  <pic:spPr bwMode="auto">
+                    <a:xfrm>
+                      <a:off x="0" y="0"/>
+                      <a:ext cx="3052975" cy="2237186"/>
+                    </a:xfrm>
+                    <a:prstGeom prst="rect">
+                      <a:avLst/>
+                    </a:prstGeom>
+                    <a:solidFill>
+                      <a:srgbClr val="FFFFFF">
+                        <a:shade val="85000"/>
+                      </a:srgbClr>
+                    </a:solidFill>
+                    <a:ln w="88900" cap="sq">
+                      <a:solidFill>
+                        <a:srgbClr val="FFFFFF"/>
+                      </a:solidFill>
+                      <a:miter lim="800000"/>
+                    </a:ln>
+                    <a:effectLst>
+                      <a:outerShdw blurRad="55000" dist="18000" dir="5400000" algn="tl" rotWithShape="0">
+                        <a:srgbClr val="000000">
+                          <a:alpha val="40000"/>
+                        </a:srgbClr>
+                      </a:outerShdw>
+                    </a:effectLst>
+                    <a:scene3d>
+                      <a:camera prst="orthographicFront"/>
+                      <a:lightRig rig="twoPt" dir="t">
+                        <a:rot lat="0" lon="0" rev="7200000"/>
+                      </a:lightRig>
+                    </a:scene3d>
+                    <a:sp3d>
+                      <a:bevelT w="25400" h="19050"/>
+                      <a:contourClr>
+                        <a:srgbClr val="FFFFFF"/>
+                      </a:contourClr>
+                    </a:sp3d>
+                    <a:extLst>
+                      <a:ext uri="{53640926-AAD7-44D8-BBD7-CCE9431645EC}">
+                        <a14:shadowObscured xmlns:a14="http://schemas.microsoft.com/office/drawing/2010/main"/>
+                      </a:ext>
+                    </a:extLst>
+                  </pic:spPr>
+                </pic:pic>
+              </a:graphicData>
+            </a:graphic>
+          </wp:inline>
+        </w:drawing>
+      </w:r>
+    </w:p>
+    <w:p>
+      <w:pPr>
+        <w:rPr>
+          <w:noProof/>
+        </w:rPr>
+      </w:pPr>
+    </w:p>
+    <w:p>
+      <w:pPr>
+        <w:rPr>
+          <w:noProof/>
+        </w:rPr>
+      </w:pPr>
+    </w:p>
+    <w:p>
+      <w:pPr>
+        <w:tabs>
+          <w:tab w:val="left" w:pos="3500"/>
+        </w:tabs>
+      </w:pPr>
+      <w:r>
+        <w:rPr>
+          <w:b/>
+        </w:rPr>
+        <w:lastRenderedPageBreak/>
+        <w:t>Second Iteratio</w:t>
+      </w:r>
+      <w:r>
+        <w:rPr>
+          <w:b/>
+        </w:rPr>
+        <w:t>n</w:t>
+      </w:r>
+      <w:r>
+        <w:tab/>
+      </w:r>
+      <w:r>
+        <w:rPr>
+          <w:noProof/>
+        </w:rPr>
+        <w:drawing>
+          <wp:inline distT="0" distB="0" distL="0" distR="0" wp14:anchorId="7BC2876C" wp14:editId="70D23CC2">
+            <wp:extent cx="4936995" cy="3502025"/>
+            <wp:effectExtent l="133350" t="114300" r="149860" b="155575"/>
+            <wp:docPr id="44" name="Picture 44"/>
+            <wp:cNvGraphicFramePr>
+              <a:graphicFrameLocks xmlns:a="http://schemas.openxmlformats.org/drawingml/2006/main" noChangeAspect="1"/>
+            </wp:cNvGraphicFramePr>
+            <a:graphic xmlns:a="http://schemas.openxmlformats.org/drawingml/2006/main">
+              <a:graphicData uri="http://schemas.openxmlformats.org/drawingml/2006/picture">
+                <pic:pic xmlns:pic="http://schemas.openxmlformats.org/drawingml/2006/picture">
+                  <pic:nvPicPr>
+                    <pic:cNvPr id="14" name="stage-1.jpg"/>
+                    <pic:cNvPicPr/>
+                  </pic:nvPicPr>
+                  <pic:blipFill rotWithShape="1">
+                    <a:blip r:embed="rId62">
+                      <a:extLst>
+                        <a:ext uri="{28A0092B-C50C-407E-A947-70E740481C1C}">
+                          <a14:useLocalDpi xmlns:a14="http://schemas.microsoft.com/office/drawing/2010/main" val="0"/>
+                        </a:ext>
+                      </a:extLst>
+                    </a:blip>
+                    <a:srcRect l="7366" t="5053" r="6465" b="8160"/>
+                    <a:stretch/>
+                  </pic:blipFill>
+                  <pic:spPr bwMode="auto">
+                    <a:xfrm>
+                      <a:off x="0" y="0"/>
+                      <a:ext cx="4938794" cy="3503301"/>
+                    </a:xfrm>
+                    <a:prstGeom prst="rect">
+                      <a:avLst/>
+                    </a:prstGeom>
+                    <a:solidFill>
+                      <a:srgbClr val="FFFFFF">
+                        <a:shade val="85000"/>
+                      </a:srgbClr>
+                    </a:solidFill>
+                    <a:ln w="88900" cap="sq">
+                      <a:solidFill>
+                        <a:srgbClr val="FFFFFF"/>
+                      </a:solidFill>
+                      <a:miter lim="800000"/>
+                    </a:ln>
+                    <a:effectLst>
+                      <a:outerShdw blurRad="55000" dist="18000" dir="5400000" algn="tl" rotWithShape="0">
+                        <a:srgbClr val="000000">
+                          <a:alpha val="40000"/>
+                        </a:srgbClr>
+                      </a:outerShdw>
+                    </a:effectLst>
+                    <a:scene3d>
+                      <a:camera prst="orthographicFront"/>
+                      <a:lightRig rig="twoPt" dir="t">
+                        <a:rot lat="0" lon="0" rev="7200000"/>
+                      </a:lightRig>
+                    </a:scene3d>
+                    <a:sp3d>
+                      <a:bevelT w="25400" h="19050"/>
+                      <a:contourClr>
+                        <a:srgbClr val="FFFFFF"/>
+                      </a:contourClr>
+                    </a:sp3d>
+                    <a:extLst>
+                      <a:ext uri="{53640926-AAD7-44D8-BBD7-CCE9431645EC}">
+                        <a14:shadowObscured xmlns:a14="http://schemas.microsoft.com/office/drawing/2010/main"/>
+                      </a:ext>
+                    </a:extLst>
+                  </pic:spPr>
+                </pic:pic>
+              </a:graphicData>
+            </a:graphic>
+          </wp:inline>
+        </w:drawing>
+      </w:r>
+    </w:p>
+    <w:p>
+      <w:pPr>
+        <w:tabs>
+          <w:tab w:val="left" w:pos="3500"/>
+        </w:tabs>
+        <w:rPr>
+          <w:b/>
+          <w:noProof/>
+        </w:rPr>
+      </w:pPr>
+      <w:r>
+        <w:rPr>
+          <w:b/>
+          <w:noProof/>
+        </w:rPr>
+        <w:t>Third Iteration</w:t>
+      </w:r>
+    </w:p>
+    <w:p>
+      <w:pPr>
+        <w:tabs>
+          <w:tab w:val="left" w:pos="3500"/>
+        </w:tabs>
+      </w:pPr>
+      <w:r>
+        <w:rPr>
+          <w:noProof/>
+        </w:rPr>
+        <w:drawing>
+          <wp:inline distT="0" distB="0" distL="0" distR="0" wp14:anchorId="4C71C880" wp14:editId="4425B13D">
+            <wp:extent cx="5506032" cy="3706446"/>
+            <wp:effectExtent l="133350" t="114300" r="152400" b="161290"/>
+            <wp:docPr id="45" name="Picture 45"/>
+            <wp:cNvGraphicFramePr>
+              <a:graphicFrameLocks xmlns:a="http://schemas.openxmlformats.org/drawingml/2006/main" noChangeAspect="1"/>
+            </wp:cNvGraphicFramePr>
+            <a:graphic xmlns:a="http://schemas.openxmlformats.org/drawingml/2006/main">
+              <a:graphicData uri="http://schemas.openxmlformats.org/drawingml/2006/picture">
+                <pic:pic xmlns:pic="http://schemas.openxmlformats.org/drawingml/2006/picture">
+                  <pic:nvPicPr>
+                    <pic:cNvPr id="15" name="stage-2.jpg.jpeg"/>
+                    <pic:cNvPicPr/>
+                  </pic:nvPicPr>
+                  <pic:blipFill rotWithShape="1">
+                    <a:blip r:embed="rId63" cstate="print">
+                      <a:extLst>
+                        <a:ext uri="{28A0092B-C50C-407E-A947-70E740481C1C}">
+                          <a14:useLocalDpi xmlns:a14="http://schemas.microsoft.com/office/drawing/2010/main" val="0"/>
+                        </a:ext>
+                      </a:extLst>
+                    </a:blip>
+                    <a:srcRect l="1963" t="2527" r="1946" b="2384"/>
+                    <a:stretch/>
+                  </pic:blipFill>
+                  <pic:spPr bwMode="auto">
+                    <a:xfrm>
+                      <a:off x="0" y="0"/>
+                      <a:ext cx="5507495" cy="3707431"/>
+                    </a:xfrm>
+                    <a:prstGeom prst="rect">
+                      <a:avLst/>
+                    </a:prstGeom>
+                    <a:solidFill>
+                      <a:srgbClr val="FFFFFF">
+                        <a:shade val="85000"/>
+                      </a:srgbClr>
+                    </a:solidFill>
+                    <a:ln w="88900" cap="sq">
+                      <a:solidFill>
+                        <a:srgbClr val="FFFFFF"/>
+                      </a:solidFill>
+                      <a:miter lim="800000"/>
+                    </a:ln>
+                    <a:effectLst>
+                      <a:outerShdw blurRad="55000" dist="18000" dir="5400000" algn="tl" rotWithShape="0">
+                        <a:srgbClr val="000000">
+                          <a:alpha val="40000"/>
+                        </a:srgbClr>
+                      </a:outerShdw>
+                    </a:effectLst>
+                    <a:scene3d>
+                      <a:camera prst="orthographicFront"/>
+                      <a:lightRig rig="twoPt" dir="t">
+                        <a:rot lat="0" lon="0" rev="7200000"/>
+                      </a:lightRig>
+                    </a:scene3d>
+                    <a:sp3d>
+                      <a:bevelT w="25400" h="19050"/>
+                      <a:contourClr>
+                        <a:srgbClr val="FFFFFF"/>
+                      </a:contourClr>
+                    </a:sp3d>
+                    <a:extLst>
+                      <a:ext uri="{53640926-AAD7-44D8-BBD7-CCE9431645EC}">
+                        <a14:shadowObscured xmlns:a14="http://schemas.microsoft.com/office/drawing/2010/main"/>
+                      </a:ext>
+                    </a:extLst>
+                  </pic:spPr>
+                </pic:pic>
+              </a:graphicData>
+            </a:graphic>
+          </wp:inline>
+        </w:drawing>
+      </w:r>
+    </w:p>
+    <w:p>
+      <w:pPr>
+        <w:tabs>
+          <w:tab w:val="left" w:pos="3500"/>
+        </w:tabs>
+      </w:pPr>
     </w:p>
     <w:p/>
     <w:p>
+      <w:r>
+        <w:t>Maybe class diagrams</w:t>
+      </w:r>
+    </w:p>
+    <w:p>
       <w:pPr>
         <w:pStyle w:val="Heading2"/>
       </w:pPr>
-      <w:bookmarkStart w:id="16" w:name="_Toc21978032"/>
-      <w:r>
-        <w:t>3.2</w:t>
-      </w:r>
-      <w:r>
-        <w:t>. Software</w:t>
-      </w:r>
-      <w:r>
-        <w:t xml:space="preserve"> Methodology</w:t>
-      </w:r>
-      <w:bookmarkEnd w:id="16"/>
-    </w:p>
-    <w:p/>
-    <w:p>
-      <w:pPr>
-        <w:pStyle w:val="Heading2"/>
-      </w:pPr>
-      <w:bookmarkStart w:id="17" w:name="_Toc21978033"/>
-      <w:r>
-        <w:t>3.3</w:t>
-      </w:r>
-      <w:r>
-        <w:t xml:space="preserve">. </w:t>
-      </w:r>
-      <w:r>
-        <w:t>Overview of System</w:t>
-      </w:r>
-      <w:bookmarkEnd w:id="17"/>
-    </w:p>
-    <w:p/>
-    <w:p>
-      <w:r>
-        <w:t>Include a diagram</w:t>
-      </w:r>
-    </w:p>
-    <w:p/>
-    <w:p>
-      <w:pPr>
-        <w:pStyle w:val="Heading2"/>
-      </w:pPr>
-      <w:bookmarkStart w:id="18" w:name="_Toc21978034"/>
-      <w:r>
-        <w:t>3.4. Front-End</w:t>
-      </w:r>
-      <w:bookmarkEnd w:id="18"/>
-    </w:p>
-    <w:p/>
-    <w:p>
-      <w:r>
-        <w:t>Including screen prototypes and Use Cases</w:t>
-      </w:r>
-    </w:p>
-    <w:p/>
-    <w:p>
-      <w:pPr>
-        <w:pStyle w:val="Heading2"/>
-      </w:pPr>
-      <w:bookmarkStart w:id="19" w:name="_Toc21978035"/>
-      <w:r>
-        <w:t>3.5. Middle-Tier</w:t>
-      </w:r>
-      <w:bookmarkEnd w:id="19"/>
-    </w:p>
-    <w:p/>
-    <w:p>
-      <w:pPr>
-        <w:pStyle w:val="Heading2"/>
-      </w:pPr>
-      <w:bookmarkStart w:id="20" w:name="_Toc21978036"/>
-      <w:r>
-        <w:t>3.6. Back-End</w:t>
+      <w:bookmarkStart w:id="20" w:name="_Toc21978037"/>
+      <w:r>
+        <w:t>3.7. Conclusions</w:t>
       </w:r>
       <w:bookmarkEnd w:id="20"/>
     </w:p>
-    <w:p/>
-    <w:p>
-      <w:r>
-        <w:t>Including ERDs, and maybe ISDs</w:t>
-      </w:r>
-    </w:p>
-    <w:p/>
-    <w:p>
-      <w:pPr>
-        <w:pStyle w:val="Heading2"/>
-      </w:pPr>
-      <w:bookmarkStart w:id="21" w:name="_Toc21978037"/>
-      <w:r>
-        <w:t>3.7</w:t>
-      </w:r>
-      <w:r>
-        <w:t>. Conclusions</w:t>
-      </w:r>
-      <w:bookmarkEnd w:id="21"/>
+    <w:p>
+      <w:r>
+        <w:t xml:space="preserve">The overall system was analysed in this chapter in high level. This involves from the system architecture to the full stack development, encompass of the front-end, middleware and the backend, of the system and finally, the chosen methodology for the system. A lower level analysis will be covered in depth in the next chapter which will cover many of the same themes covered in this chapter. They will also cover the problems and potential changes encountered in the development process too. </w:t>
+      </w:r>
     </w:p>
     <w:p/>
     <w:p>
@@ -10564,6 +12664,8 @@
       <w:r>
         <w:br w:type="page"/>
       </w:r>
+      <w:bookmarkStart w:id="21" w:name="_GoBack"/>
+      <w:bookmarkEnd w:id="21"/>
     </w:p>
     <w:p>
       <w:pPr>
@@ -12152,6 +14254,40 @@
     <w:name w:val="None"/>
     <w:rsid w:val="00786946"/>
   </w:style>
+  <w:style w:type="paragraph" w:styleId="Title">
+    <w:name w:val="Title"/>
+    <w:basedOn w:val="Normal"/>
+    <w:next w:val="Normal"/>
+    <w:link w:val="TitleChar"/>
+    <w:uiPriority w:val="10"/>
+    <w:qFormat/>
+    <w:rsid w:val="00F966F2"/>
+    <w:pPr>
+      <w:spacing w:after="0" w:line="240" w:lineRule="auto"/>
+      <w:contextualSpacing/>
+    </w:pPr>
+    <w:rPr>
+      <w:rFonts w:asciiTheme="majorHAnsi" w:eastAsiaTheme="majorEastAsia" w:hAnsiTheme="majorHAnsi" w:cstheme="majorBidi"/>
+      <w:spacing w:val="-10"/>
+      <w:kern w:val="28"/>
+      <w:sz w:val="56"/>
+      <w:szCs w:val="56"/>
+    </w:rPr>
+  </w:style>
+  <w:style w:type="character" w:customStyle="1" w:styleId="TitleChar">
+    <w:name w:val="Title Char"/>
+    <w:basedOn w:val="DefaultParagraphFont"/>
+    <w:link w:val="Title"/>
+    <w:uiPriority w:val="10"/>
+    <w:rsid w:val="00F966F2"/>
+    <w:rPr>
+      <w:rFonts w:asciiTheme="majorHAnsi" w:eastAsiaTheme="majorEastAsia" w:hAnsiTheme="majorHAnsi" w:cstheme="majorBidi"/>
+      <w:spacing w:val="-10"/>
+      <w:kern w:val="28"/>
+      <w:sz w:val="56"/>
+      <w:szCs w:val="56"/>
+    </w:rPr>
+  </w:style>
 </w:styles>
 </file>
 
@@ -12421,7 +14557,7 @@
 </file>
 
 <file path=customXml/itemProps1.xml><?xml version="1.0" encoding="utf-8"?>
-<ds:datastoreItem xmlns:ds="http://schemas.openxmlformats.org/officeDocument/2006/customXml" ds:itemID="{BA93ED56-E0D0-4140-8026-D79AD6C6C641}">
+<ds:datastoreItem xmlns:ds="http://schemas.openxmlformats.org/officeDocument/2006/customXml" ds:itemID="{5E901390-A5A6-4027-BA60-E07212D6D548}">
   <ds:schemaRefs>
     <ds:schemaRef ds:uri="http://schemas.openxmlformats.org/officeDocument/2006/bibliography"/>
   </ds:schemaRefs>

</xml_diff>

<commit_message>
completed part five of the application
</commit_message>
<xml_diff>
--- a/FinalYearDocuments/FinalYearDocumentation/InterimReport/InterimReport.docx
+++ b/FinalYearDocuments/FinalYearDocumentation/InterimReport/InterimReport.docx
@@ -12664,14 +12664,12 @@
       <w:r>
         <w:br w:type="page"/>
       </w:r>
-      <w:bookmarkStart w:id="21" w:name="_GoBack"/>
-      <w:bookmarkEnd w:id="21"/>
     </w:p>
     <w:p>
       <w:pPr>
         <w:pStyle w:val="Heading1"/>
       </w:pPr>
-      <w:bookmarkStart w:id="22" w:name="_Toc21978038"/>
+      <w:bookmarkStart w:id="21" w:name="_Toc21978038"/>
       <w:r>
         <w:lastRenderedPageBreak/>
         <w:t xml:space="preserve">4. </w:t>
@@ -12685,118 +12683,118 @@
       <w:r>
         <w:t>velopment</w:t>
       </w:r>
+      <w:bookmarkEnd w:id="21"/>
+    </w:p>
+    <w:p/>
+    <w:p>
+      <w:pPr>
+        <w:rPr>
+          <w:b/>
+          <w:u w:val="single"/>
+        </w:rPr>
+      </w:pPr>
+      <w:r>
+        <w:rPr>
+          <w:b/>
+          <w:u w:val="single"/>
+        </w:rPr>
+        <w:t>As least 2</w:t>
+      </w:r>
+      <w:r>
+        <w:rPr>
+          <w:b/>
+          <w:u w:val="single"/>
+        </w:rPr>
+        <w:t xml:space="preserve"> pages, but as many as you like</w:t>
+      </w:r>
+      <w:r>
+        <w:rPr>
+          <w:b/>
+          <w:u w:val="single"/>
+        </w:rPr>
+        <w:t xml:space="preserve"> (but lots of code samples).</w:t>
+      </w:r>
+    </w:p>
+    <w:p/>
+    <w:p>
+      <w:pPr>
+        <w:pStyle w:val="Heading2"/>
+      </w:pPr>
+      <w:bookmarkStart w:id="22" w:name="_Toc21978039"/>
+      <w:r>
+        <w:t>4.1. Introduction</w:t>
+      </w:r>
       <w:bookmarkEnd w:id="22"/>
     </w:p>
     <w:p/>
     <w:p>
       <w:pPr>
-        <w:rPr>
-          <w:b/>
-          <w:u w:val="single"/>
-        </w:rPr>
-      </w:pPr>
-      <w:r>
-        <w:rPr>
-          <w:b/>
-          <w:u w:val="single"/>
-        </w:rPr>
-        <w:t>As least 2</w:t>
-      </w:r>
-      <w:r>
-        <w:rPr>
-          <w:b/>
-          <w:u w:val="single"/>
-        </w:rPr>
-        <w:t xml:space="preserve"> pages, but as many as you like</w:t>
-      </w:r>
-      <w:r>
-        <w:rPr>
-          <w:b/>
-          <w:u w:val="single"/>
-        </w:rPr>
-        <w:t xml:space="preserve"> (but lots of code samples).</w:t>
-      </w:r>
+        <w:pStyle w:val="Heading2"/>
+      </w:pPr>
+      <w:bookmarkStart w:id="23" w:name="_Toc21978040"/>
+      <w:r>
+        <w:t xml:space="preserve">4.2. </w:t>
+      </w:r>
+      <w:r>
+        <w:t>Prototype</w:t>
+      </w:r>
+      <w:r>
+        <w:t xml:space="preserve"> Development</w:t>
+      </w:r>
+      <w:bookmarkEnd w:id="23"/>
     </w:p>
     <w:p/>
     <w:p>
       <w:pPr>
         <w:pStyle w:val="Heading2"/>
       </w:pPr>
-      <w:bookmarkStart w:id="23" w:name="_Toc21978039"/>
-      <w:r>
-        <w:t>4.1. Introduction</w:t>
-      </w:r>
-      <w:bookmarkEnd w:id="23"/>
+      <w:bookmarkStart w:id="24" w:name="_Toc21978041"/>
+      <w:r>
+        <w:t xml:space="preserve">4.3. </w:t>
+      </w:r>
+      <w:r>
+        <w:t>Front-End</w:t>
+      </w:r>
+      <w:bookmarkEnd w:id="24"/>
     </w:p>
     <w:p/>
     <w:p>
       <w:pPr>
         <w:pStyle w:val="Heading2"/>
       </w:pPr>
-      <w:bookmarkStart w:id="24" w:name="_Toc21978040"/>
-      <w:r>
-        <w:t xml:space="preserve">4.2. </w:t>
-      </w:r>
-      <w:r>
-        <w:t>Prototype</w:t>
-      </w:r>
-      <w:r>
-        <w:t xml:space="preserve"> Development</w:t>
-      </w:r>
-      <w:bookmarkEnd w:id="24"/>
+      <w:bookmarkStart w:id="25" w:name="_Toc21978042"/>
+      <w:r>
+        <w:t xml:space="preserve">4.4. </w:t>
+      </w:r>
+      <w:r>
+        <w:t>Middle-Tier</w:t>
+      </w:r>
+      <w:bookmarkEnd w:id="25"/>
     </w:p>
     <w:p/>
     <w:p>
       <w:pPr>
         <w:pStyle w:val="Heading2"/>
       </w:pPr>
-      <w:bookmarkStart w:id="25" w:name="_Toc21978041"/>
-      <w:r>
-        <w:t xml:space="preserve">4.3. </w:t>
-      </w:r>
-      <w:r>
-        <w:t>Front-End</w:t>
-      </w:r>
-      <w:bookmarkEnd w:id="25"/>
+      <w:bookmarkStart w:id="26" w:name="_Toc21978043"/>
+      <w:r>
+        <w:t xml:space="preserve">4.5. </w:t>
+      </w:r>
+      <w:r>
+        <w:t>Back-End</w:t>
+      </w:r>
+      <w:bookmarkEnd w:id="26"/>
     </w:p>
     <w:p/>
     <w:p>
       <w:pPr>
         <w:pStyle w:val="Heading2"/>
       </w:pPr>
-      <w:bookmarkStart w:id="26" w:name="_Toc21978042"/>
-      <w:r>
-        <w:t xml:space="preserve">4.4. </w:t>
-      </w:r>
-      <w:r>
-        <w:t>Middle-Tier</w:t>
-      </w:r>
-      <w:bookmarkEnd w:id="26"/>
-    </w:p>
-    <w:p/>
-    <w:p>
-      <w:pPr>
-        <w:pStyle w:val="Heading2"/>
-      </w:pPr>
-      <w:bookmarkStart w:id="27" w:name="_Toc21978043"/>
-      <w:r>
-        <w:t xml:space="preserve">4.5. </w:t>
-      </w:r>
-      <w:r>
-        <w:t>Back-End</w:t>
+      <w:bookmarkStart w:id="27" w:name="_Toc21978044"/>
+      <w:r>
+        <w:t>4.6. Conclusions</w:t>
       </w:r>
       <w:bookmarkEnd w:id="27"/>
-    </w:p>
-    <w:p/>
-    <w:p>
-      <w:pPr>
-        <w:pStyle w:val="Heading2"/>
-      </w:pPr>
-      <w:bookmarkStart w:id="28" w:name="_Toc21978044"/>
-      <w:r>
-        <w:t>4.6. Conclusions</w:t>
-      </w:r>
-      <w:bookmarkEnd w:id="28"/>
     </w:p>
     <w:p/>
     <w:p>
@@ -12816,43 +12814,15 @@
       <w:pPr>
         <w:pStyle w:val="Heading1"/>
       </w:pPr>
-      <w:bookmarkStart w:id="29" w:name="_Toc21978045"/>
+      <w:bookmarkStart w:id="28" w:name="_Toc21978045"/>
+      <w:bookmarkStart w:id="29" w:name="_GoBack"/>
+      <w:bookmarkEnd w:id="29"/>
       <w:r>
         <w:lastRenderedPageBreak/>
-        <w:t xml:space="preserve">5. </w:t>
-      </w:r>
-      <w:r>
-        <w:t xml:space="preserve">Testing and </w:t>
-      </w:r>
-      <w:r>
-        <w:t>Evaluation</w:t>
-      </w:r>
-      <w:bookmarkEnd w:id="29"/>
-    </w:p>
-    <w:p/>
-    <w:p>
-      <w:pPr>
-        <w:rPr>
-          <w:b/>
-          <w:u w:val="single"/>
-        </w:rPr>
-      </w:pPr>
-      <w:r>
-        <w:rPr>
-          <w:b/>
-          <w:u w:val="single"/>
-        </w:rPr>
-        <w:t>As least 2</w:t>
-      </w:r>
-      <w:r>
-        <w:rPr>
-          <w:b/>
-          <w:u w:val="single"/>
-        </w:rPr>
-        <w:t xml:space="preserve"> pages, but as many as you like</w:t>
-      </w:r>
-    </w:p>
-    <w:p/>
+        <w:t>5. Testing and Evaluation</w:t>
+      </w:r>
+      <w:bookmarkEnd w:id="28"/>
+    </w:p>
     <w:p>
       <w:pPr>
         <w:pStyle w:val="Heading2"/>
@@ -12864,61 +12834,381 @@
       <w:bookmarkEnd w:id="30"/>
     </w:p>
     <w:p>
+      <w:r>
+        <w:t>This chapter will delve in the different steps and stages of what the plan is for the testing of the system combined with the evaluation mechanisms drafted up.  This will incorporate tools from software as well as human interaction methods too.</w:t>
+      </w:r>
+    </w:p>
+    <w:p>
       <w:pPr>
         <w:pStyle w:val="Heading2"/>
       </w:pPr>
+      <w:bookmarkStart w:id="31" w:name="_Toc21978047"/>
+      <w:r>
+        <w:t>5.2. Plan for Testing</w:t>
+      </w:r>
+      <w:bookmarkEnd w:id="31"/>
+    </w:p>
+    <w:p>
+      <w:r>
+        <w:t xml:space="preserve">NDMA will be tested across all the different layers of the application. The plan for the testing aspect, in a high-level overview, is to combine the usage of using manual / human methods and integrated automated software. The system in its entirety will use Acceptance testing in the full stack development to ensure each layer interact with one another correctly and the state of NDMA is acceptable according to minimum operations standards. Tools, such as </w:t>
+      </w:r>
+      <w:r>
+        <w:t>Benchmarks</w:t>
+      </w:r>
+      <w:r>
+        <w:t xml:space="preserve"> or </w:t>
+      </w:r>
+      <w:r>
+        <w:t>Performance analysis or profiling tools</w:t>
+      </w:r>
+      <w:r>
+        <w:t xml:space="preserve">, which are freely provided by Google and other big tech companies, will also be used in conjunction with the debugging process of the application. </w:t>
+      </w:r>
+    </w:p>
+    <w:p>
+      <w:r>
+        <w:t xml:space="preserve">For the front-end of the application, I will develop an auto testing application. The technologies used in this development will be the frameworks of Selenium and NUnit. The Selenium framework allows the tests developed to be automate tasks combined with ensuring the testing system itself is decoupled. This will allow the potential of testing certain components or functionalities without affecting other aspects of the NDMA or the testing system. Reusing certain tests for similar functionality is another reason for using Selenium framework. Selenium is a working example of module testing. </w:t>
+      </w:r>
+    </w:p>
+    <w:p>
+      <w:r>
+        <w:t xml:space="preserve">NUnit is an open source Unit testing framework released under the MIT license for the .Net framework. Unit testing involves taking certain components of the application, test their performance against certain cases and assert them against expected outcome. This could be testing certain operations of the application and can use self-managed inputs as part of each case. NUnit, when combined with Selenium, can test each component of NDMA in automated session and assert their outcome.  </w:t>
+      </w:r>
+    </w:p>
+    <w:p>
+      <w:r>
+        <w:rPr>
+          <w:noProof/>
+        </w:rPr>
+        <w:drawing>
+          <wp:inline distT="0" distB="0" distL="0" distR="0" wp14:anchorId="01C7F286" wp14:editId="6EAFB5E6">
+            <wp:extent cx="2659088" cy="2301852"/>
+            <wp:effectExtent l="133350" t="114300" r="141605" b="137160"/>
+            <wp:docPr id="46" name="Picture 46"/>
+            <wp:cNvGraphicFramePr>
+              <a:graphicFrameLocks xmlns:a="http://schemas.openxmlformats.org/drawingml/2006/main" noChangeAspect="1"/>
+            </wp:cNvGraphicFramePr>
+            <a:graphic xmlns:a="http://schemas.openxmlformats.org/drawingml/2006/main">
+              <a:graphicData uri="http://schemas.openxmlformats.org/drawingml/2006/picture">
+                <pic:pic xmlns:pic="http://schemas.openxmlformats.org/drawingml/2006/picture">
+                  <pic:nvPicPr>
+                    <pic:cNvPr id="1" name="apache-poi.png"/>
+                    <pic:cNvPicPr/>
+                  </pic:nvPicPr>
+                  <pic:blipFill rotWithShape="1">
+                    <a:blip r:embed="rId64" cstate="print">
+                      <a:extLst>
+                        <a:ext uri="{28A0092B-C50C-407E-A947-70E740481C1C}">
+                          <a14:useLocalDpi xmlns:a14="http://schemas.microsoft.com/office/drawing/2010/main" val="0"/>
+                        </a:ext>
+                      </a:extLst>
+                    </a:blip>
+                    <a:srcRect l="78605" t="12108" b="27716"/>
+                    <a:stretch/>
+                  </pic:blipFill>
+                  <pic:spPr bwMode="auto">
+                    <a:xfrm>
+                      <a:off x="0" y="0"/>
+                      <a:ext cx="2712931" cy="2348461"/>
+                    </a:xfrm>
+                    <a:prstGeom prst="rect">
+                      <a:avLst/>
+                    </a:prstGeom>
+                    <a:solidFill>
+                      <a:srgbClr val="FFFFFF">
+                        <a:shade val="85000"/>
+                      </a:srgbClr>
+                    </a:solidFill>
+                    <a:ln w="88900" cap="sq">
+                      <a:solidFill>
+                        <a:srgbClr val="FFFFFF"/>
+                      </a:solidFill>
+                      <a:miter lim="800000"/>
+                    </a:ln>
+                    <a:effectLst>
+                      <a:outerShdw blurRad="55000" dist="18000" dir="5400000" algn="tl" rotWithShape="0">
+                        <a:srgbClr val="000000">
+                          <a:alpha val="40000"/>
+                        </a:srgbClr>
+                      </a:outerShdw>
+                    </a:effectLst>
+                    <a:scene3d>
+                      <a:camera prst="orthographicFront"/>
+                      <a:lightRig rig="twoPt" dir="t">
+                        <a:rot lat="0" lon="0" rev="7200000"/>
+                      </a:lightRig>
+                    </a:scene3d>
+                    <a:sp3d>
+                      <a:bevelT w="25400" h="19050"/>
+                      <a:contourClr>
+                        <a:srgbClr val="FFFFFF"/>
+                      </a:contourClr>
+                    </a:sp3d>
+                    <a:extLst>
+                      <a:ext uri="{53640926-AAD7-44D8-BBD7-CCE9431645EC}">
+                        <a14:shadowObscured xmlns:a14="http://schemas.microsoft.com/office/drawing/2010/main"/>
+                      </a:ext>
+                    </a:extLst>
+                  </pic:spPr>
+                </pic:pic>
+              </a:graphicData>
+            </a:graphic>
+          </wp:inline>
+        </w:drawing>
+      </w:r>
+      <w:r>
+        <w:t xml:space="preserve"> </w:t>
+      </w:r>
+    </w:p>
+    <w:p>
+      <w:r>
+        <w:rPr>
+          <w:noProof/>
+        </w:rPr>
+        <w:lastRenderedPageBreak/>
+        <w:drawing>
+          <wp:inline distT="0" distB="0" distL="0" distR="0" wp14:anchorId="65E233BD" wp14:editId="31E7BBE4">
+            <wp:extent cx="5506562" cy="1603187"/>
+            <wp:effectExtent l="133350" t="114300" r="151765" b="168910"/>
+            <wp:docPr id="47" name="Picture 47"/>
+            <wp:cNvGraphicFramePr>
+              <a:graphicFrameLocks xmlns:a="http://schemas.openxmlformats.org/drawingml/2006/main" noChangeAspect="1"/>
+            </wp:cNvGraphicFramePr>
+            <a:graphic xmlns:a="http://schemas.openxmlformats.org/drawingml/2006/main">
+              <a:graphicData uri="http://schemas.openxmlformats.org/drawingml/2006/picture">
+                <pic:pic xmlns:pic="http://schemas.openxmlformats.org/drawingml/2006/picture">
+                  <pic:nvPicPr>
+                    <pic:cNvPr id="2" name="INs.JPG"/>
+                    <pic:cNvPicPr/>
+                  </pic:nvPicPr>
+                  <pic:blipFill rotWithShape="1">
+                    <a:blip r:embed="rId65">
+                      <a:extLst>
+                        <a:ext uri="{28A0092B-C50C-407E-A947-70E740481C1C}">
+                          <a14:useLocalDpi xmlns:a14="http://schemas.microsoft.com/office/drawing/2010/main" val="0"/>
+                        </a:ext>
+                      </a:extLst>
+                    </a:blip>
+                    <a:srcRect l="932" t="19690" r="19613" b="33429"/>
+                    <a:stretch/>
+                  </pic:blipFill>
+                  <pic:spPr bwMode="auto">
+                    <a:xfrm>
+                      <a:off x="0" y="0"/>
+                      <a:ext cx="5583835" cy="1625684"/>
+                    </a:xfrm>
+                    <a:prstGeom prst="rect">
+                      <a:avLst/>
+                    </a:prstGeom>
+                    <a:solidFill>
+                      <a:srgbClr val="FFFFFF">
+                        <a:shade val="85000"/>
+                      </a:srgbClr>
+                    </a:solidFill>
+                    <a:ln w="88900" cap="sq">
+                      <a:solidFill>
+                        <a:srgbClr val="FFFFFF"/>
+                      </a:solidFill>
+                      <a:miter lim="800000"/>
+                    </a:ln>
+                    <a:effectLst>
+                      <a:outerShdw blurRad="55000" dist="18000" dir="5400000" algn="tl" rotWithShape="0">
+                        <a:srgbClr val="000000">
+                          <a:alpha val="40000"/>
+                        </a:srgbClr>
+                      </a:outerShdw>
+                    </a:effectLst>
+                    <a:scene3d>
+                      <a:camera prst="orthographicFront"/>
+                      <a:lightRig rig="twoPt" dir="t">
+                        <a:rot lat="0" lon="0" rev="7200000"/>
+                      </a:lightRig>
+                    </a:scene3d>
+                    <a:sp3d>
+                      <a:bevelT w="25400" h="19050"/>
+                      <a:contourClr>
+                        <a:srgbClr val="FFFFFF"/>
+                      </a:contourClr>
+                    </a:sp3d>
+                    <a:extLst>
+                      <a:ext uri="{53640926-AAD7-44D8-BBD7-CCE9431645EC}">
+                        <a14:shadowObscured xmlns:a14="http://schemas.microsoft.com/office/drawing/2010/main"/>
+                      </a:ext>
+                    </a:extLst>
+                  </pic:spPr>
+                </pic:pic>
+              </a:graphicData>
+            </a:graphic>
+          </wp:inline>
+        </w:drawing>
+      </w:r>
+    </w:p>
+    <w:p>
+      <w:r>
+        <w:t xml:space="preserve">For the middleware, NUnit testing will be integrated. Since this area is the key part of NDMA, Black box, White box and Grey box testing will be used here to ensure the performance and efficiency are optimised </w:t>
+      </w:r>
+      <w:r>
+        <w:t>simultaneously</w:t>
+      </w:r>
+      <w:r>
+        <w:t xml:space="preserve"> with correct information.  This is combined with ensuring the application can withstand faults, whether it is a technical issue or an injection attack from the user from the front-end of the application. Ensuring NDMA is de-coupled as necessary, so Subsystem testing will be incorporated. This is to ensure each application area only communicates in the way they are designed to do, combined with handling items they need to handle with only.</w:t>
+      </w:r>
+    </w:p>
+    <w:p>
+      <w:r>
+        <w:t xml:space="preserve">For database testing, </w:t>
+      </w:r>
+      <w:proofErr w:type="spellStart"/>
+      <w:r>
+        <w:t>DbFit</w:t>
+      </w:r>
+      <w:proofErr w:type="spellEnd"/>
+      <w:r>
+        <w:t xml:space="preserve"> will be used. This framework uses test-driven development as the methodology and encapsulates both unit testing with integration testing as part of its features. This will allow the test cases to capture specific information of the relational database. As a result, we can test the local storage and the remote storage using the same test scenarios with different cases. With the remote storage, Azure offers the services of regression testing with performance analytics, which will be integrated into the database testing. This will allow test cases to be designed for the availability and consistency of the remote application to be completed in ongoing iterations.</w:t>
+      </w:r>
+    </w:p>
+    <w:p>
+      <w:r>
+        <w:t>Manual testing will also be captured. A set of instructions will be provided to each person whom tests the application in order to provide as much accuracy as possible to the test cases. The instructions will be specific enough for the user to understand what to do combined with the vagueness of allowing the user free roaming of what to test. This will provide an more overview of the application behaviour combined with another opinion on the application design</w:t>
+      </w:r>
     </w:p>
     <w:p>
       <w:pPr>
         <w:pStyle w:val="Heading2"/>
       </w:pPr>
-      <w:bookmarkStart w:id="31" w:name="_Toc21978047"/>
-      <w:r>
-        <w:t xml:space="preserve">5.2. </w:t>
-      </w:r>
-      <w:r>
-        <w:t>Plan for Testing</w:t>
-      </w:r>
-      <w:bookmarkEnd w:id="31"/>
+      <w:bookmarkStart w:id="32" w:name="_Toc21978048"/>
+      <w:r>
+        <w:t>5.3. Plan for Evaluation</w:t>
+      </w:r>
+      <w:bookmarkEnd w:id="32"/>
+    </w:p>
+    <w:p>
+      <w:r>
+        <w:t xml:space="preserve">The plan for the evaluation is in three different stages, which is to be completed altogether and separated for a diverse set of detail. The three stages are using the 10 </w:t>
+      </w:r>
+      <w:proofErr w:type="spellStart"/>
+      <w:r>
+        <w:t>N</w:t>
+      </w:r>
+      <w:r>
+        <w:t>eison's</w:t>
+      </w:r>
+      <w:proofErr w:type="spellEnd"/>
+      <w:r>
+        <w:t xml:space="preserve"> </w:t>
+      </w:r>
+      <w:proofErr w:type="spellStart"/>
+      <w:r>
+        <w:t>H</w:t>
+      </w:r>
+      <w:r>
+        <w:t>eurstics</w:t>
+      </w:r>
+      <w:proofErr w:type="spellEnd"/>
+      <w:r>
+        <w:t xml:space="preserve"> as an evaluation method, comparison with industry technology as another evaluation method and finally getting feedback from the users who have teste the application. </w:t>
+      </w:r>
+    </w:p>
+    <w:p>
+      <w:r>
+        <w:t xml:space="preserve">When getting the feedback from the users who have tested the system, two methods will be used. One is gathering the opinion of the users from their experience in terms of the clarity of the application, the design, the user interface, the user experience and the performance of the application. The other method would be questions drafted using the </w:t>
+      </w:r>
+      <w:proofErr w:type="spellStart"/>
+      <w:r>
+        <w:t>N</w:t>
+      </w:r>
+      <w:r>
+        <w:t>eison's</w:t>
+      </w:r>
+      <w:proofErr w:type="spellEnd"/>
+      <w:r>
+        <w:t xml:space="preserve"> </w:t>
+      </w:r>
+      <w:proofErr w:type="spellStart"/>
+      <w:r>
+        <w:t>H</w:t>
+      </w:r>
+      <w:r>
+        <w:t>eurstics</w:t>
+      </w:r>
+      <w:proofErr w:type="spellEnd"/>
+      <w:r>
+        <w:t xml:space="preserve"> as the guide to gather the other experience of the user. A comparison from other technologies that the user has used is an extendable option.</w:t>
+      </w:r>
+    </w:p>
+    <w:p>
+      <w:r>
+        <w:t xml:space="preserve">The evaluation of the system will be completed by Self too. This will be done using the same format as the methods used for the users’ evaluation described above. From comparison with industry technology to using the </w:t>
+      </w:r>
+      <w:proofErr w:type="spellStart"/>
+      <w:r>
+        <w:t>N</w:t>
+      </w:r>
+      <w:r>
+        <w:t>eison's</w:t>
+      </w:r>
+      <w:proofErr w:type="spellEnd"/>
+      <w:r>
+        <w:t xml:space="preserve"> </w:t>
+      </w:r>
+      <w:proofErr w:type="spellStart"/>
+      <w:r>
+        <w:t>H</w:t>
+      </w:r>
+      <w:r>
+        <w:t>eurstics</w:t>
+      </w:r>
+      <w:proofErr w:type="spellEnd"/>
+      <w:r>
+        <w:t xml:space="preserve"> (can be </w:t>
+      </w:r>
+      <w:r>
+        <w:t>simultaneously</w:t>
+      </w:r>
+      <w:r>
+        <w:t xml:space="preserve"> completed), the similarities and contrasts with be documented and outlined in each iteration. Once the evaluation is completed, </w:t>
+      </w:r>
+      <w:r>
+        <w:lastRenderedPageBreak/>
+        <w:t>using both the users’ report and the self-documentation, the system will be enhanced and modified to ensure it suits the needs of the users completely.</w:t>
+      </w:r>
     </w:p>
     <w:p>
       <w:pPr>
         <w:pStyle w:val="Heading2"/>
       </w:pPr>
-    </w:p>
-    <w:p>
-      <w:pPr>
-        <w:pStyle w:val="Heading2"/>
-      </w:pPr>
-      <w:bookmarkStart w:id="32" w:name="_Toc21978048"/>
-      <w:r>
-        <w:t xml:space="preserve">5.3. </w:t>
-      </w:r>
-      <w:r>
-        <w:t>Plan for</w:t>
-      </w:r>
-      <w:r>
-        <w:t xml:space="preserve"> Evaluation</w:t>
-      </w:r>
-      <w:bookmarkEnd w:id="32"/>
-    </w:p>
-    <w:p>
-      <w:pPr>
-        <w:pStyle w:val="Heading2"/>
-      </w:pPr>
-    </w:p>
-    <w:p>
-      <w:pPr>
-        <w:pStyle w:val="Heading2"/>
-      </w:pPr>
       <w:bookmarkStart w:id="33" w:name="_Toc21978049"/>
       <w:r>
-        <w:t>5.4.</w:t>
-      </w:r>
-      <w:r>
-        <w:t xml:space="preserve"> Conclusions</w:t>
+        <w:t>5.4. Conclusions</w:t>
       </w:r>
       <w:bookmarkEnd w:id="33"/>
+    </w:p>
+    <w:p>
+      <w:r>
+        <w:t xml:space="preserve">This chapter delved into the different test techniques and types planned for the system, as well as the evaluation mechanisms for the optimising of the application design. From the boxes testing (white, grey and black) to combining unit and module testing to combining different technologies to accomplish these goals when developing the system. The evaluation phase will be key to the development of the application through gathering the user assessment to the comparison to the industry technology. Using </w:t>
+      </w:r>
+      <w:proofErr w:type="spellStart"/>
+      <w:r>
+        <w:t>N</w:t>
+      </w:r>
+      <w:r>
+        <w:t>eison's</w:t>
+      </w:r>
+      <w:proofErr w:type="spellEnd"/>
+      <w:r>
+        <w:t xml:space="preserve"> </w:t>
+      </w:r>
+      <w:proofErr w:type="spellStart"/>
+      <w:r>
+        <w:t>H</w:t>
+      </w:r>
+      <w:r>
+        <w:t>eurstics</w:t>
+      </w:r>
+      <w:proofErr w:type="spellEnd"/>
+      <w:r>
+        <w:t xml:space="preserve"> is also integral to the evaluation phase too.</w:t>
+      </w:r>
     </w:p>
     <w:p/>
     <w:p>
@@ -14557,7 +14847,7 @@
 </file>
 
 <file path=customXml/itemProps1.xml><?xml version="1.0" encoding="utf-8"?>
-<ds:datastoreItem xmlns:ds="http://schemas.openxmlformats.org/officeDocument/2006/customXml" ds:itemID="{5E901390-A5A6-4027-BA60-E07212D6D548}">
+<ds:datastoreItem xmlns:ds="http://schemas.openxmlformats.org/officeDocument/2006/customXml" ds:itemID="{FFB652D2-61B9-443B-B9FA-D583BC1F8644}">
   <ds:schemaRefs>
     <ds:schemaRef ds:uri="http://schemas.openxmlformats.org/officeDocument/2006/bibliography"/>
   </ds:schemaRefs>

</xml_diff>

<commit_message>
completed part 6 - starting part 4
</commit_message>
<xml_diff>
--- a/FinalYearDocuments/FinalYearDocumentation/InterimReport/InterimReport.docx
+++ b/FinalYearDocuments/FinalYearDocumentation/InterimReport/InterimReport.docx
@@ -12632,15 +12632,12 @@
     </w:p>
     <w:p/>
     <w:p>
-      <w:r>
-        <w:t>Maybe class diagrams</w:t>
-      </w:r>
-    </w:p>
-    <w:p>
       <w:pPr>
         <w:pStyle w:val="Heading2"/>
       </w:pPr>
       <w:bookmarkStart w:id="20" w:name="_Toc21978037"/>
+      <w:bookmarkStart w:id="21" w:name="_GoBack"/>
+      <w:bookmarkEnd w:id="21"/>
       <w:r>
         <w:t>3.7. Conclusions</w:t>
       </w:r>
@@ -12669,7 +12666,7 @@
       <w:pPr>
         <w:pStyle w:val="Heading1"/>
       </w:pPr>
-      <w:bookmarkStart w:id="21" w:name="_Toc21978038"/>
+      <w:bookmarkStart w:id="22" w:name="_Toc21978038"/>
       <w:r>
         <w:lastRenderedPageBreak/>
         <w:t xml:space="preserve">4. </w:t>
@@ -12683,7 +12680,7 @@
       <w:r>
         <w:t>velopment</w:t>
       </w:r>
-      <w:bookmarkEnd w:id="21"/>
+      <w:bookmarkEnd w:id="22"/>
     </w:p>
     <w:p/>
     <w:p>
@@ -12720,18 +12717,18 @@
       <w:pPr>
         <w:pStyle w:val="Heading2"/>
       </w:pPr>
-      <w:bookmarkStart w:id="22" w:name="_Toc21978039"/>
+      <w:bookmarkStart w:id="23" w:name="_Toc21978039"/>
       <w:r>
         <w:t>4.1. Introduction</w:t>
       </w:r>
-      <w:bookmarkEnd w:id="22"/>
+      <w:bookmarkEnd w:id="23"/>
     </w:p>
     <w:p/>
     <w:p>
       <w:pPr>
         <w:pStyle w:val="Heading2"/>
       </w:pPr>
-      <w:bookmarkStart w:id="23" w:name="_Toc21978040"/>
+      <w:bookmarkStart w:id="24" w:name="_Toc21978040"/>
       <w:r>
         <w:t xml:space="preserve">4.2. </w:t>
       </w:r>
@@ -12741,60 +12738,60 @@
       <w:r>
         <w:t xml:space="preserve"> Development</w:t>
       </w:r>
-      <w:bookmarkEnd w:id="23"/>
+      <w:bookmarkEnd w:id="24"/>
     </w:p>
     <w:p/>
     <w:p>
       <w:pPr>
         <w:pStyle w:val="Heading2"/>
       </w:pPr>
-      <w:bookmarkStart w:id="24" w:name="_Toc21978041"/>
+      <w:bookmarkStart w:id="25" w:name="_Toc21978041"/>
       <w:r>
         <w:t xml:space="preserve">4.3. </w:t>
       </w:r>
       <w:r>
         <w:t>Front-End</w:t>
       </w:r>
-      <w:bookmarkEnd w:id="24"/>
+      <w:bookmarkEnd w:id="25"/>
     </w:p>
     <w:p/>
     <w:p>
       <w:pPr>
         <w:pStyle w:val="Heading2"/>
       </w:pPr>
-      <w:bookmarkStart w:id="25" w:name="_Toc21978042"/>
+      <w:bookmarkStart w:id="26" w:name="_Toc21978042"/>
       <w:r>
         <w:t xml:space="preserve">4.4. </w:t>
       </w:r>
       <w:r>
         <w:t>Middle-Tier</w:t>
       </w:r>
-      <w:bookmarkEnd w:id="25"/>
+      <w:bookmarkEnd w:id="26"/>
     </w:p>
     <w:p/>
     <w:p>
       <w:pPr>
         <w:pStyle w:val="Heading2"/>
       </w:pPr>
-      <w:bookmarkStart w:id="26" w:name="_Toc21978043"/>
+      <w:bookmarkStart w:id="27" w:name="_Toc21978043"/>
       <w:r>
         <w:t xml:space="preserve">4.5. </w:t>
       </w:r>
       <w:r>
         <w:t>Back-End</w:t>
       </w:r>
-      <w:bookmarkEnd w:id="26"/>
+      <w:bookmarkEnd w:id="27"/>
     </w:p>
     <w:p/>
     <w:p>
       <w:pPr>
         <w:pStyle w:val="Heading2"/>
       </w:pPr>
-      <w:bookmarkStart w:id="27" w:name="_Toc21978044"/>
+      <w:bookmarkStart w:id="28" w:name="_Toc21978044"/>
       <w:r>
         <w:t>4.6. Conclusions</w:t>
       </w:r>
-      <w:bookmarkEnd w:id="27"/>
+      <w:bookmarkEnd w:id="28"/>
     </w:p>
     <w:p/>
     <w:p>
@@ -12814,14 +12811,12 @@
       <w:pPr>
         <w:pStyle w:val="Heading1"/>
       </w:pPr>
-      <w:bookmarkStart w:id="28" w:name="_Toc21978045"/>
-      <w:bookmarkStart w:id="29" w:name="_GoBack"/>
-      <w:bookmarkEnd w:id="29"/>
+      <w:bookmarkStart w:id="29" w:name="_Toc21978045"/>
       <w:r>
         <w:lastRenderedPageBreak/>
         <w:t>5. Testing and Evaluation</w:t>
       </w:r>
-      <w:bookmarkEnd w:id="28"/>
+      <w:bookmarkEnd w:id="29"/>
     </w:p>
     <w:p>
       <w:pPr>
@@ -13228,112 +13223,221 @@
       <w:pPr>
         <w:pStyle w:val="Heading1"/>
       </w:pPr>
-      <w:bookmarkStart w:id="34" w:name="_Toc21978050"/>
+      <w:bookmarkStart w:id="34" w:name="_Toc21978055"/>
+      <w:bookmarkStart w:id="35" w:name="_Toc21978050"/>
       <w:r>
         <w:lastRenderedPageBreak/>
-        <w:t xml:space="preserve">6. </w:t>
-      </w:r>
-      <w:r>
-        <w:t>Issues</w:t>
-      </w:r>
-      <w:r>
-        <w:t xml:space="preserve"> and Future Work</w:t>
-      </w:r>
-      <w:bookmarkEnd w:id="34"/>
+        <w:t>6. Issues and Future Work</w:t>
+      </w:r>
+      <w:bookmarkEnd w:id="35"/>
+    </w:p>
+    <w:p>
+      <w:pPr>
+        <w:pStyle w:val="Heading2"/>
+      </w:pPr>
+      <w:bookmarkStart w:id="36" w:name="_Toc21978051"/>
+      <w:r>
+        <w:t>6.1. Introduction</w:t>
+      </w:r>
+      <w:bookmarkEnd w:id="36"/>
+    </w:p>
+    <w:p>
+      <w:pPr>
+        <w:tabs>
+          <w:tab w:val="left" w:pos="2324"/>
+        </w:tabs>
+      </w:pPr>
+      <w:r>
+        <w:t>A discussion of areas where it could possibly go wrong with the application and other possible work which could be implemented outside the current scope of the application lifecycle.</w:t>
+      </w:r>
+    </w:p>
+    <w:p>
+      <w:pPr>
+        <w:pStyle w:val="Heading2"/>
+      </w:pPr>
+      <w:bookmarkStart w:id="37" w:name="_Toc21978052"/>
+      <w:r>
+        <w:t>6.2. Issues and Risks</w:t>
+      </w:r>
+      <w:bookmarkEnd w:id="37"/>
+    </w:p>
+    <w:p>
+      <w:r>
+        <w:t xml:space="preserve">Some of the risks associated with the program includes the following: </w:t>
+      </w:r>
+    </w:p>
+    <w:p>
+      <w:r>
+        <w:t>A security risk associated is the application, due to not being a security application, will not be as safe as other applications. If time allows it, an encryption library could be imported.  The medical risk is someone might take the application as in production (ready-made). So, a disclaimer would have to be imputed to prevent this.</w:t>
+      </w:r>
+    </w:p>
+    <w:p>
+      <w:r>
+        <w:t xml:space="preserve">If a technical requirement is missing, an appropriate substitution will have to be found quickly while temporary technology would have to be used. The works on the application will use git server control to track its progress, so the data will be backed up as necessary. </w:t>
+      </w:r>
+    </w:p>
+    <w:p>
+      <w:r>
+        <w:t>The last risks are unforeseen events occur, such as sickness or family matters etc. Should any of the two happen, appropriate measures will follow suit, such as getting in contact with the authorities of the school of computing etc. A schedule was created to minimise the possibility of this hindering the project overall development.</w:t>
+      </w:r>
+    </w:p>
+    <w:p>
+      <w:pPr>
+        <w:pStyle w:val="Heading2"/>
+      </w:pPr>
+      <w:bookmarkStart w:id="38" w:name="_Toc21978053"/>
+      <w:r>
+        <w:t>6.3. Plans and Future Work</w:t>
+      </w:r>
+      <w:bookmarkEnd w:id="38"/>
+    </w:p>
+    <w:p>
+      <w:r>
+        <w:t>The plan for the project be found inside the GANTT chart below and the schedule image following it afterwards. The chart and schedule complement one another in detail for both textual purposes and visual purposes. Another version of these descriptors will be drafted up and used to see how the plans for the project have been altered over time.</w:t>
+      </w:r>
+    </w:p>
+    <w:p>
+      <w:r>
+        <w:t>In the incoming semester, the technical development of the project will be carried out for all the tasks within the scope. Areas outside the scope not previously mentioned are the development of a web application to capture more potential audience, display information in different ways etc, to work with the mobile application. Another area outside the scope is the use of predicative analysis to enhance the user experience and create more accurate analysis for the advisor system.</w:t>
+      </w:r>
+    </w:p>
+    <w:p>
+      <w:pPr>
+        <w:pStyle w:val="Heading3"/>
+      </w:pPr>
+      <w:bookmarkStart w:id="39" w:name="_Toc21978054"/>
+      <w:r>
+        <w:t>6.3.1. GANTT Chart</w:t>
+      </w:r>
+      <w:bookmarkEnd w:id="39"/>
+    </w:p>
+    <w:p>
+      <w:r>
+        <w:rPr>
+          <w:noProof/>
+        </w:rPr>
+        <w:drawing>
+          <wp:anchor distT="0" distB="0" distL="114300" distR="114300" simplePos="0" relativeHeight="251659264" behindDoc="0" locked="0" layoutInCell="1" allowOverlap="1" wp14:anchorId="663BD40B" wp14:editId="20428D0E">
+            <wp:simplePos x="0" y="0"/>
+            <wp:positionH relativeFrom="column">
+              <wp:posOffset>-820627</wp:posOffset>
+            </wp:positionH>
+            <wp:positionV relativeFrom="paragraph">
+              <wp:posOffset>127000</wp:posOffset>
+            </wp:positionV>
+            <wp:extent cx="7307085" cy="2451253"/>
+            <wp:effectExtent l="0" t="0" r="8255" b="6350"/>
+            <wp:wrapNone/>
+            <wp:docPr id="48" name="Picture 48"/>
+            <wp:cNvGraphicFramePr>
+              <a:graphicFrameLocks xmlns:a="http://schemas.openxmlformats.org/drawingml/2006/main" noChangeAspect="1"/>
+            </wp:cNvGraphicFramePr>
+            <a:graphic xmlns:a="http://schemas.openxmlformats.org/drawingml/2006/main">
+              <a:graphicData uri="http://schemas.openxmlformats.org/drawingml/2006/picture">
+                <pic:pic xmlns:pic="http://schemas.openxmlformats.org/drawingml/2006/picture">
+                  <pic:nvPicPr>
+                    <pic:cNvPr id="1" name="GIANTCHART.jpg"/>
+                    <pic:cNvPicPr/>
+                  </pic:nvPicPr>
+                  <pic:blipFill>
+                    <a:blip r:embed="rId66">
+                      <a:extLst>
+                        <a:ext uri="{28A0092B-C50C-407E-A947-70E740481C1C}">
+                          <a14:useLocalDpi xmlns:a14="http://schemas.microsoft.com/office/drawing/2010/main" val="0"/>
+                        </a:ext>
+                      </a:extLst>
+                    </a:blip>
+                    <a:stretch>
+                      <a:fillRect/>
+                    </a:stretch>
+                  </pic:blipFill>
+                  <pic:spPr>
+                    <a:xfrm>
+                      <a:off x="0" y="0"/>
+                      <a:ext cx="7307085" cy="2451253"/>
+                    </a:xfrm>
+                    <a:prstGeom prst="rect">
+                      <a:avLst/>
+                    </a:prstGeom>
+                  </pic:spPr>
+                </pic:pic>
+              </a:graphicData>
+            </a:graphic>
+            <wp14:sizeRelH relativeFrom="margin">
+              <wp14:pctWidth>0</wp14:pctWidth>
+            </wp14:sizeRelH>
+            <wp14:sizeRelV relativeFrom="margin">
+              <wp14:pctHeight>0</wp14:pctHeight>
+            </wp14:sizeRelV>
+          </wp:anchor>
+        </w:drawing>
+      </w:r>
     </w:p>
     <w:p/>
-    <w:p>
-      <w:pPr>
-        <w:rPr>
-          <w:b/>
-          <w:u w:val="single"/>
-        </w:rPr>
-      </w:pPr>
-      <w:r>
-        <w:rPr>
-          <w:b/>
-          <w:u w:val="single"/>
-        </w:rPr>
-        <w:t>As least 5</w:t>
-      </w:r>
-      <w:r>
-        <w:rPr>
-          <w:b/>
-          <w:u w:val="single"/>
-        </w:rPr>
-        <w:t xml:space="preserve"> pages, but as many as you like</w:t>
-      </w:r>
-    </w:p>
     <w:p/>
-    <w:p>
-      <w:pPr>
-        <w:pStyle w:val="Heading2"/>
-      </w:pPr>
-      <w:bookmarkStart w:id="35" w:name="_Toc21978051"/>
-      <w:r>
-        <w:t>6.1. Introduction</w:t>
-      </w:r>
-      <w:bookmarkEnd w:id="35"/>
-    </w:p>
     <w:p/>
-    <w:p>
-      <w:pPr>
-        <w:pStyle w:val="Heading2"/>
-      </w:pPr>
-      <w:bookmarkStart w:id="36" w:name="_Toc21978052"/>
-      <w:r>
-        <w:t xml:space="preserve">6.2. </w:t>
-      </w:r>
-      <w:r>
-        <w:t>Issues and Risks</w:t>
-      </w:r>
-      <w:bookmarkEnd w:id="36"/>
-    </w:p>
-    <w:p>
-      <w:pPr>
-        <w:pStyle w:val="Heading2"/>
-      </w:pPr>
-    </w:p>
-    <w:p>
-      <w:pPr>
-        <w:pStyle w:val="Heading2"/>
-      </w:pPr>
-      <w:bookmarkStart w:id="37" w:name="_Toc21978053"/>
-      <w:r>
-        <w:t xml:space="preserve">6.3. </w:t>
-      </w:r>
-      <w:r>
-        <w:t>Plans and Future Work</w:t>
-      </w:r>
-      <w:bookmarkEnd w:id="37"/>
-    </w:p>
     <w:p/>
-    <w:p>
-      <w:pPr>
-        <w:pStyle w:val="Heading3"/>
-      </w:pPr>
-      <w:bookmarkStart w:id="38" w:name="_Toc21978054"/>
-      <w:r>
-        <w:t>6.3.1. GANTT Chart</w:t>
-      </w:r>
-      <w:bookmarkEnd w:id="38"/>
-    </w:p>
     <w:p/>
-    <w:p>
-      <w:r>
-        <w:br w:type="page"/>
+    <w:p/>
+    <w:p/>
+    <w:p>
+      <w:r>
+        <w:rPr>
+          <w:noProof/>
+        </w:rPr>
+        <w:lastRenderedPageBreak/>
+        <w:drawing>
+          <wp:inline distT="0" distB="0" distL="0" distR="0" wp14:anchorId="342A0A82" wp14:editId="4BE1EE73">
+            <wp:extent cx="6254371" cy="9161406"/>
+            <wp:effectExtent l="0" t="0" r="0" b="1905"/>
+            <wp:docPr id="49" name="Picture 49"/>
+            <wp:cNvGraphicFramePr>
+              <a:graphicFrameLocks xmlns:a="http://schemas.openxmlformats.org/drawingml/2006/main" noChangeAspect="1"/>
+            </wp:cNvGraphicFramePr>
+            <a:graphic xmlns:a="http://schemas.openxmlformats.org/drawingml/2006/main">
+              <a:graphicData uri="http://schemas.openxmlformats.org/drawingml/2006/picture">
+                <pic:pic xmlns:pic="http://schemas.openxmlformats.org/drawingml/2006/picture">
+                  <pic:nvPicPr>
+                    <pic:cNvPr id="2" name="GIANTCHART2.jpg"/>
+                    <pic:cNvPicPr/>
+                  </pic:nvPicPr>
+                  <pic:blipFill>
+                    <a:blip r:embed="rId67">
+                      <a:extLst>
+                        <a:ext uri="{28A0092B-C50C-407E-A947-70E740481C1C}">
+                          <a14:useLocalDpi xmlns:a14="http://schemas.microsoft.com/office/drawing/2010/main" val="0"/>
+                        </a:ext>
+                      </a:extLst>
+                    </a:blip>
+                    <a:stretch>
+                      <a:fillRect/>
+                    </a:stretch>
+                  </pic:blipFill>
+                  <pic:spPr>
+                    <a:xfrm>
+                      <a:off x="0" y="0"/>
+                      <a:ext cx="6298443" cy="9225962"/>
+                    </a:xfrm>
+                    <a:prstGeom prst="rect">
+                      <a:avLst/>
+                    </a:prstGeom>
+                  </pic:spPr>
+                </pic:pic>
+              </a:graphicData>
+            </a:graphic>
+          </wp:inline>
+        </w:drawing>
       </w:r>
     </w:p>
     <w:p>
       <w:pPr>
         <w:pStyle w:val="Heading1"/>
       </w:pPr>
-      <w:bookmarkStart w:id="39" w:name="_Toc21978055"/>
       <w:r>
         <w:lastRenderedPageBreak/>
         <w:t>Bibliography</w:t>
       </w:r>
-      <w:bookmarkEnd w:id="39"/>
+      <w:bookmarkEnd w:id="34"/>
     </w:p>
     <w:p/>
     <w:p/>
@@ -14847,7 +14951,7 @@
 </file>
 
 <file path=customXml/itemProps1.xml><?xml version="1.0" encoding="utf-8"?>
-<ds:datastoreItem xmlns:ds="http://schemas.openxmlformats.org/officeDocument/2006/customXml" ds:itemID="{FFB652D2-61B9-443B-B9FA-D583BC1F8644}">
+<ds:datastoreItem xmlns:ds="http://schemas.openxmlformats.org/officeDocument/2006/customXml" ds:itemID="{D4EEBF85-0134-4032-B16A-FCCFC43A031E}">
   <ds:schemaRefs>
     <ds:schemaRef ds:uri="http://schemas.openxmlformats.org/officeDocument/2006/bibliography"/>
   </ds:schemaRefs>

</xml_diff>